<commit_message>
Introduction Update - Coursework. Re-Write.
</commit_message>
<xml_diff>
--- a/IntroToAI_Coursework_v1.0_KSM.docx
+++ b/IntroToAI_Coursework_v1.0_KSM.docx
@@ -366,6 +366,7 @@
                                   <w:dataBinding w:prefixMappings="xmlns:ns0='http://purl.org/dc/elements/1.1/' xmlns:ns1='http://schemas.openxmlformats.org/package/2006/metadata/core-properties' " w:xpath="/ns1:coreProperties[1]/ns0:creator[1]" w:storeItemID="{6C3C8BC8-F283-45AE-878A-BAB7291924A1}"/>
                                   <w:text/>
                                 </w:sdtPr>
+                                <w:sdtEndPr/>
                                 <w:sdtContent>
                                   <w:p>
                                     <w:pPr>
@@ -458,6 +459,7 @@
                             <w:dataBinding w:prefixMappings="xmlns:ns0='http://purl.org/dc/elements/1.1/' xmlns:ns1='http://schemas.openxmlformats.org/package/2006/metadata/core-properties' " w:xpath="/ns1:coreProperties[1]/ns0:creator[1]" w:storeItemID="{6C3C8BC8-F283-45AE-878A-BAB7291924A1}"/>
                             <w:text/>
                           </w:sdtPr>
+                          <w:sdtEndPr/>
                           <w:sdtContent>
                             <w:p>
                               <w:pPr>
@@ -637,6 +639,7 @@
                                   <w:dataBinding w:prefixMappings="xmlns:ns0='http://purl.org/dc/elements/1.1/' xmlns:ns1='http://schemas.openxmlformats.org/package/2006/metadata/core-properties' " w:xpath="/ns1:coreProperties[1]/ns0:subject[1]" w:storeItemID="{6C3C8BC8-F283-45AE-878A-BAB7291924A1}"/>
                                   <w:text/>
                                 </w:sdtPr>
+                                <w:sdtEndPr/>
                                 <w:sdtContent>
                                   <w:p>
                                     <w:pPr>
@@ -738,6 +741,7 @@
                             <w:dataBinding w:prefixMappings="xmlns:ns0='http://purl.org/dc/elements/1.1/' xmlns:ns1='http://schemas.openxmlformats.org/package/2006/metadata/core-properties' " w:xpath="/ns1:coreProperties[1]/ns0:subject[1]" w:storeItemID="{6C3C8BC8-F283-45AE-878A-BAB7291924A1}"/>
                             <w:text/>
                           </w:sdtPr>
+                          <w:sdtEndPr/>
                           <w:sdtContent>
                             <w:p>
                               <w:pPr>
@@ -827,9 +831,10 @@
                                   <w:pStyle w:val="NoSpacing"/>
                                   <w:jc w:val="right"/>
                                   <w:rPr>
-                                    <w:color w:val="8C8D86" w:themeColor="accent1"/>
-                                    <w:sz w:val="28"/>
-                                    <w:szCs w:val="28"/>
+                                    <w:color w:val="595959" w:themeColor="text1" w:themeTint="A6"/>
+                                    <w:sz w:val="20"/>
+                                    <w:szCs w:val="20"/>
+                                    <w:lang w:val="en-GB"/>
                                   </w:rPr>
                                 </w:pPr>
                                 <w:r>
@@ -837,55 +842,11 @@
                                     <w:color w:val="8C8D86" w:themeColor="accent1"/>
                                     <w:sz w:val="28"/>
                                     <w:szCs w:val="28"/>
+                                    <w:lang w:val="en-GB"/>
                                   </w:rPr>
-                                  <w:t>Abstract</w:t>
+                                  <w:t>Document Version 1.0</w:t>
                                 </w:r>
                               </w:p>
-                              <w:sdt>
-                                <w:sdtPr>
-                                  <w:rPr>
-                                    <w:color w:val="595959" w:themeColor="text1" w:themeTint="A6"/>
-                                    <w:sz w:val="20"/>
-                                    <w:szCs w:val="20"/>
-                                  </w:rPr>
-                                  <w:alias w:val="Abstract"/>
-                                  <w:tag w:val=""/>
-                                  <w:id w:val="1375273687"/>
-                                  <w:showingPlcHdr/>
-                                  <w:dataBinding w:prefixMappings="xmlns:ns0='http://schemas.microsoft.com/office/2006/coverPageProps' " w:xpath="/ns0:CoverPageProperties[1]/ns0:Abstract[1]" w:storeItemID="{55AF091B-3C7A-41E3-B477-F2FDAA23CFDA}"/>
-                                  <w:text w:multiLine="1"/>
-                                </w:sdtPr>
-                                <w:sdtContent>
-                                  <w:p>
-                                    <w:pPr>
-                                      <w:pStyle w:val="NoSpacing"/>
-                                      <w:jc w:val="right"/>
-                                      <w:rPr>
-                                        <w:color w:val="595959" w:themeColor="text1" w:themeTint="A6"/>
-                                        <w:sz w:val="20"/>
-                                        <w:szCs w:val="20"/>
-                                      </w:rPr>
-                                    </w:pPr>
-                                    <w:r>
-                                      <w:rPr>
-                                        <w:color w:val="595959" w:themeColor="text1" w:themeTint="A6"/>
-                                        <w:sz w:val="20"/>
-                                        <w:szCs w:val="20"/>
-                                      </w:rPr>
-                                      <w:t xml:space="preserve">[Draw your reader in with an engaging abstract. It is typically a short summary of the document. </w:t>
-                                    </w:r>
-                                    <w:r>
-                                      <w:rPr>
-                                        <w:color w:val="595959" w:themeColor="text1" w:themeTint="A6"/>
-                                        <w:sz w:val="20"/>
-                                        <w:szCs w:val="20"/>
-                                      </w:rPr>
-                                      <w:br/>
-                                      <w:t>When you’re ready to add your content, just click here and start typing.]</w:t>
-                                    </w:r>
-                                  </w:p>
-                                </w:sdtContent>
-                              </w:sdt>
                             </w:txbxContent>
                           </wps:txbx>
                           <wps:bodyPr rot="0" spcFirstLastPara="0" vertOverflow="overflow" horzOverflow="overflow" vert="horz" wrap="square" lIns="1600200" tIns="0" rIns="685800" bIns="0" numCol="1" spcCol="0" rtlCol="0" fromWordArt="0" anchor="t" anchorCtr="0" forceAA="0" compatLnSpc="1">
@@ -916,9 +877,10 @@
                             <w:pStyle w:val="NoSpacing"/>
                             <w:jc w:val="right"/>
                             <w:rPr>
-                              <w:color w:val="8C8D86" w:themeColor="accent1"/>
-                              <w:sz w:val="28"/>
-                              <w:szCs w:val="28"/>
+                              <w:color w:val="595959" w:themeColor="text1" w:themeTint="A6"/>
+                              <w:sz w:val="20"/>
+                              <w:szCs w:val="20"/>
+                              <w:lang w:val="en-GB"/>
                             </w:rPr>
                           </w:pPr>
                           <w:r>
@@ -926,55 +888,11 @@
                               <w:color w:val="8C8D86" w:themeColor="accent1"/>
                               <w:sz w:val="28"/>
                               <w:szCs w:val="28"/>
+                              <w:lang w:val="en-GB"/>
                             </w:rPr>
-                            <w:t>Abstract</w:t>
+                            <w:t>Document Version 1.0</w:t>
                           </w:r>
                         </w:p>
-                        <w:sdt>
-                          <w:sdtPr>
-                            <w:rPr>
-                              <w:color w:val="595959" w:themeColor="text1" w:themeTint="A6"/>
-                              <w:sz w:val="20"/>
-                              <w:szCs w:val="20"/>
-                            </w:rPr>
-                            <w:alias w:val="Abstract"/>
-                            <w:tag w:val=""/>
-                            <w:id w:val="1375273687"/>
-                            <w:showingPlcHdr/>
-                            <w:dataBinding w:prefixMappings="xmlns:ns0='http://schemas.microsoft.com/office/2006/coverPageProps' " w:xpath="/ns0:CoverPageProperties[1]/ns0:Abstract[1]" w:storeItemID="{55AF091B-3C7A-41E3-B477-F2FDAA23CFDA}"/>
-                            <w:text w:multiLine="1"/>
-                          </w:sdtPr>
-                          <w:sdtContent>
-                            <w:p>
-                              <w:pPr>
-                                <w:pStyle w:val="NoSpacing"/>
-                                <w:jc w:val="right"/>
-                                <w:rPr>
-                                  <w:color w:val="595959" w:themeColor="text1" w:themeTint="A6"/>
-                                  <w:sz w:val="20"/>
-                                  <w:szCs w:val="20"/>
-                                </w:rPr>
-                              </w:pPr>
-                              <w:r>
-                                <w:rPr>
-                                  <w:color w:val="595959" w:themeColor="text1" w:themeTint="A6"/>
-                                  <w:sz w:val="20"/>
-                                  <w:szCs w:val="20"/>
-                                </w:rPr>
-                                <w:t xml:space="preserve">[Draw your reader in with an engaging abstract. It is typically a short summary of the document. </w:t>
-                              </w:r>
-                              <w:r>
-                                <w:rPr>
-                                  <w:color w:val="595959" w:themeColor="text1" w:themeTint="A6"/>
-                                  <w:sz w:val="20"/>
-                                  <w:szCs w:val="20"/>
-                                </w:rPr>
-                                <w:br/>
-                                <w:t>When you’re ready to add your content, just click here and start typing.]</w:t>
-                              </w:r>
-                            </w:p>
-                          </w:sdtContent>
-                        </w:sdt>
                       </w:txbxContent>
                     </v:textbox>
                     <w10:wrap type="square" anchorx="page" anchory="page"/>
@@ -1000,6 +918,15 @@
     </w:sdt>
     <w:sdt>
       <w:sdtPr>
+        <w:rPr>
+          <w:rFonts w:asciiTheme="minorHAnsi" w:eastAsiaTheme="minorHAnsi" w:hAnsiTheme="minorHAnsi" w:cstheme="minorBidi"/>
+          <w:b w:val="0"/>
+          <w:bCs w:val="0"/>
+          <w:color w:val="auto"/>
+          <w:sz w:val="22"/>
+          <w:szCs w:val="22"/>
+          <w:lang w:val="en-GB"/>
+        </w:rPr>
         <w:id w:val="1201206160"/>
         <w:docPartObj>
           <w:docPartGallery w:val="Table of Contents"/>
@@ -1008,12 +935,7 @@
       </w:sdtPr>
       <w:sdtEndPr>
         <w:rPr>
-          <w:rFonts w:asciiTheme="minorHAnsi" w:eastAsiaTheme="minorHAnsi" w:hAnsiTheme="minorHAnsi" w:cstheme="minorBidi"/>
           <w:noProof/>
-          <w:color w:val="auto"/>
-          <w:sz w:val="22"/>
-          <w:szCs w:val="22"/>
-          <w:lang w:val="en-GB"/>
         </w:rPr>
       </w:sdtEndPr>
       <w:sdtContent>
@@ -1107,16 +1029,7 @@
                 <w:noProof/>
                 <w:lang w:eastAsia="en-GB"/>
               </w:rPr>
-              <w:t>I</w:t>
-            </w:r>
-            <w:r>
-              <w:rPr>
-                <w:rStyle w:val="Hyperlink"/>
-                <w:rFonts w:ascii="Arial" w:eastAsia="Times New Roman" w:hAnsi="Arial" w:cs="Arial"/>
-                <w:noProof/>
-                <w:lang w:eastAsia="en-GB"/>
-              </w:rPr>
-              <w:t>NTRODUCTION</w:t>
+              <w:t>INTRODUCTION</w:t>
             </w:r>
             <w:r>
               <w:rPr>
@@ -1208,29 +1121,7 @@
                 <w:noProof/>
                 <w:lang w:eastAsia="en-GB"/>
               </w:rPr>
-              <w:t>1.1 PROBL</w:t>
-            </w:r>
-            <w:r>
-              <w:rPr>
-                <w:rStyle w:val="Hyperlink"/>
-                <w:rFonts w:ascii="Arial" w:eastAsia="Times New Roman" w:hAnsi="Arial" w:cs="Arial"/>
-                <w:b w:val="0"/>
-                <w:bCs w:val="0"/>
-                <w:noProof/>
-                <w:lang w:eastAsia="en-GB"/>
-              </w:rPr>
-              <w:t>E</w:t>
-            </w:r>
-            <w:r>
-              <w:rPr>
-                <w:rStyle w:val="Hyperlink"/>
-                <w:rFonts w:ascii="Arial" w:eastAsia="Times New Roman" w:hAnsi="Arial" w:cs="Arial"/>
-                <w:b w:val="0"/>
-                <w:bCs w:val="0"/>
-                <w:noProof/>
-                <w:lang w:eastAsia="en-GB"/>
-              </w:rPr>
-              <w:t>M DOMAIN</w:t>
+              <w:t>1.1 PROBLEM DOMAIN</w:t>
             </w:r>
             <w:r>
               <w:rPr>
@@ -1664,16 +1555,7 @@
                 <w:noProof/>
                 <w:lang w:eastAsia="en-GB"/>
               </w:rPr>
-              <w:t>M</w:t>
-            </w:r>
-            <w:r>
-              <w:rPr>
-                <w:rStyle w:val="Hyperlink"/>
-                <w:rFonts w:ascii="Arial" w:eastAsia="Times New Roman" w:hAnsi="Arial" w:cs="Arial"/>
-                <w:noProof/>
-                <w:lang w:eastAsia="en-GB"/>
-              </w:rPr>
-              <w:t>ODELS USED</w:t>
+              <w:t>MODELS USED</w:t>
             </w:r>
             <w:r>
               <w:rPr>
@@ -2795,16 +2677,7 @@
                 <w:noProof/>
                 <w:lang w:eastAsia="en-GB"/>
               </w:rPr>
-              <w:t>R</w:t>
-            </w:r>
-            <w:r>
-              <w:rPr>
-                <w:rStyle w:val="Hyperlink"/>
-                <w:rFonts w:ascii="Arial" w:eastAsia="Times New Roman" w:hAnsi="Arial" w:cs="Arial"/>
-                <w:noProof/>
-                <w:lang w:eastAsia="en-GB"/>
-              </w:rPr>
-              <w:t>EFERENCES</w:t>
+              <w:t>REFERENCES</w:t>
             </w:r>
             <w:r>
               <w:rPr>
@@ -2957,7 +2830,87 @@
     </w:p>
     <w:p>
       <w:pPr>
-        <w:spacing w:after="240" w:line="240" w:lineRule="auto"/>
+        <w:rPr>
+          <w:rFonts w:ascii="Arial" w:hAnsi="Arial" w:cs="Arial"/>
+        </w:rPr>
+      </w:pPr>
+      <w:r>
+        <w:rPr>
+          <w:rFonts w:ascii="Arial" w:hAnsi="Arial" w:cs="Arial"/>
+        </w:rPr>
+        <w:t>V</w:t>
+      </w:r>
+      <w:r>
+        <w:rPr>
+          <w:rFonts w:ascii="Arial" w:hAnsi="Arial" w:cs="Arial"/>
+        </w:rPr>
+        <w:t xml:space="preserve">ideo games have served as an increasingly popular source of entertainment and a fixture in modern pop culture, evolving from humble beginnings to a </w:t>
+      </w:r>
+      <w:r>
+        <w:rPr>
+          <w:rFonts w:ascii="Arial" w:hAnsi="Arial" w:cs="Arial"/>
+        </w:rPr>
+        <w:t>multibillion-dollar</w:t>
+      </w:r>
+      <w:r>
+        <w:rPr>
+          <w:rFonts w:ascii="Arial" w:hAnsi="Arial" w:cs="Arial"/>
+        </w:rPr>
+        <w:t xml:space="preserve"> industry today.</w:t>
+      </w:r>
+      <w:r>
+        <w:rPr>
+          <w:rFonts w:ascii="Arial" w:hAnsi="Arial" w:cs="Arial"/>
+        </w:rPr>
+        <w:t xml:space="preserve"> </w:t>
+      </w:r>
+      <w:r>
+        <w:rPr>
+          <w:rFonts w:ascii="Arial" w:hAnsi="Arial" w:cs="Arial"/>
+        </w:rPr>
+        <w:t>Current predictions estimate the net global revenue of video games in 2020 to be over $160 billion dollars</w:t>
+      </w:r>
+      <w:r>
+        <w:rPr>
+          <w:rFonts w:ascii="Arial" w:hAnsi="Arial" w:cs="Arial"/>
+          <w:b/>
+          <w:bCs/>
+          <w:sz w:val="24"/>
+          <w:szCs w:val="24"/>
+          <w:vertAlign w:val="superscript"/>
+        </w:rPr>
+        <w:t>1</w:t>
+      </w:r>
+      <w:r>
+        <w:rPr>
+          <w:rFonts w:ascii="Arial" w:hAnsi="Arial" w:cs="Arial"/>
+        </w:rPr>
+        <w:t>, an increase of over 7.6% from 2019.  Throughout its history, the video game market has evolved significantly, reflecting the continuous improvements to the underlying graphics and game designs as computer technology has become more powerful.  With each successive year, more advanced consoles have spawned a plethora of video game titles and genres, with thousands of titles available and new developers cropping up to try and take a share of the market. </w:t>
+      </w:r>
+    </w:p>
+    <w:p>
+      <w:pPr>
+        <w:rPr>
+          <w:rFonts w:ascii="Arial" w:hAnsi="Arial" w:cs="Arial"/>
+        </w:rPr>
+      </w:pPr>
+      <w:r>
+        <w:rPr>
+          <w:rFonts w:ascii="Arial" w:hAnsi="Arial" w:cs="Arial"/>
+          <w:highlight w:val="green"/>
+        </w:rPr>
+        <w:t>Video games popularity has only strengthened, significantly due to continuous advancements in computer technology through increase in processing power, graphical performance and game design.</w:t>
+      </w:r>
+      <w:r>
+        <w:rPr>
+          <w:rFonts w:ascii="Arial" w:hAnsi="Arial" w:cs="Arial"/>
+        </w:rPr>
+        <w:t xml:space="preserve"> </w:t>
+      </w:r>
+    </w:p>
+    <w:p>
+      <w:pPr>
+        <w:spacing w:after="0" w:line="240" w:lineRule="auto"/>
         <w:rPr>
           <w:rFonts w:ascii="Times New Roman" w:eastAsia="Times New Roman" w:hAnsi="Times New Roman" w:cs="Times New Roman"/>
           <w:sz w:val="24"/>
@@ -2969,6 +2922,7 @@
         <w:rPr>
           <w:rFonts w:ascii="Arial" w:eastAsia="Times New Roman" w:hAnsi="Arial" w:cs="Arial"/>
           <w:color w:val="000000"/>
+          <w:highlight w:val="yellow"/>
           <w:lang w:eastAsia="en-GB"/>
         </w:rPr>
         <w:t>Video games are becoming more and more popular around the world. This is evident by tech giants such as Google, Facebook, Amazon, and Apple all trying to have a piece in the gaming industry from Google stadia, Apple Arcade, Games made by Amazon to Facebook gaming streaming service. Because of these tech giants being involved, playing video games has never been easier as you do not even need a console anymore.</w:t>
@@ -3026,16 +2980,14 @@
         </w:rPr>
         <w:t xml:space="preserve">Our main focus is on the video game industry, especially video game retail stores. The problem  with the video game industry is that physical stores are dying due to events like coronavirus or just because digital copies of games are more convenient. However we know that there are a lot of people that love physical game copies as big console companies such as Microsoft and Sony still release consoles with a disc reader in them (PS5 and Xbox X series). Our aim is to </w:t>
       </w:r>
-      <w:proofErr w:type="gramStart"/>
       <w:r>
         <w:rPr>
           <w:rFonts w:ascii="Arial" w:eastAsia="Times New Roman" w:hAnsi="Arial" w:cs="Arial"/>
           <w:color w:val="000000"/>
           <w:lang w:eastAsia="en-GB"/>
         </w:rPr>
-        <w:t>help  these</w:t>
-      </w:r>
-      <w:proofErr w:type="gramEnd"/>
+        <w:t>help these</w:t>
+      </w:r>
       <w:r>
         <w:rPr>
           <w:rFonts w:ascii="Arial" w:eastAsia="Times New Roman" w:hAnsi="Arial" w:cs="Arial"/>
@@ -3212,7 +3164,16 @@
           <w:color w:val="000000"/>
           <w:lang w:eastAsia="en-GB"/>
         </w:rPr>
-        <w:t>Our models will mainly be computed using supervised learning methods like Linear Regression, SVM and Random Forest Regression. The main goal is to allow us to predict new continuous data based on the trends and results of the datasets that have already been tested using the different regression algorithms and see which variables are most correlated to Video Games having high sales numbers. We will use Pearson’s correlation coefficient to see which 2 variables have the best correlation. R value of 1 meaning perfect correlation, 0 meaning no correlation and -1 meaning perfect inverse correlation. </w:t>
+        <w:t xml:space="preserve">Our models will mainly be computed using supervised learning methods like Linear Regression, SVM and Random Forest Regression. The main goal is to allow us to predict new continuous data based on the trends and results of the datasets that have already been tested using the different regression algorithms and see which variables are most correlated to Video Games having high sales numbers. We will use </w:t>
+      </w:r>
+      <w:r>
+        <w:rPr>
+          <w:rFonts w:ascii="Arial" w:eastAsia="Times New Roman" w:hAnsi="Arial" w:cs="Arial"/>
+          <w:color w:val="000000"/>
+          <w:lang w:eastAsia="en-GB"/>
+        </w:rPr>
+        <w:lastRenderedPageBreak/>
+        <w:t>Pearson’s correlation coefficient to see which 2 variables have the best correlation. R value of 1 meaning perfect correlation, 0 meaning no correlation and -1 meaning perfect inverse correlation. </w:t>
       </w:r>
     </w:p>
     <w:p>
@@ -3336,7 +3297,6 @@
           <w:szCs w:val="34"/>
           <w:lang w:eastAsia="en-GB"/>
         </w:rPr>
-        <w:lastRenderedPageBreak/>
         <w:t>MODELS USED</w:t>
       </w:r>
       <w:bookmarkEnd w:id="5"/>
@@ -3543,17 +3503,7 @@
           <w:szCs w:val="28"/>
           <w:lang w:eastAsia="en-GB"/>
         </w:rPr>
-        <w:t>7</w:t>
-      </w:r>
-      <w:r>
-        <w:rPr>
-          <w:rFonts w:ascii="Arial" w:eastAsia="Times New Roman" w:hAnsi="Arial" w:cs="Arial"/>
-          <w:color w:val="auto"/>
-          <w:sz w:val="28"/>
-          <w:szCs w:val="28"/>
-          <w:lang w:eastAsia="en-GB"/>
-        </w:rPr>
-        <w:t>.1 LINEAR REGRESSION</w:t>
+        <w:t>7.1 LINEAR REGRESSION</w:t>
       </w:r>
       <w:bookmarkEnd w:id="12"/>
     </w:p>
@@ -3578,17 +3528,7 @@
           <w:szCs w:val="28"/>
           <w:lang w:eastAsia="en-GB"/>
         </w:rPr>
-        <w:t>7</w:t>
-      </w:r>
-      <w:r>
-        <w:rPr>
-          <w:rFonts w:ascii="Arial" w:eastAsia="Times New Roman" w:hAnsi="Arial" w:cs="Arial"/>
-          <w:color w:val="auto"/>
-          <w:sz w:val="28"/>
-          <w:szCs w:val="28"/>
-          <w:lang w:eastAsia="en-GB"/>
-        </w:rPr>
-        <w:t>.2 SUPPORT VECTOR MACHINES</w:t>
+        <w:t>7.2 SUPPORT VECTOR MACHINES</w:t>
       </w:r>
       <w:bookmarkEnd w:id="13"/>
     </w:p>
@@ -3613,17 +3553,7 @@
           <w:szCs w:val="28"/>
           <w:lang w:eastAsia="en-GB"/>
         </w:rPr>
-        <w:t>7</w:t>
-      </w:r>
-      <w:r>
-        <w:rPr>
-          <w:rFonts w:ascii="Arial" w:eastAsia="Times New Roman" w:hAnsi="Arial" w:cs="Arial"/>
-          <w:color w:val="auto"/>
-          <w:sz w:val="28"/>
-          <w:szCs w:val="28"/>
-          <w:lang w:eastAsia="en-GB"/>
-        </w:rPr>
-        <w:t>.3 RANDOM FOREST REGRESSION</w:t>
+        <w:t>7.3 RANDOM FOREST REGRESSION</w:t>
       </w:r>
       <w:bookmarkEnd w:id="14"/>
     </w:p>
@@ -3699,7 +3629,148 @@
       </w:r>
       <w:bookmarkEnd w:id="16"/>
     </w:p>
-    <w:p/>
+    <w:p>
+      <w:pPr>
+        <w:ind w:left="360"/>
+        <w:rPr>
+          <w:rFonts w:ascii="Arial" w:hAnsi="Arial" w:cs="Arial"/>
+          <w:b/>
+          <w:bCs/>
+          <w:vertAlign w:val="superscript"/>
+        </w:rPr>
+      </w:pPr>
+      <w:r>
+        <w:rPr>
+          <w:rFonts w:ascii="Arial" w:hAnsi="Arial" w:cs="Arial"/>
+          <w:b/>
+          <w:bCs/>
+          <w:vertAlign w:val="superscript"/>
+        </w:rPr>
+        <w:t>1</w:t>
+      </w:r>
+      <w:r>
+        <w:rPr>
+          <w:rFonts w:ascii="Arial" w:hAnsi="Arial" w:cs="Arial"/>
+          <w:b/>
+          <w:bCs/>
+          <w:vertAlign w:val="superscript"/>
+        </w:rPr>
+        <w:t xml:space="preserve"> </w:t>
+      </w:r>
+      <w:r>
+        <w:rPr>
+          <w:rFonts w:ascii="Arial" w:eastAsia="Times New Roman" w:hAnsi="Arial" w:cs="Arial"/>
+          <w:b/>
+          <w:bCs/>
+          <w:color w:val="000000"/>
+          <w:sz w:val="20"/>
+          <w:szCs w:val="20"/>
+          <w:shd w:val="clear" w:color="auto" w:fill="FFFFFF"/>
+          <w:lang w:eastAsia="en-GB"/>
+        </w:rPr>
+        <w:t>Reuters. 2020. </w:t>
+      </w:r>
+      <w:r>
+        <w:rPr>
+          <w:rFonts w:ascii="Arial" w:eastAsia="Times New Roman" w:hAnsi="Arial" w:cs="Arial"/>
+          <w:b/>
+          <w:bCs/>
+          <w:i/>
+          <w:iCs/>
+          <w:color w:val="000000"/>
+          <w:sz w:val="20"/>
+          <w:szCs w:val="20"/>
+          <w:shd w:val="clear" w:color="auto" w:fill="FFFFFF"/>
+          <w:lang w:eastAsia="en-GB"/>
+        </w:rPr>
+        <w:t>Report: Gaming Revenue To Top $159B In 2020</w:t>
+      </w:r>
+      <w:r>
+        <w:rPr>
+          <w:rFonts w:ascii="Arial" w:eastAsia="Times New Roman" w:hAnsi="Arial" w:cs="Arial"/>
+          <w:b/>
+          <w:bCs/>
+          <w:color w:val="000000"/>
+          <w:sz w:val="20"/>
+          <w:szCs w:val="20"/>
+          <w:shd w:val="clear" w:color="auto" w:fill="FFFFFF"/>
+          <w:lang w:eastAsia="en-GB"/>
+        </w:rPr>
+        <w:t>. [online]</w:t>
+      </w:r>
+      <w:r>
+        <w:rPr>
+          <w:rFonts w:ascii="Arial" w:eastAsia="Times New Roman" w:hAnsi="Arial" w:cs="Arial"/>
+          <w:color w:val="000000"/>
+          <w:sz w:val="20"/>
+          <w:szCs w:val="20"/>
+          <w:shd w:val="clear" w:color="auto" w:fill="FFFFFF"/>
+          <w:lang w:eastAsia="en-GB"/>
+        </w:rPr>
+        <w:t xml:space="preserve"> </w:t>
+      </w:r>
+      <w:r>
+        <w:rPr>
+          <w:rFonts w:ascii="Arial" w:eastAsia="Times New Roman" w:hAnsi="Arial" w:cs="Arial"/>
+          <w:color w:val="000000"/>
+          <w:sz w:val="20"/>
+          <w:szCs w:val="20"/>
+          <w:shd w:val="clear" w:color="auto" w:fill="FFFFFF"/>
+          <w:lang w:eastAsia="en-GB"/>
+        </w:rPr>
+        <w:br/>
+        <w:t xml:space="preserve">  </w:t>
+      </w:r>
+      <w:r>
+        <w:rPr>
+          <w:rFonts w:ascii="Arial" w:eastAsia="Times New Roman" w:hAnsi="Arial" w:cs="Arial"/>
+          <w:color w:val="000000"/>
+          <w:sz w:val="20"/>
+          <w:szCs w:val="20"/>
+          <w:shd w:val="clear" w:color="auto" w:fill="FFFFFF"/>
+          <w:lang w:eastAsia="en-GB"/>
+        </w:rPr>
+        <w:t>Available at: &lt;https://uk.reuters.com/article/esports-business-gaming-revenues/report-gaming-revenue-to-</w:t>
+      </w:r>
+      <w:r>
+        <w:rPr>
+          <w:rFonts w:ascii="Arial" w:eastAsia="Times New Roman" w:hAnsi="Arial" w:cs="Arial"/>
+          <w:color w:val="000000"/>
+          <w:sz w:val="20"/>
+          <w:szCs w:val="20"/>
+          <w:shd w:val="clear" w:color="auto" w:fill="FFFFFF"/>
+          <w:lang w:eastAsia="en-GB"/>
+        </w:rPr>
+        <w:br/>
+        <w:t xml:space="preserve">  </w:t>
+      </w:r>
+      <w:r>
+        <w:rPr>
+          <w:rFonts w:ascii="Arial" w:eastAsia="Times New Roman" w:hAnsi="Arial" w:cs="Arial"/>
+          <w:color w:val="000000"/>
+          <w:sz w:val="20"/>
+          <w:szCs w:val="20"/>
+          <w:shd w:val="clear" w:color="auto" w:fill="FFFFFF"/>
+          <w:lang w:eastAsia="en-GB"/>
+        </w:rPr>
+        <w:t>top-159b-in-2020-idUSFLM8jkJMl&gt; [Accessed 16 December 2020].</w:t>
+      </w:r>
+    </w:p>
+    <w:p>
+      <w:pPr>
+        <w:rPr>
+          <w:rFonts w:ascii="Times New Roman" w:eastAsia="Times New Roman" w:hAnsi="Times New Roman" w:cs="Times New Roman"/>
+          <w:sz w:val="24"/>
+          <w:szCs w:val="24"/>
+          <w:lang w:eastAsia="en-GB"/>
+        </w:rPr>
+      </w:pPr>
+    </w:p>
+    <w:p>
+      <w:pPr>
+        <w:ind w:left="360"/>
+      </w:pPr>
+    </w:p>
     <w:sectPr>
       <w:pgSz w:w="11906" w:h="16838"/>
       <w:pgMar w:top="720" w:right="720" w:bottom="720" w:left="720" w:header="708" w:footer="708" w:gutter="0"/>
@@ -4692,6 +4763,17 @@
       <w:szCs w:val="20"/>
     </w:rPr>
   </w:style>
+  <w:style w:type="paragraph" w:styleId="ListParagraph">
+    <w:name w:val="List Paragraph"/>
+    <w:basedOn w:val="Normal"/>
+    <w:uiPriority w:val="34"/>
+    <w:qFormat/>
+    <w:rsid w:val="00AE0550"/>
+    <w:pPr>
+      <w:ind w:left="720"/>
+      <w:contextualSpacing/>
+    </w:pPr>
+  </w:style>
 </w:styles>
 </file>
 

</xml_diff>

<commit_message>
Introduction Write-Up Update - Coursework.
</commit_message>
<xml_diff>
--- a/IntroToAI_Coursework_v1.0_KSM.docx
+++ b/IntroToAI_Coursework_v1.0_KSM.docx
@@ -2869,6 +2869,12 @@
           <w:rFonts w:ascii="Arial" w:hAnsi="Arial" w:cs="Arial"/>
         </w:rPr>
         <w:t>Current predictions estimate the net global revenue of video games in 2020 to be over $160 billion dollars</w:t>
+      </w:r>
+      <w:r>
+        <w:rPr>
+          <w:rFonts w:ascii="Arial" w:hAnsi="Arial" w:cs="Arial"/>
+        </w:rPr>
+        <w:t xml:space="preserve"> </w:t>
       </w:r>
       <w:r>
         <w:rPr>

</xml_diff>

<commit_message>
Author ID Updated Document.
</commit_message>
<xml_diff>
--- a/IntroToAI_Coursework_v1.0_KSM.docx
+++ b/IntroToAI_Coursework_v1.0_KSM.docx
@@ -4,6 +4,9 @@
   <w:body>
     <w:sdt>
       <w:sdtPr>
+        <w:rPr>
+          <w:rFonts w:ascii="Arial" w:hAnsi="Arial" w:cs="Arial"/>
+        </w:rPr>
         <w:id w:val="194976174"/>
         <w:docPartObj>
           <w:docPartGallery w:val="Cover Pages"/>
@@ -12,7 +15,7 @@
       </w:sdtPr>
       <w:sdtEndPr>
         <w:rPr>
-          <w:rFonts w:ascii="Arial" w:eastAsia="Times New Roman" w:hAnsi="Arial" w:cs="Arial"/>
+          <w:rFonts w:eastAsia="Times New Roman"/>
           <w:b/>
           <w:bCs/>
           <w:color w:val="000000" w:themeColor="text1"/>
@@ -23,8 +26,14 @@
       </w:sdtEndPr>
       <w:sdtContent>
         <w:p>
+          <w:pPr>
+            <w:rPr>
+              <w:rFonts w:ascii="Arial" w:hAnsi="Arial" w:cs="Arial"/>
+            </w:rPr>
+          </w:pPr>
           <w:r>
             <w:rPr>
+              <w:rFonts w:ascii="Arial" w:hAnsi="Arial" w:cs="Arial"/>
               <w:noProof/>
             </w:rPr>
             <mc:AlternateContent>
@@ -290,32 +299,37 @@
               </mc:Fallback>
             </mc:AlternateContent>
           </w:r>
+        </w:p>
+        <w:p>
+          <w:pPr>
+            <w:rPr>
+              <w:rFonts w:ascii="Arial" w:eastAsia="Times New Roman" w:hAnsi="Arial" w:cs="Arial"/>
+              <w:b/>
+              <w:bCs/>
+              <w:color w:val="000000" w:themeColor="text1"/>
+              <w:sz w:val="34"/>
+              <w:szCs w:val="34"/>
+              <w:lang w:eastAsia="en-GB"/>
+            </w:rPr>
+          </w:pPr>
           <w:r>
             <w:rPr>
+              <w:rFonts w:ascii="Arial" w:hAnsi="Arial" w:cs="Arial"/>
               <w:noProof/>
             </w:rPr>
             <mc:AlternateContent>
               <mc:Choice Requires="wps">
                 <w:drawing>
-                  <wp:anchor distT="0" distB="0" distL="114300" distR="114300" simplePos="0" relativeHeight="251660288" behindDoc="0" locked="0" layoutInCell="1" allowOverlap="1" wp14:anchorId="7B4621BC" wp14:editId="4C892D9F">
+                  <wp:anchor distT="0" distB="0" distL="114300" distR="114300" simplePos="0" relativeHeight="251660288" behindDoc="0" locked="0" layoutInCell="1" allowOverlap="1" wp14:anchorId="7B4621BC" wp14:editId="3F03F59E">
                     <wp:simplePos x="0" y="0"/>
                     <wp:positionH relativeFrom="page">
-                      <wp:align>center</wp:align>
+                      <wp:posOffset>362585</wp:posOffset>
                     </wp:positionH>
-                    <mc:AlternateContent>
-                      <mc:Choice Requires="wp14">
-                        <wp:positionV relativeFrom="page">
-                          <wp14:pctPosVOffset>81800</wp14:pctPosVOffset>
-                        </wp:positionV>
-                      </mc:Choice>
-                      <mc:Fallback>
-                        <wp:positionV relativeFrom="page">
-                          <wp:posOffset>8745855</wp:posOffset>
-                        </wp:positionV>
-                      </mc:Fallback>
-                    </mc:AlternateContent>
-                    <wp:extent cx="7315200" cy="914400"/>
-                    <wp:effectExtent l="0" t="0" r="0" b="8255"/>
+                    <wp:positionV relativeFrom="page">
+                      <wp:posOffset>6165704</wp:posOffset>
+                    </wp:positionV>
+                    <wp:extent cx="7315200" cy="565052"/>
+                    <wp:effectExtent l="0" t="0" r="0" b="6985"/>
                     <wp:wrapSquare wrapText="bothSides"/>
                     <wp:docPr id="152" name="Text Box 152"/>
                     <wp:cNvGraphicFramePr/>
@@ -326,7 +340,7 @@
                           <wps:spPr>
                             <a:xfrm>
                               <a:off x="0" y="0"/>
-                              <a:ext cx="7315200" cy="914400"/>
+                              <a:ext cx="7315200" cy="565052"/>
                             </a:xfrm>
                             <a:prstGeom prst="rect">
                               <a:avLst/>
@@ -355,68 +369,21 @@
                             <w:txbxContent>
                               <w:sdt>
                                 <w:sdtPr>
-                                  <w:rPr>
-                                    <w:color w:val="595959" w:themeColor="text1" w:themeTint="A6"/>
-                                    <w:sz w:val="28"/>
-                                    <w:szCs w:val="28"/>
-                                  </w:rPr>
                                   <w:alias w:val="Author"/>
                                   <w:tag w:val=""/>
                                   <w:id w:val="789243997"/>
                                   <w:dataBinding w:prefixMappings="xmlns:ns0='http://purl.org/dc/elements/1.1/' xmlns:ns1='http://schemas.openxmlformats.org/package/2006/metadata/core-properties' " w:xpath="/ns1:coreProperties[1]/ns0:creator[1]" w:storeItemID="{6C3C8BC8-F283-45AE-878A-BAB7291924A1}"/>
                                   <w:text/>
                                 </w:sdtPr>
-                                <w:sdtEndPr/>
                                 <w:sdtContent>
                                   <w:p>
-                                    <w:pPr>
-                                      <w:pStyle w:val="NoSpacing"/>
-                                      <w:jc w:val="right"/>
-                                      <w:rPr>
-                                        <w:color w:val="595959" w:themeColor="text1" w:themeTint="A6"/>
-                                        <w:sz w:val="28"/>
-                                        <w:szCs w:val="28"/>
-                                      </w:rPr>
-                                    </w:pPr>
                                     <w:r>
-                                      <w:rPr>
-                                        <w:color w:val="595959" w:themeColor="text1" w:themeTint="A6"/>
-                                        <w:sz w:val="28"/>
-                                        <w:szCs w:val="28"/>
-                                      </w:rPr>
-                                      <w:t xml:space="preserve">Authors: Kevin La </w:t>
-                                    </w:r>
-                                    <w:proofErr w:type="gramStart"/>
-                                    <w:r>
-                                      <w:rPr>
-                                        <w:color w:val="595959" w:themeColor="text1" w:themeTint="A6"/>
-                                        <w:sz w:val="28"/>
-                                        <w:szCs w:val="28"/>
-                                      </w:rPr>
-                                      <w:t>( )</w:t>
-                                    </w:r>
-                                    <w:proofErr w:type="gramEnd"/>
-                                    <w:r>
-                                      <w:rPr>
-                                        <w:color w:val="595959" w:themeColor="text1" w:themeTint="A6"/>
-                                        <w:sz w:val="28"/>
-                                        <w:szCs w:val="28"/>
-                                      </w:rPr>
-                                      <w:t>, Saffan Ahmed (acwf535), Martin Doung ( )</w:t>
+                                      <w:t>Authors: Kevin La (acvt726), Martin Doung (aczg157), Saffan Ahmed (acwf535)</w:t>
                                     </w:r>
                                   </w:p>
                                 </w:sdtContent>
                               </w:sdt>
-                              <w:p>
-                                <w:pPr>
-                                  <w:pStyle w:val="NoSpacing"/>
-                                  <w:rPr>
-                                    <w:color w:val="595959" w:themeColor="text1" w:themeTint="A6"/>
-                                    <w:sz w:val="18"/>
-                                    <w:szCs w:val="18"/>
-                                  </w:rPr>
-                                </w:pPr>
-                              </w:p>
+                              <w:p/>
                             </w:txbxContent>
                           </wps:txbx>
                           <wps:bodyPr rot="0" spcFirstLastPara="0" vertOverflow="overflow" horzOverflow="overflow" vert="horz" wrap="square" lIns="1600200" tIns="0" rIns="685800" bIns="0" numCol="1" spcCol="0" rtlCol="0" fromWordArt="0" anchor="b" anchorCtr="0" forceAA="0" compatLnSpc="1">
@@ -432,7 +399,7 @@
                       <wp14:pctWidth>94100</wp14:pctWidth>
                     </wp14:sizeRelH>
                     <wp14:sizeRelV relativeFrom="page">
-                      <wp14:pctHeight>9200</wp14:pctHeight>
+                      <wp14:pctHeight>0</wp14:pctHeight>
                     </wp14:sizeRelV>
                   </wp:anchor>
                 </w:drawing>
@@ -443,73 +410,26 @@
                     <v:stroke joinstyle="miter"/>
                     <v:path gradientshapeok="t" o:connecttype="rect"/>
                   </v:shapetype>
-                  <v:shape id="Text Box 152" o:spid="_x0000_s1026" type="#_x0000_t202" style="position:absolute;margin-left:0;margin-top:0;width:8in;height:1in;z-index:251660288;visibility:visible;mso-wrap-style:square;mso-width-percent:941;mso-height-percent:92;mso-top-percent:818;mso-wrap-distance-left:9pt;mso-wrap-distance-top:0;mso-wrap-distance-right:9pt;mso-wrap-distance-bottom:0;mso-position-horizontal:center;mso-position-horizontal-relative:page;mso-position-vertical-relative:page;mso-width-percent:941;mso-height-percent:92;mso-top-percent:818;mso-width-relative:page;mso-height-relative:page;v-text-anchor:bottom" o:gfxdata="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" filled="f" stroked="f" strokeweight=".5pt">
+                  <v:shape id="Text Box 152" o:spid="_x0000_s1026" type="#_x0000_t202" style="position:absolute;margin-left:28.55pt;margin-top:485.5pt;width:8in;height:44.5pt;z-index:251660288;visibility:visible;mso-wrap-style:square;mso-width-percent:941;mso-height-percent:0;mso-wrap-distance-left:9pt;mso-wrap-distance-top:0;mso-wrap-distance-right:9pt;mso-wrap-distance-bottom:0;mso-position-horizontal:absolute;mso-position-horizontal-relative:page;mso-position-vertical:absolute;mso-position-vertical-relative:page;mso-width-percent:941;mso-height-percent:0;mso-width-relative:page;mso-height-relative:page;v-text-anchor:bottom" o:gfxdata="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" filled="f" stroked="f" strokeweight=".5pt">
                     <v:textbox inset="126pt,0,54pt,0">
                       <w:txbxContent>
                         <w:sdt>
                           <w:sdtPr>
-                            <w:rPr>
-                              <w:color w:val="595959" w:themeColor="text1" w:themeTint="A6"/>
-                              <w:sz w:val="28"/>
-                              <w:szCs w:val="28"/>
-                            </w:rPr>
                             <w:alias w:val="Author"/>
                             <w:tag w:val=""/>
                             <w:id w:val="789243997"/>
                             <w:dataBinding w:prefixMappings="xmlns:ns0='http://purl.org/dc/elements/1.1/' xmlns:ns1='http://schemas.openxmlformats.org/package/2006/metadata/core-properties' " w:xpath="/ns1:coreProperties[1]/ns0:creator[1]" w:storeItemID="{6C3C8BC8-F283-45AE-878A-BAB7291924A1}"/>
                             <w:text/>
                           </w:sdtPr>
-                          <w:sdtEndPr/>
                           <w:sdtContent>
                             <w:p>
-                              <w:pPr>
-                                <w:pStyle w:val="NoSpacing"/>
-                                <w:jc w:val="right"/>
-                                <w:rPr>
-                                  <w:color w:val="595959" w:themeColor="text1" w:themeTint="A6"/>
-                                  <w:sz w:val="28"/>
-                                  <w:szCs w:val="28"/>
-                                </w:rPr>
-                              </w:pPr>
                               <w:r>
-                                <w:rPr>
-                                  <w:color w:val="595959" w:themeColor="text1" w:themeTint="A6"/>
-                                  <w:sz w:val="28"/>
-                                  <w:szCs w:val="28"/>
-                                </w:rPr>
-                                <w:t xml:space="preserve">Authors: Kevin La </w:t>
-                              </w:r>
-                              <w:proofErr w:type="gramStart"/>
-                              <w:r>
-                                <w:rPr>
-                                  <w:color w:val="595959" w:themeColor="text1" w:themeTint="A6"/>
-                                  <w:sz w:val="28"/>
-                                  <w:szCs w:val="28"/>
-                                </w:rPr>
-                                <w:t>( )</w:t>
-                              </w:r>
-                              <w:proofErr w:type="gramEnd"/>
-                              <w:r>
-                                <w:rPr>
-                                  <w:color w:val="595959" w:themeColor="text1" w:themeTint="A6"/>
-                                  <w:sz w:val="28"/>
-                                  <w:szCs w:val="28"/>
-                                </w:rPr>
-                                <w:t>, Saffan Ahmed (acwf535), Martin Doung ( )</w:t>
+                                <w:t>Authors: Kevin La (acvt726), Martin Doung (aczg157), Saffan Ahmed (acwf535)</w:t>
                               </w:r>
                             </w:p>
                           </w:sdtContent>
                         </w:sdt>
-                        <w:p>
-                          <w:pPr>
-                            <w:pStyle w:val="NoSpacing"/>
-                            <w:rPr>
-                              <w:color w:val="595959" w:themeColor="text1" w:themeTint="A6"/>
-                              <w:sz w:val="18"/>
-                              <w:szCs w:val="18"/>
-                            </w:rPr>
-                          </w:pPr>
-                        </w:p>
+                        <w:p/>
                       </w:txbxContent>
                     </v:textbox>
                     <w10:wrap type="square" anchorx="page" anchory="page"/>
@@ -518,21 +438,9 @@
               </mc:Fallback>
             </mc:AlternateContent>
           </w:r>
-        </w:p>
-        <w:p>
-          <w:pPr>
-            <w:rPr>
-              <w:rFonts w:ascii="Arial" w:eastAsia="Times New Roman" w:hAnsi="Arial" w:cs="Arial"/>
-              <w:b/>
-              <w:bCs/>
-              <w:color w:val="000000" w:themeColor="text1"/>
-              <w:sz w:val="34"/>
-              <w:szCs w:val="34"/>
-              <w:lang w:eastAsia="en-GB"/>
-            </w:rPr>
-          </w:pPr>
           <w:r>
             <w:rPr>
+              <w:rFonts w:ascii="Arial" w:hAnsi="Arial" w:cs="Arial"/>
               <w:noProof/>
             </w:rPr>
             <mc:AlternateContent>
@@ -589,6 +497,7 @@
                                 <w:pPr>
                                   <w:jc w:val="right"/>
                                   <w:rPr>
+                                    <w:rFonts w:ascii="Arial" w:hAnsi="Arial" w:cs="Arial"/>
                                     <w:color w:val="8C8D86" w:themeColor="accent1"/>
                                     <w:sz w:val="56"/>
                                     <w:szCs w:val="56"/>
@@ -597,6 +506,7 @@
                                 <w:sdt>
                                   <w:sdtPr>
                                     <w:rPr>
+                                      <w:rFonts w:ascii="Arial" w:hAnsi="Arial" w:cs="Arial"/>
                                       <w:caps/>
                                       <w:color w:val="8C8D86" w:themeColor="accent1"/>
                                       <w:sz w:val="56"/>
@@ -616,6 +526,7 @@
                                   <w:sdtContent>
                                     <w:r>
                                       <w:rPr>
+                                        <w:rFonts w:ascii="Arial" w:hAnsi="Arial" w:cs="Arial"/>
                                         <w:caps/>
                                         <w:color w:val="8C8D86" w:themeColor="accent1"/>
                                         <w:sz w:val="56"/>
@@ -629,6 +540,7 @@
                               <w:sdt>
                                 <w:sdtPr>
                                   <w:rPr>
+                                    <w:rFonts w:ascii="Arial" w:hAnsi="Arial" w:cs="Arial"/>
                                     <w:color w:val="404040" w:themeColor="text1" w:themeTint="BF"/>
                                     <w:sz w:val="32"/>
                                     <w:szCs w:val="32"/>
@@ -645,6 +557,7 @@
                                     <w:pPr>
                                       <w:jc w:val="right"/>
                                       <w:rPr>
+                                        <w:rFonts w:ascii="Arial" w:hAnsi="Arial" w:cs="Arial"/>
                                         <w:smallCaps/>
                                         <w:color w:val="404040" w:themeColor="text1" w:themeTint="BF"/>
                                         <w:sz w:val="32"/>
@@ -653,6 +566,7 @@
                                     </w:pPr>
                                     <w:r>
                                       <w:rPr>
+                                        <w:rFonts w:ascii="Arial" w:hAnsi="Arial" w:cs="Arial"/>
                                         <w:color w:val="404040" w:themeColor="text1" w:themeTint="BF"/>
                                         <w:sz w:val="32"/>
                                         <w:szCs w:val="32"/>
@@ -691,6 +605,7 @@
                           <w:pPr>
                             <w:jc w:val="right"/>
                             <w:rPr>
+                              <w:rFonts w:ascii="Arial" w:hAnsi="Arial" w:cs="Arial"/>
                               <w:color w:val="8C8D86" w:themeColor="accent1"/>
                               <w:sz w:val="56"/>
                               <w:szCs w:val="56"/>
@@ -699,6 +614,7 @@
                           <w:sdt>
                             <w:sdtPr>
                               <w:rPr>
+                                <w:rFonts w:ascii="Arial" w:hAnsi="Arial" w:cs="Arial"/>
                                 <w:caps/>
                                 <w:color w:val="8C8D86" w:themeColor="accent1"/>
                                 <w:sz w:val="56"/>
@@ -718,6 +634,7 @@
                             <w:sdtContent>
                               <w:r>
                                 <w:rPr>
+                                  <w:rFonts w:ascii="Arial" w:hAnsi="Arial" w:cs="Arial"/>
                                   <w:caps/>
                                   <w:color w:val="8C8D86" w:themeColor="accent1"/>
                                   <w:sz w:val="56"/>
@@ -731,6 +648,7 @@
                         <w:sdt>
                           <w:sdtPr>
                             <w:rPr>
+                              <w:rFonts w:ascii="Arial" w:hAnsi="Arial" w:cs="Arial"/>
                               <w:color w:val="404040" w:themeColor="text1" w:themeTint="BF"/>
                               <w:sz w:val="32"/>
                               <w:szCs w:val="32"/>
@@ -747,6 +665,7 @@
                               <w:pPr>
                                 <w:jc w:val="right"/>
                                 <w:rPr>
+                                  <w:rFonts w:ascii="Arial" w:hAnsi="Arial" w:cs="Arial"/>
                                   <w:smallCaps/>
                                   <w:color w:val="404040" w:themeColor="text1" w:themeTint="BF"/>
                                   <w:sz w:val="32"/>
@@ -755,6 +674,7 @@
                               </w:pPr>
                               <w:r>
                                 <w:rPr>
+                                  <w:rFonts w:ascii="Arial" w:hAnsi="Arial" w:cs="Arial"/>
                                   <w:color w:val="404040" w:themeColor="text1" w:themeTint="BF"/>
                                   <w:sz w:val="32"/>
                                   <w:szCs w:val="32"/>
@@ -774,6 +694,7 @@
           </w:r>
           <w:r>
             <w:rPr>
+              <w:rFonts w:ascii="Arial" w:hAnsi="Arial" w:cs="Arial"/>
               <w:noProof/>
             </w:rPr>
             <mc:AlternateContent>
@@ -831,6 +752,7 @@
                                   <w:pStyle w:val="NoSpacing"/>
                                   <w:jc w:val="right"/>
                                   <w:rPr>
+                                    <w:rFonts w:ascii="Arial" w:hAnsi="Arial" w:cs="Arial"/>
                                     <w:color w:val="595959" w:themeColor="text1" w:themeTint="A6"/>
                                     <w:sz w:val="20"/>
                                     <w:szCs w:val="20"/>
@@ -839,6 +761,7 @@
                                 </w:pPr>
                                 <w:r>
                                   <w:rPr>
+                                    <w:rFonts w:ascii="Arial" w:hAnsi="Arial" w:cs="Arial"/>
                                     <w:color w:val="8C8D86" w:themeColor="accent1"/>
                                     <w:sz w:val="28"/>
                                     <w:szCs w:val="28"/>
@@ -877,6 +800,7 @@
                             <w:pStyle w:val="NoSpacing"/>
                             <w:jc w:val="right"/>
                             <w:rPr>
+                              <w:rFonts w:ascii="Arial" w:hAnsi="Arial" w:cs="Arial"/>
                               <w:color w:val="595959" w:themeColor="text1" w:themeTint="A6"/>
                               <w:sz w:val="20"/>
                               <w:szCs w:val="20"/>
@@ -885,6 +809,7 @@
                           </w:pPr>
                           <w:r>
                             <w:rPr>
+                              <w:rFonts w:ascii="Arial" w:hAnsi="Arial" w:cs="Arial"/>
                               <w:color w:val="8C8D86" w:themeColor="accent1"/>
                               <w:sz w:val="28"/>
                               <w:szCs w:val="28"/>
@@ -919,7 +844,7 @@
     <w:sdt>
       <w:sdtPr>
         <w:rPr>
-          <w:rFonts w:asciiTheme="minorHAnsi" w:eastAsiaTheme="minorHAnsi" w:hAnsiTheme="minorHAnsi" w:cstheme="minorBidi"/>
+          <w:rFonts w:ascii="Arial" w:eastAsiaTheme="minorHAnsi" w:hAnsi="Arial" w:cs="Arial"/>
           <w:b w:val="0"/>
           <w:bCs w:val="0"/>
           <w:color w:val="auto"/>
@@ -946,6 +871,7 @@
               <w:bottom w:val="single" w:sz="6" w:space="1" w:color="auto"/>
             </w:pBdr>
             <w:rPr>
+              <w:rFonts w:ascii="Arial" w:hAnsi="Arial" w:cs="Arial"/>
               <w:color w:val="auto"/>
               <w:sz w:val="34"/>
               <w:szCs w:val="34"/>
@@ -953,6 +879,7 @@
           </w:pPr>
           <w:r>
             <w:rPr>
+              <w:rFonts w:ascii="Arial" w:hAnsi="Arial" w:cs="Arial"/>
               <w:color w:val="auto"/>
               <w:sz w:val="34"/>
               <w:szCs w:val="34"/>
@@ -968,7 +895,7 @@
               <w:tab w:val="right" w:leader="dot" w:pos="10456"/>
             </w:tabs>
             <w:rPr>
-              <w:rFonts w:eastAsiaTheme="minorEastAsia"/>
+              <w:rFonts w:ascii="Arial" w:eastAsiaTheme="minorEastAsia" w:hAnsi="Arial" w:cs="Arial"/>
               <w:b w:val="0"/>
               <w:bCs w:val="0"/>
               <w:i w:val="0"/>
@@ -979,6 +906,7 @@
           </w:pPr>
           <w:r>
             <w:rPr>
+              <w:rFonts w:ascii="Arial" w:hAnsi="Arial" w:cs="Arial"/>
               <w:b w:val="0"/>
               <w:bCs w:val="0"/>
             </w:rPr>
@@ -986,6 +914,7 @@
           </w:r>
           <w:r>
             <w:rPr>
+              <w:rFonts w:ascii="Arial" w:hAnsi="Arial" w:cs="Arial"/>
               <w:b w:val="0"/>
               <w:bCs w:val="0"/>
             </w:rPr>
@@ -993,6 +922,7 @@
           </w:r>
           <w:r>
             <w:rPr>
+              <w:rFonts w:ascii="Arial" w:hAnsi="Arial" w:cs="Arial"/>
               <w:b w:val="0"/>
               <w:bCs w:val="0"/>
             </w:rPr>
@@ -1012,7 +942,7 @@
             </w:r>
             <w:r>
               <w:rPr>
-                <w:rFonts w:eastAsiaTheme="minorEastAsia"/>
+                <w:rFonts w:ascii="Arial" w:eastAsiaTheme="minorEastAsia" w:hAnsi="Arial" w:cs="Arial"/>
                 <w:b w:val="0"/>
                 <w:bCs w:val="0"/>
                 <w:i w:val="0"/>
@@ -1033,6 +963,7 @@
             </w:r>
             <w:r>
               <w:rPr>
+                <w:rFonts w:ascii="Arial" w:hAnsi="Arial" w:cs="Arial"/>
                 <w:b w:val="0"/>
                 <w:bCs w:val="0"/>
                 <w:noProof/>
@@ -1042,6 +973,7 @@
             </w:r>
             <w:r>
               <w:rPr>
+                <w:rFonts w:ascii="Arial" w:hAnsi="Arial" w:cs="Arial"/>
                 <w:b w:val="0"/>
                 <w:bCs w:val="0"/>
                 <w:noProof/>
@@ -1051,6 +983,7 @@
             </w:r>
             <w:r>
               <w:rPr>
+                <w:rFonts w:ascii="Arial" w:hAnsi="Arial" w:cs="Arial"/>
                 <w:b w:val="0"/>
                 <w:bCs w:val="0"/>
                 <w:noProof/>
@@ -1060,14 +993,16 @@
             </w:r>
             <w:r>
               <w:rPr>
-                <w:b w:val="0"/>
-                <w:bCs w:val="0"/>
-                <w:noProof/>
-                <w:webHidden/>
-              </w:rPr>
-            </w:r>
-            <w:r>
-              <w:rPr>
+                <w:rFonts w:ascii="Arial" w:hAnsi="Arial" w:cs="Arial"/>
+                <w:b w:val="0"/>
+                <w:bCs w:val="0"/>
+                <w:noProof/>
+                <w:webHidden/>
+              </w:rPr>
+            </w:r>
+            <w:r>
+              <w:rPr>
+                <w:rFonts w:ascii="Arial" w:hAnsi="Arial" w:cs="Arial"/>
                 <w:b w:val="0"/>
                 <w:bCs w:val="0"/>
                 <w:noProof/>
@@ -1077,6 +1012,7 @@
             </w:r>
             <w:r>
               <w:rPr>
+                <w:rFonts w:ascii="Arial" w:hAnsi="Arial" w:cs="Arial"/>
                 <w:b w:val="0"/>
                 <w:bCs w:val="0"/>
                 <w:noProof/>
@@ -1086,6 +1022,7 @@
             </w:r>
             <w:r>
               <w:rPr>
+                <w:rFonts w:ascii="Arial" w:hAnsi="Arial" w:cs="Arial"/>
                 <w:b w:val="0"/>
                 <w:bCs w:val="0"/>
                 <w:noProof/>
@@ -1102,7 +1039,7 @@
               <w:tab w:val="right" w:leader="dot" w:pos="10456"/>
             </w:tabs>
             <w:rPr>
-              <w:rFonts w:eastAsiaTheme="minorEastAsia"/>
+              <w:rFonts w:ascii="Arial" w:eastAsiaTheme="minorEastAsia" w:hAnsi="Arial" w:cs="Arial"/>
               <w:b w:val="0"/>
               <w:bCs w:val="0"/>
               <w:noProof/>
@@ -1125,6 +1062,7 @@
             </w:r>
             <w:r>
               <w:rPr>
+                <w:rFonts w:ascii="Arial" w:hAnsi="Arial" w:cs="Arial"/>
                 <w:b w:val="0"/>
                 <w:bCs w:val="0"/>
                 <w:noProof/>
@@ -1134,6 +1072,7 @@
             </w:r>
             <w:r>
               <w:rPr>
+                <w:rFonts w:ascii="Arial" w:hAnsi="Arial" w:cs="Arial"/>
                 <w:b w:val="0"/>
                 <w:bCs w:val="0"/>
                 <w:noProof/>
@@ -1143,6 +1082,7 @@
             </w:r>
             <w:r>
               <w:rPr>
+                <w:rFonts w:ascii="Arial" w:hAnsi="Arial" w:cs="Arial"/>
                 <w:b w:val="0"/>
                 <w:bCs w:val="0"/>
                 <w:noProof/>
@@ -1152,14 +1092,16 @@
             </w:r>
             <w:r>
               <w:rPr>
-                <w:b w:val="0"/>
-                <w:bCs w:val="0"/>
-                <w:noProof/>
-                <w:webHidden/>
-              </w:rPr>
-            </w:r>
-            <w:r>
-              <w:rPr>
+                <w:rFonts w:ascii="Arial" w:hAnsi="Arial" w:cs="Arial"/>
+                <w:b w:val="0"/>
+                <w:bCs w:val="0"/>
+                <w:noProof/>
+                <w:webHidden/>
+              </w:rPr>
+            </w:r>
+            <w:r>
+              <w:rPr>
+                <w:rFonts w:ascii="Arial" w:hAnsi="Arial" w:cs="Arial"/>
                 <w:b w:val="0"/>
                 <w:bCs w:val="0"/>
                 <w:noProof/>
@@ -1169,6 +1111,7 @@
             </w:r>
             <w:r>
               <w:rPr>
+                <w:rFonts w:ascii="Arial" w:hAnsi="Arial" w:cs="Arial"/>
                 <w:b w:val="0"/>
                 <w:bCs w:val="0"/>
                 <w:noProof/>
@@ -1178,6 +1121,7 @@
             </w:r>
             <w:r>
               <w:rPr>
+                <w:rFonts w:ascii="Arial" w:hAnsi="Arial" w:cs="Arial"/>
                 <w:b w:val="0"/>
                 <w:bCs w:val="0"/>
                 <w:noProof/>
@@ -1194,7 +1138,7 @@
               <w:tab w:val="right" w:leader="dot" w:pos="10456"/>
             </w:tabs>
             <w:rPr>
-              <w:rFonts w:eastAsiaTheme="minorEastAsia"/>
+              <w:rFonts w:ascii="Arial" w:eastAsiaTheme="minorEastAsia" w:hAnsi="Arial" w:cs="Arial"/>
               <w:b w:val="0"/>
               <w:bCs w:val="0"/>
               <w:noProof/>
@@ -1217,6 +1161,7 @@
             </w:r>
             <w:r>
               <w:rPr>
+                <w:rFonts w:ascii="Arial" w:hAnsi="Arial" w:cs="Arial"/>
                 <w:b w:val="0"/>
                 <w:bCs w:val="0"/>
                 <w:noProof/>
@@ -1226,6 +1171,7 @@
             </w:r>
             <w:r>
               <w:rPr>
+                <w:rFonts w:ascii="Arial" w:hAnsi="Arial" w:cs="Arial"/>
                 <w:b w:val="0"/>
                 <w:bCs w:val="0"/>
                 <w:noProof/>
@@ -1235,6 +1181,7 @@
             </w:r>
             <w:r>
               <w:rPr>
+                <w:rFonts w:ascii="Arial" w:hAnsi="Arial" w:cs="Arial"/>
                 <w:b w:val="0"/>
                 <w:bCs w:val="0"/>
                 <w:noProof/>
@@ -1244,14 +1191,16 @@
             </w:r>
             <w:r>
               <w:rPr>
-                <w:b w:val="0"/>
-                <w:bCs w:val="0"/>
-                <w:noProof/>
-                <w:webHidden/>
-              </w:rPr>
-            </w:r>
-            <w:r>
-              <w:rPr>
+                <w:rFonts w:ascii="Arial" w:hAnsi="Arial" w:cs="Arial"/>
+                <w:b w:val="0"/>
+                <w:bCs w:val="0"/>
+                <w:noProof/>
+                <w:webHidden/>
+              </w:rPr>
+            </w:r>
+            <w:r>
+              <w:rPr>
+                <w:rFonts w:ascii="Arial" w:hAnsi="Arial" w:cs="Arial"/>
                 <w:b w:val="0"/>
                 <w:bCs w:val="0"/>
                 <w:noProof/>
@@ -1261,6 +1210,7 @@
             </w:r>
             <w:r>
               <w:rPr>
+                <w:rFonts w:ascii="Arial" w:hAnsi="Arial" w:cs="Arial"/>
                 <w:b w:val="0"/>
                 <w:bCs w:val="0"/>
                 <w:noProof/>
@@ -1270,6 +1220,7 @@
             </w:r>
             <w:r>
               <w:rPr>
+                <w:rFonts w:ascii="Arial" w:hAnsi="Arial" w:cs="Arial"/>
                 <w:b w:val="0"/>
                 <w:bCs w:val="0"/>
                 <w:noProof/>
@@ -1287,7 +1238,7 @@
               <w:tab w:val="right" w:leader="dot" w:pos="10456"/>
             </w:tabs>
             <w:rPr>
-              <w:rFonts w:eastAsiaTheme="minorEastAsia"/>
+              <w:rFonts w:ascii="Arial" w:eastAsiaTheme="minorEastAsia" w:hAnsi="Arial" w:cs="Arial"/>
               <w:b w:val="0"/>
               <w:bCs w:val="0"/>
               <w:i w:val="0"/>
@@ -1310,7 +1261,7 @@
             </w:r>
             <w:r>
               <w:rPr>
-                <w:rFonts w:eastAsiaTheme="minorEastAsia"/>
+                <w:rFonts w:ascii="Arial" w:eastAsiaTheme="minorEastAsia" w:hAnsi="Arial" w:cs="Arial"/>
                 <w:b w:val="0"/>
                 <w:bCs w:val="0"/>
                 <w:i w:val="0"/>
@@ -1331,6 +1282,7 @@
             </w:r>
             <w:r>
               <w:rPr>
+                <w:rFonts w:ascii="Arial" w:hAnsi="Arial" w:cs="Arial"/>
                 <w:b w:val="0"/>
                 <w:bCs w:val="0"/>
                 <w:noProof/>
@@ -1340,6 +1292,7 @@
             </w:r>
             <w:r>
               <w:rPr>
+                <w:rFonts w:ascii="Arial" w:hAnsi="Arial" w:cs="Arial"/>
                 <w:b w:val="0"/>
                 <w:bCs w:val="0"/>
                 <w:noProof/>
@@ -1349,6 +1302,7 @@
             </w:r>
             <w:r>
               <w:rPr>
+                <w:rFonts w:ascii="Arial" w:hAnsi="Arial" w:cs="Arial"/>
                 <w:b w:val="0"/>
                 <w:bCs w:val="0"/>
                 <w:noProof/>
@@ -1358,14 +1312,16 @@
             </w:r>
             <w:r>
               <w:rPr>
-                <w:b w:val="0"/>
-                <w:bCs w:val="0"/>
-                <w:noProof/>
-                <w:webHidden/>
-              </w:rPr>
-            </w:r>
-            <w:r>
-              <w:rPr>
+                <w:rFonts w:ascii="Arial" w:hAnsi="Arial" w:cs="Arial"/>
+                <w:b w:val="0"/>
+                <w:bCs w:val="0"/>
+                <w:noProof/>
+                <w:webHidden/>
+              </w:rPr>
+            </w:r>
+            <w:r>
+              <w:rPr>
+                <w:rFonts w:ascii="Arial" w:hAnsi="Arial" w:cs="Arial"/>
                 <w:b w:val="0"/>
                 <w:bCs w:val="0"/>
                 <w:noProof/>
@@ -1375,6 +1331,7 @@
             </w:r>
             <w:r>
               <w:rPr>
+                <w:rFonts w:ascii="Arial" w:hAnsi="Arial" w:cs="Arial"/>
                 <w:b w:val="0"/>
                 <w:bCs w:val="0"/>
                 <w:noProof/>
@@ -1384,6 +1341,7 @@
             </w:r>
             <w:r>
               <w:rPr>
+                <w:rFonts w:ascii="Arial" w:hAnsi="Arial" w:cs="Arial"/>
                 <w:b w:val="0"/>
                 <w:bCs w:val="0"/>
                 <w:noProof/>
@@ -1401,7 +1359,7 @@
               <w:tab w:val="right" w:leader="dot" w:pos="10456"/>
             </w:tabs>
             <w:rPr>
-              <w:rFonts w:eastAsiaTheme="minorEastAsia"/>
+              <w:rFonts w:ascii="Arial" w:eastAsiaTheme="minorEastAsia" w:hAnsi="Arial" w:cs="Arial"/>
               <w:b w:val="0"/>
               <w:bCs w:val="0"/>
               <w:i w:val="0"/>
@@ -1424,7 +1382,7 @@
             </w:r>
             <w:r>
               <w:rPr>
-                <w:rFonts w:eastAsiaTheme="minorEastAsia"/>
+                <w:rFonts w:ascii="Arial" w:eastAsiaTheme="minorEastAsia" w:hAnsi="Arial" w:cs="Arial"/>
                 <w:b w:val="0"/>
                 <w:bCs w:val="0"/>
                 <w:i w:val="0"/>
@@ -1445,6 +1403,7 @@
             </w:r>
             <w:r>
               <w:rPr>
+                <w:rFonts w:ascii="Arial" w:hAnsi="Arial" w:cs="Arial"/>
                 <w:b w:val="0"/>
                 <w:bCs w:val="0"/>
                 <w:noProof/>
@@ -1454,6 +1413,7 @@
             </w:r>
             <w:r>
               <w:rPr>
+                <w:rFonts w:ascii="Arial" w:hAnsi="Arial" w:cs="Arial"/>
                 <w:b w:val="0"/>
                 <w:bCs w:val="0"/>
                 <w:noProof/>
@@ -1463,6 +1423,7 @@
             </w:r>
             <w:r>
               <w:rPr>
+                <w:rFonts w:ascii="Arial" w:hAnsi="Arial" w:cs="Arial"/>
                 <w:b w:val="0"/>
                 <w:bCs w:val="0"/>
                 <w:noProof/>
@@ -1472,14 +1433,16 @@
             </w:r>
             <w:r>
               <w:rPr>
-                <w:b w:val="0"/>
-                <w:bCs w:val="0"/>
-                <w:noProof/>
-                <w:webHidden/>
-              </w:rPr>
-            </w:r>
-            <w:r>
-              <w:rPr>
+                <w:rFonts w:ascii="Arial" w:hAnsi="Arial" w:cs="Arial"/>
+                <w:b w:val="0"/>
+                <w:bCs w:val="0"/>
+                <w:noProof/>
+                <w:webHidden/>
+              </w:rPr>
+            </w:r>
+            <w:r>
+              <w:rPr>
+                <w:rFonts w:ascii="Arial" w:hAnsi="Arial" w:cs="Arial"/>
                 <w:b w:val="0"/>
                 <w:bCs w:val="0"/>
                 <w:noProof/>
@@ -1489,6 +1452,7 @@
             </w:r>
             <w:r>
               <w:rPr>
+                <w:rFonts w:ascii="Arial" w:hAnsi="Arial" w:cs="Arial"/>
                 <w:b w:val="0"/>
                 <w:bCs w:val="0"/>
                 <w:noProof/>
@@ -1498,6 +1462,7 @@
             </w:r>
             <w:r>
               <w:rPr>
+                <w:rFonts w:ascii="Arial" w:hAnsi="Arial" w:cs="Arial"/>
                 <w:b w:val="0"/>
                 <w:bCs w:val="0"/>
                 <w:noProof/>
@@ -1515,7 +1480,7 @@
               <w:tab w:val="right" w:leader="dot" w:pos="10456"/>
             </w:tabs>
             <w:rPr>
-              <w:rFonts w:eastAsiaTheme="minorEastAsia"/>
+              <w:rFonts w:ascii="Arial" w:eastAsiaTheme="minorEastAsia" w:hAnsi="Arial" w:cs="Arial"/>
               <w:b w:val="0"/>
               <w:bCs w:val="0"/>
               <w:i w:val="0"/>
@@ -1538,7 +1503,7 @@
             </w:r>
             <w:r>
               <w:rPr>
-                <w:rFonts w:eastAsiaTheme="minorEastAsia"/>
+                <w:rFonts w:ascii="Arial" w:eastAsiaTheme="minorEastAsia" w:hAnsi="Arial" w:cs="Arial"/>
                 <w:b w:val="0"/>
                 <w:bCs w:val="0"/>
                 <w:i w:val="0"/>
@@ -1559,6 +1524,7 @@
             </w:r>
             <w:r>
               <w:rPr>
+                <w:rFonts w:ascii="Arial" w:hAnsi="Arial" w:cs="Arial"/>
                 <w:b w:val="0"/>
                 <w:bCs w:val="0"/>
                 <w:noProof/>
@@ -1568,6 +1534,7 @@
             </w:r>
             <w:r>
               <w:rPr>
+                <w:rFonts w:ascii="Arial" w:hAnsi="Arial" w:cs="Arial"/>
                 <w:b w:val="0"/>
                 <w:bCs w:val="0"/>
                 <w:noProof/>
@@ -1577,6 +1544,7 @@
             </w:r>
             <w:r>
               <w:rPr>
+                <w:rFonts w:ascii="Arial" w:hAnsi="Arial" w:cs="Arial"/>
                 <w:b w:val="0"/>
                 <w:bCs w:val="0"/>
                 <w:noProof/>
@@ -1586,14 +1554,16 @@
             </w:r>
             <w:r>
               <w:rPr>
-                <w:b w:val="0"/>
-                <w:bCs w:val="0"/>
-                <w:noProof/>
-                <w:webHidden/>
-              </w:rPr>
-            </w:r>
-            <w:r>
-              <w:rPr>
+                <w:rFonts w:ascii="Arial" w:hAnsi="Arial" w:cs="Arial"/>
+                <w:b w:val="0"/>
+                <w:bCs w:val="0"/>
+                <w:noProof/>
+                <w:webHidden/>
+              </w:rPr>
+            </w:r>
+            <w:r>
+              <w:rPr>
+                <w:rFonts w:ascii="Arial" w:hAnsi="Arial" w:cs="Arial"/>
                 <w:b w:val="0"/>
                 <w:bCs w:val="0"/>
                 <w:noProof/>
@@ -1603,6 +1573,7 @@
             </w:r>
             <w:r>
               <w:rPr>
+                <w:rFonts w:ascii="Arial" w:hAnsi="Arial" w:cs="Arial"/>
                 <w:b w:val="0"/>
                 <w:bCs w:val="0"/>
                 <w:noProof/>
@@ -1612,6 +1583,7 @@
             </w:r>
             <w:r>
               <w:rPr>
+                <w:rFonts w:ascii="Arial" w:hAnsi="Arial" w:cs="Arial"/>
                 <w:b w:val="0"/>
                 <w:bCs w:val="0"/>
                 <w:noProof/>
@@ -1628,7 +1600,7 @@
               <w:tab w:val="right" w:leader="dot" w:pos="10456"/>
             </w:tabs>
             <w:rPr>
-              <w:rFonts w:eastAsiaTheme="minorEastAsia"/>
+              <w:rFonts w:ascii="Arial" w:eastAsiaTheme="minorEastAsia" w:hAnsi="Arial" w:cs="Arial"/>
               <w:b w:val="0"/>
               <w:bCs w:val="0"/>
               <w:noProof/>
@@ -1651,6 +1623,7 @@
             </w:r>
             <w:r>
               <w:rPr>
+                <w:rFonts w:ascii="Arial" w:hAnsi="Arial" w:cs="Arial"/>
                 <w:b w:val="0"/>
                 <w:bCs w:val="0"/>
                 <w:noProof/>
@@ -1660,6 +1633,7 @@
             </w:r>
             <w:r>
               <w:rPr>
+                <w:rFonts w:ascii="Arial" w:hAnsi="Arial" w:cs="Arial"/>
                 <w:b w:val="0"/>
                 <w:bCs w:val="0"/>
                 <w:noProof/>
@@ -1669,6 +1643,7 @@
             </w:r>
             <w:r>
               <w:rPr>
+                <w:rFonts w:ascii="Arial" w:hAnsi="Arial" w:cs="Arial"/>
                 <w:b w:val="0"/>
                 <w:bCs w:val="0"/>
                 <w:noProof/>
@@ -1678,14 +1653,16 @@
             </w:r>
             <w:r>
               <w:rPr>
-                <w:b w:val="0"/>
-                <w:bCs w:val="0"/>
-                <w:noProof/>
-                <w:webHidden/>
-              </w:rPr>
-            </w:r>
-            <w:r>
-              <w:rPr>
+                <w:rFonts w:ascii="Arial" w:hAnsi="Arial" w:cs="Arial"/>
+                <w:b w:val="0"/>
+                <w:bCs w:val="0"/>
+                <w:noProof/>
+                <w:webHidden/>
+              </w:rPr>
+            </w:r>
+            <w:r>
+              <w:rPr>
+                <w:rFonts w:ascii="Arial" w:hAnsi="Arial" w:cs="Arial"/>
                 <w:b w:val="0"/>
                 <w:bCs w:val="0"/>
                 <w:noProof/>
@@ -1695,6 +1672,7 @@
             </w:r>
             <w:r>
               <w:rPr>
+                <w:rFonts w:ascii="Arial" w:hAnsi="Arial" w:cs="Arial"/>
                 <w:b w:val="0"/>
                 <w:bCs w:val="0"/>
                 <w:noProof/>
@@ -1704,6 +1682,7 @@
             </w:r>
             <w:r>
               <w:rPr>
+                <w:rFonts w:ascii="Arial" w:hAnsi="Arial" w:cs="Arial"/>
                 <w:b w:val="0"/>
                 <w:bCs w:val="0"/>
                 <w:noProof/>
@@ -1720,7 +1699,7 @@
               <w:tab w:val="right" w:leader="dot" w:pos="10456"/>
             </w:tabs>
             <w:rPr>
-              <w:rFonts w:eastAsiaTheme="minorEastAsia"/>
+              <w:rFonts w:ascii="Arial" w:eastAsiaTheme="minorEastAsia" w:hAnsi="Arial" w:cs="Arial"/>
               <w:b w:val="0"/>
               <w:bCs w:val="0"/>
               <w:noProof/>
@@ -1743,6 +1722,7 @@
             </w:r>
             <w:r>
               <w:rPr>
+                <w:rFonts w:ascii="Arial" w:hAnsi="Arial" w:cs="Arial"/>
                 <w:b w:val="0"/>
                 <w:bCs w:val="0"/>
                 <w:noProof/>
@@ -1752,6 +1732,7 @@
             </w:r>
             <w:r>
               <w:rPr>
+                <w:rFonts w:ascii="Arial" w:hAnsi="Arial" w:cs="Arial"/>
                 <w:b w:val="0"/>
                 <w:bCs w:val="0"/>
                 <w:noProof/>
@@ -1761,6 +1742,7 @@
             </w:r>
             <w:r>
               <w:rPr>
+                <w:rFonts w:ascii="Arial" w:hAnsi="Arial" w:cs="Arial"/>
                 <w:b w:val="0"/>
                 <w:bCs w:val="0"/>
                 <w:noProof/>
@@ -1770,14 +1752,16 @@
             </w:r>
             <w:r>
               <w:rPr>
-                <w:b w:val="0"/>
-                <w:bCs w:val="0"/>
-                <w:noProof/>
-                <w:webHidden/>
-              </w:rPr>
-            </w:r>
-            <w:r>
-              <w:rPr>
+                <w:rFonts w:ascii="Arial" w:hAnsi="Arial" w:cs="Arial"/>
+                <w:b w:val="0"/>
+                <w:bCs w:val="0"/>
+                <w:noProof/>
+                <w:webHidden/>
+              </w:rPr>
+            </w:r>
+            <w:r>
+              <w:rPr>
+                <w:rFonts w:ascii="Arial" w:hAnsi="Arial" w:cs="Arial"/>
                 <w:b w:val="0"/>
                 <w:bCs w:val="0"/>
                 <w:noProof/>
@@ -1787,6 +1771,7 @@
             </w:r>
             <w:r>
               <w:rPr>
+                <w:rFonts w:ascii="Arial" w:hAnsi="Arial" w:cs="Arial"/>
                 <w:b w:val="0"/>
                 <w:bCs w:val="0"/>
                 <w:noProof/>
@@ -1796,6 +1781,7 @@
             </w:r>
             <w:r>
               <w:rPr>
+                <w:rFonts w:ascii="Arial" w:hAnsi="Arial" w:cs="Arial"/>
                 <w:b w:val="0"/>
                 <w:bCs w:val="0"/>
                 <w:noProof/>
@@ -1812,7 +1798,7 @@
               <w:tab w:val="right" w:leader="dot" w:pos="10456"/>
             </w:tabs>
             <w:rPr>
-              <w:rFonts w:eastAsiaTheme="minorEastAsia"/>
+              <w:rFonts w:ascii="Arial" w:eastAsiaTheme="minorEastAsia" w:hAnsi="Arial" w:cs="Arial"/>
               <w:b w:val="0"/>
               <w:bCs w:val="0"/>
               <w:noProof/>
@@ -1835,6 +1821,7 @@
             </w:r>
             <w:r>
               <w:rPr>
+                <w:rFonts w:ascii="Arial" w:hAnsi="Arial" w:cs="Arial"/>
                 <w:b w:val="0"/>
                 <w:bCs w:val="0"/>
                 <w:noProof/>
@@ -1844,6 +1831,7 @@
             </w:r>
             <w:r>
               <w:rPr>
+                <w:rFonts w:ascii="Arial" w:hAnsi="Arial" w:cs="Arial"/>
                 <w:b w:val="0"/>
                 <w:bCs w:val="0"/>
                 <w:noProof/>
@@ -1853,6 +1841,7 @@
             </w:r>
             <w:r>
               <w:rPr>
+                <w:rFonts w:ascii="Arial" w:hAnsi="Arial" w:cs="Arial"/>
                 <w:b w:val="0"/>
                 <w:bCs w:val="0"/>
                 <w:noProof/>
@@ -1862,14 +1851,16 @@
             </w:r>
             <w:r>
               <w:rPr>
-                <w:b w:val="0"/>
-                <w:bCs w:val="0"/>
-                <w:noProof/>
-                <w:webHidden/>
-              </w:rPr>
-            </w:r>
-            <w:r>
-              <w:rPr>
+                <w:rFonts w:ascii="Arial" w:hAnsi="Arial" w:cs="Arial"/>
+                <w:b w:val="0"/>
+                <w:bCs w:val="0"/>
+                <w:noProof/>
+                <w:webHidden/>
+              </w:rPr>
+            </w:r>
+            <w:r>
+              <w:rPr>
+                <w:rFonts w:ascii="Arial" w:hAnsi="Arial" w:cs="Arial"/>
                 <w:b w:val="0"/>
                 <w:bCs w:val="0"/>
                 <w:noProof/>
@@ -1879,6 +1870,7 @@
             </w:r>
             <w:r>
               <w:rPr>
+                <w:rFonts w:ascii="Arial" w:hAnsi="Arial" w:cs="Arial"/>
                 <w:b w:val="0"/>
                 <w:bCs w:val="0"/>
                 <w:noProof/>
@@ -1888,6 +1880,7 @@
             </w:r>
             <w:r>
               <w:rPr>
+                <w:rFonts w:ascii="Arial" w:hAnsi="Arial" w:cs="Arial"/>
                 <w:b w:val="0"/>
                 <w:bCs w:val="0"/>
                 <w:noProof/>
@@ -1905,7 +1898,7 @@
               <w:tab w:val="right" w:leader="dot" w:pos="10456"/>
             </w:tabs>
             <w:rPr>
-              <w:rFonts w:eastAsiaTheme="minorEastAsia"/>
+              <w:rFonts w:ascii="Arial" w:eastAsiaTheme="minorEastAsia" w:hAnsi="Arial" w:cs="Arial"/>
               <w:b w:val="0"/>
               <w:bCs w:val="0"/>
               <w:i w:val="0"/>
@@ -1928,7 +1921,7 @@
             </w:r>
             <w:r>
               <w:rPr>
-                <w:rFonts w:eastAsiaTheme="minorEastAsia"/>
+                <w:rFonts w:ascii="Arial" w:eastAsiaTheme="minorEastAsia" w:hAnsi="Arial" w:cs="Arial"/>
                 <w:b w:val="0"/>
                 <w:bCs w:val="0"/>
                 <w:i w:val="0"/>
@@ -1949,6 +1942,7 @@
             </w:r>
             <w:r>
               <w:rPr>
+                <w:rFonts w:ascii="Arial" w:hAnsi="Arial" w:cs="Arial"/>
                 <w:b w:val="0"/>
                 <w:bCs w:val="0"/>
                 <w:noProof/>
@@ -1958,6 +1952,7 @@
             </w:r>
             <w:r>
               <w:rPr>
+                <w:rFonts w:ascii="Arial" w:hAnsi="Arial" w:cs="Arial"/>
                 <w:b w:val="0"/>
                 <w:bCs w:val="0"/>
                 <w:noProof/>
@@ -1967,6 +1962,7 @@
             </w:r>
             <w:r>
               <w:rPr>
+                <w:rFonts w:ascii="Arial" w:hAnsi="Arial" w:cs="Arial"/>
                 <w:b w:val="0"/>
                 <w:bCs w:val="0"/>
                 <w:noProof/>
@@ -1976,14 +1972,16 @@
             </w:r>
             <w:r>
               <w:rPr>
-                <w:b w:val="0"/>
-                <w:bCs w:val="0"/>
-                <w:noProof/>
-                <w:webHidden/>
-              </w:rPr>
-            </w:r>
-            <w:r>
-              <w:rPr>
+                <w:rFonts w:ascii="Arial" w:hAnsi="Arial" w:cs="Arial"/>
+                <w:b w:val="0"/>
+                <w:bCs w:val="0"/>
+                <w:noProof/>
+                <w:webHidden/>
+              </w:rPr>
+            </w:r>
+            <w:r>
+              <w:rPr>
+                <w:rFonts w:ascii="Arial" w:hAnsi="Arial" w:cs="Arial"/>
                 <w:b w:val="0"/>
                 <w:bCs w:val="0"/>
                 <w:noProof/>
@@ -1993,6 +1991,7 @@
             </w:r>
             <w:r>
               <w:rPr>
+                <w:rFonts w:ascii="Arial" w:hAnsi="Arial" w:cs="Arial"/>
                 <w:b w:val="0"/>
                 <w:bCs w:val="0"/>
                 <w:noProof/>
@@ -2002,6 +2001,7 @@
             </w:r>
             <w:r>
               <w:rPr>
+                <w:rFonts w:ascii="Arial" w:hAnsi="Arial" w:cs="Arial"/>
                 <w:b w:val="0"/>
                 <w:bCs w:val="0"/>
                 <w:noProof/>
@@ -2019,7 +2019,7 @@
               <w:tab w:val="right" w:leader="dot" w:pos="10456"/>
             </w:tabs>
             <w:rPr>
-              <w:rFonts w:eastAsiaTheme="minorEastAsia"/>
+              <w:rFonts w:ascii="Arial" w:eastAsiaTheme="minorEastAsia" w:hAnsi="Arial" w:cs="Arial"/>
               <w:b w:val="0"/>
               <w:bCs w:val="0"/>
               <w:i w:val="0"/>
@@ -2042,7 +2042,7 @@
             </w:r>
             <w:r>
               <w:rPr>
-                <w:rFonts w:eastAsiaTheme="minorEastAsia"/>
+                <w:rFonts w:ascii="Arial" w:eastAsiaTheme="minorEastAsia" w:hAnsi="Arial" w:cs="Arial"/>
                 <w:b w:val="0"/>
                 <w:bCs w:val="0"/>
                 <w:i w:val="0"/>
@@ -2063,6 +2063,7 @@
             </w:r>
             <w:r>
               <w:rPr>
+                <w:rFonts w:ascii="Arial" w:hAnsi="Arial" w:cs="Arial"/>
                 <w:b w:val="0"/>
                 <w:bCs w:val="0"/>
                 <w:noProof/>
@@ -2072,6 +2073,7 @@
             </w:r>
             <w:r>
               <w:rPr>
+                <w:rFonts w:ascii="Arial" w:hAnsi="Arial" w:cs="Arial"/>
                 <w:b w:val="0"/>
                 <w:bCs w:val="0"/>
                 <w:noProof/>
@@ -2081,6 +2083,7 @@
             </w:r>
             <w:r>
               <w:rPr>
+                <w:rFonts w:ascii="Arial" w:hAnsi="Arial" w:cs="Arial"/>
                 <w:b w:val="0"/>
                 <w:bCs w:val="0"/>
                 <w:noProof/>
@@ -2090,14 +2093,16 @@
             </w:r>
             <w:r>
               <w:rPr>
-                <w:b w:val="0"/>
-                <w:bCs w:val="0"/>
-                <w:noProof/>
-                <w:webHidden/>
-              </w:rPr>
-            </w:r>
-            <w:r>
-              <w:rPr>
+                <w:rFonts w:ascii="Arial" w:hAnsi="Arial" w:cs="Arial"/>
+                <w:b w:val="0"/>
+                <w:bCs w:val="0"/>
+                <w:noProof/>
+                <w:webHidden/>
+              </w:rPr>
+            </w:r>
+            <w:r>
+              <w:rPr>
+                <w:rFonts w:ascii="Arial" w:hAnsi="Arial" w:cs="Arial"/>
                 <w:b w:val="0"/>
                 <w:bCs w:val="0"/>
                 <w:noProof/>
@@ -2107,6 +2112,7 @@
             </w:r>
             <w:r>
               <w:rPr>
+                <w:rFonts w:ascii="Arial" w:hAnsi="Arial" w:cs="Arial"/>
                 <w:b w:val="0"/>
                 <w:bCs w:val="0"/>
                 <w:noProof/>
@@ -2116,6 +2122,7 @@
             </w:r>
             <w:r>
               <w:rPr>
+                <w:rFonts w:ascii="Arial" w:hAnsi="Arial" w:cs="Arial"/>
                 <w:b w:val="0"/>
                 <w:bCs w:val="0"/>
                 <w:noProof/>
@@ -2133,7 +2140,7 @@
               <w:tab w:val="right" w:leader="dot" w:pos="10456"/>
             </w:tabs>
             <w:rPr>
-              <w:rFonts w:eastAsiaTheme="minorEastAsia"/>
+              <w:rFonts w:ascii="Arial" w:eastAsiaTheme="minorEastAsia" w:hAnsi="Arial" w:cs="Arial"/>
               <w:b w:val="0"/>
               <w:bCs w:val="0"/>
               <w:i w:val="0"/>
@@ -2156,7 +2163,7 @@
             </w:r>
             <w:r>
               <w:rPr>
-                <w:rFonts w:eastAsiaTheme="minorEastAsia"/>
+                <w:rFonts w:ascii="Arial" w:eastAsiaTheme="minorEastAsia" w:hAnsi="Arial" w:cs="Arial"/>
                 <w:b w:val="0"/>
                 <w:bCs w:val="0"/>
                 <w:i w:val="0"/>
@@ -2177,6 +2184,7 @@
             </w:r>
             <w:r>
               <w:rPr>
+                <w:rFonts w:ascii="Arial" w:hAnsi="Arial" w:cs="Arial"/>
                 <w:b w:val="0"/>
                 <w:bCs w:val="0"/>
                 <w:noProof/>
@@ -2186,6 +2194,7 @@
             </w:r>
             <w:r>
               <w:rPr>
+                <w:rFonts w:ascii="Arial" w:hAnsi="Arial" w:cs="Arial"/>
                 <w:b w:val="0"/>
                 <w:bCs w:val="0"/>
                 <w:noProof/>
@@ -2195,6 +2204,7 @@
             </w:r>
             <w:r>
               <w:rPr>
+                <w:rFonts w:ascii="Arial" w:hAnsi="Arial" w:cs="Arial"/>
                 <w:b w:val="0"/>
                 <w:bCs w:val="0"/>
                 <w:noProof/>
@@ -2204,14 +2214,16 @@
             </w:r>
             <w:r>
               <w:rPr>
-                <w:b w:val="0"/>
-                <w:bCs w:val="0"/>
-                <w:noProof/>
-                <w:webHidden/>
-              </w:rPr>
-            </w:r>
-            <w:r>
-              <w:rPr>
+                <w:rFonts w:ascii="Arial" w:hAnsi="Arial" w:cs="Arial"/>
+                <w:b w:val="0"/>
+                <w:bCs w:val="0"/>
+                <w:noProof/>
+                <w:webHidden/>
+              </w:rPr>
+            </w:r>
+            <w:r>
+              <w:rPr>
+                <w:rFonts w:ascii="Arial" w:hAnsi="Arial" w:cs="Arial"/>
                 <w:b w:val="0"/>
                 <w:bCs w:val="0"/>
                 <w:noProof/>
@@ -2221,6 +2233,7 @@
             </w:r>
             <w:r>
               <w:rPr>
+                <w:rFonts w:ascii="Arial" w:hAnsi="Arial" w:cs="Arial"/>
                 <w:b w:val="0"/>
                 <w:bCs w:val="0"/>
                 <w:noProof/>
@@ -2230,6 +2243,7 @@
             </w:r>
             <w:r>
               <w:rPr>
+                <w:rFonts w:ascii="Arial" w:hAnsi="Arial" w:cs="Arial"/>
                 <w:b w:val="0"/>
                 <w:bCs w:val="0"/>
                 <w:noProof/>
@@ -2246,7 +2260,7 @@
               <w:tab w:val="right" w:leader="dot" w:pos="10456"/>
             </w:tabs>
             <w:rPr>
-              <w:rFonts w:eastAsiaTheme="minorEastAsia"/>
+              <w:rFonts w:ascii="Arial" w:eastAsiaTheme="minorEastAsia" w:hAnsi="Arial" w:cs="Arial"/>
               <w:b w:val="0"/>
               <w:bCs w:val="0"/>
               <w:noProof/>
@@ -2269,6 +2283,7 @@
             </w:r>
             <w:r>
               <w:rPr>
+                <w:rFonts w:ascii="Arial" w:hAnsi="Arial" w:cs="Arial"/>
                 <w:b w:val="0"/>
                 <w:bCs w:val="0"/>
                 <w:noProof/>
@@ -2278,6 +2293,7 @@
             </w:r>
             <w:r>
               <w:rPr>
+                <w:rFonts w:ascii="Arial" w:hAnsi="Arial" w:cs="Arial"/>
                 <w:b w:val="0"/>
                 <w:bCs w:val="0"/>
                 <w:noProof/>
@@ -2287,6 +2303,7 @@
             </w:r>
             <w:r>
               <w:rPr>
+                <w:rFonts w:ascii="Arial" w:hAnsi="Arial" w:cs="Arial"/>
                 <w:b w:val="0"/>
                 <w:bCs w:val="0"/>
                 <w:noProof/>
@@ -2296,14 +2313,16 @@
             </w:r>
             <w:r>
               <w:rPr>
-                <w:b w:val="0"/>
-                <w:bCs w:val="0"/>
-                <w:noProof/>
-                <w:webHidden/>
-              </w:rPr>
-            </w:r>
-            <w:r>
-              <w:rPr>
+                <w:rFonts w:ascii="Arial" w:hAnsi="Arial" w:cs="Arial"/>
+                <w:b w:val="0"/>
+                <w:bCs w:val="0"/>
+                <w:noProof/>
+                <w:webHidden/>
+              </w:rPr>
+            </w:r>
+            <w:r>
+              <w:rPr>
+                <w:rFonts w:ascii="Arial" w:hAnsi="Arial" w:cs="Arial"/>
                 <w:b w:val="0"/>
                 <w:bCs w:val="0"/>
                 <w:noProof/>
@@ -2313,6 +2332,7 @@
             </w:r>
             <w:r>
               <w:rPr>
+                <w:rFonts w:ascii="Arial" w:hAnsi="Arial" w:cs="Arial"/>
                 <w:b w:val="0"/>
                 <w:bCs w:val="0"/>
                 <w:noProof/>
@@ -2322,6 +2342,7 @@
             </w:r>
             <w:r>
               <w:rPr>
+                <w:rFonts w:ascii="Arial" w:hAnsi="Arial" w:cs="Arial"/>
                 <w:b w:val="0"/>
                 <w:bCs w:val="0"/>
                 <w:noProof/>
@@ -2338,7 +2359,7 @@
               <w:tab w:val="right" w:leader="dot" w:pos="10456"/>
             </w:tabs>
             <w:rPr>
-              <w:rFonts w:eastAsiaTheme="minorEastAsia"/>
+              <w:rFonts w:ascii="Arial" w:eastAsiaTheme="minorEastAsia" w:hAnsi="Arial" w:cs="Arial"/>
               <w:b w:val="0"/>
               <w:bCs w:val="0"/>
               <w:noProof/>
@@ -2361,6 +2382,7 @@
             </w:r>
             <w:r>
               <w:rPr>
+                <w:rFonts w:ascii="Arial" w:hAnsi="Arial" w:cs="Arial"/>
                 <w:b w:val="0"/>
                 <w:bCs w:val="0"/>
                 <w:noProof/>
@@ -2370,6 +2392,7 @@
             </w:r>
             <w:r>
               <w:rPr>
+                <w:rFonts w:ascii="Arial" w:hAnsi="Arial" w:cs="Arial"/>
                 <w:b w:val="0"/>
                 <w:bCs w:val="0"/>
                 <w:noProof/>
@@ -2379,6 +2402,7 @@
             </w:r>
             <w:r>
               <w:rPr>
+                <w:rFonts w:ascii="Arial" w:hAnsi="Arial" w:cs="Arial"/>
                 <w:b w:val="0"/>
                 <w:bCs w:val="0"/>
                 <w:noProof/>
@@ -2388,14 +2412,16 @@
             </w:r>
             <w:r>
               <w:rPr>
-                <w:b w:val="0"/>
-                <w:bCs w:val="0"/>
-                <w:noProof/>
-                <w:webHidden/>
-              </w:rPr>
-            </w:r>
-            <w:r>
-              <w:rPr>
+                <w:rFonts w:ascii="Arial" w:hAnsi="Arial" w:cs="Arial"/>
+                <w:b w:val="0"/>
+                <w:bCs w:val="0"/>
+                <w:noProof/>
+                <w:webHidden/>
+              </w:rPr>
+            </w:r>
+            <w:r>
+              <w:rPr>
+                <w:rFonts w:ascii="Arial" w:hAnsi="Arial" w:cs="Arial"/>
                 <w:b w:val="0"/>
                 <w:bCs w:val="0"/>
                 <w:noProof/>
@@ -2405,6 +2431,7 @@
             </w:r>
             <w:r>
               <w:rPr>
+                <w:rFonts w:ascii="Arial" w:hAnsi="Arial" w:cs="Arial"/>
                 <w:b w:val="0"/>
                 <w:bCs w:val="0"/>
                 <w:noProof/>
@@ -2414,6 +2441,7 @@
             </w:r>
             <w:r>
               <w:rPr>
+                <w:rFonts w:ascii="Arial" w:hAnsi="Arial" w:cs="Arial"/>
                 <w:b w:val="0"/>
                 <w:bCs w:val="0"/>
                 <w:noProof/>
@@ -2430,7 +2458,7 @@
               <w:tab w:val="right" w:leader="dot" w:pos="10456"/>
             </w:tabs>
             <w:rPr>
-              <w:rFonts w:eastAsiaTheme="minorEastAsia"/>
+              <w:rFonts w:ascii="Arial" w:eastAsiaTheme="minorEastAsia" w:hAnsi="Arial" w:cs="Arial"/>
               <w:b w:val="0"/>
               <w:bCs w:val="0"/>
               <w:noProof/>
@@ -2453,6 +2481,7 @@
             </w:r>
             <w:r>
               <w:rPr>
+                <w:rFonts w:ascii="Arial" w:hAnsi="Arial" w:cs="Arial"/>
                 <w:b w:val="0"/>
                 <w:bCs w:val="0"/>
                 <w:noProof/>
@@ -2462,6 +2491,7 @@
             </w:r>
             <w:r>
               <w:rPr>
+                <w:rFonts w:ascii="Arial" w:hAnsi="Arial" w:cs="Arial"/>
                 <w:b w:val="0"/>
                 <w:bCs w:val="0"/>
                 <w:noProof/>
@@ -2471,6 +2501,7 @@
             </w:r>
             <w:r>
               <w:rPr>
+                <w:rFonts w:ascii="Arial" w:hAnsi="Arial" w:cs="Arial"/>
                 <w:b w:val="0"/>
                 <w:bCs w:val="0"/>
                 <w:noProof/>
@@ -2480,14 +2511,16 @@
             </w:r>
             <w:r>
               <w:rPr>
-                <w:b w:val="0"/>
-                <w:bCs w:val="0"/>
-                <w:noProof/>
-                <w:webHidden/>
-              </w:rPr>
-            </w:r>
-            <w:r>
-              <w:rPr>
+                <w:rFonts w:ascii="Arial" w:hAnsi="Arial" w:cs="Arial"/>
+                <w:b w:val="0"/>
+                <w:bCs w:val="0"/>
+                <w:noProof/>
+                <w:webHidden/>
+              </w:rPr>
+            </w:r>
+            <w:r>
+              <w:rPr>
+                <w:rFonts w:ascii="Arial" w:hAnsi="Arial" w:cs="Arial"/>
                 <w:b w:val="0"/>
                 <w:bCs w:val="0"/>
                 <w:noProof/>
@@ -2497,6 +2530,7 @@
             </w:r>
             <w:r>
               <w:rPr>
+                <w:rFonts w:ascii="Arial" w:hAnsi="Arial" w:cs="Arial"/>
                 <w:b w:val="0"/>
                 <w:bCs w:val="0"/>
                 <w:noProof/>
@@ -2506,6 +2540,7 @@
             </w:r>
             <w:r>
               <w:rPr>
+                <w:rFonts w:ascii="Arial" w:hAnsi="Arial" w:cs="Arial"/>
                 <w:b w:val="0"/>
                 <w:bCs w:val="0"/>
                 <w:noProof/>
@@ -2523,7 +2558,7 @@
               <w:tab w:val="right" w:leader="dot" w:pos="10456"/>
             </w:tabs>
             <w:rPr>
-              <w:rFonts w:eastAsiaTheme="minorEastAsia"/>
+              <w:rFonts w:ascii="Arial" w:eastAsiaTheme="minorEastAsia" w:hAnsi="Arial" w:cs="Arial"/>
               <w:b w:val="0"/>
               <w:bCs w:val="0"/>
               <w:i w:val="0"/>
@@ -2546,7 +2581,7 @@
             </w:r>
             <w:r>
               <w:rPr>
-                <w:rFonts w:eastAsiaTheme="minorEastAsia"/>
+                <w:rFonts w:ascii="Arial" w:eastAsiaTheme="minorEastAsia" w:hAnsi="Arial" w:cs="Arial"/>
                 <w:b w:val="0"/>
                 <w:bCs w:val="0"/>
                 <w:i w:val="0"/>
@@ -2567,6 +2602,7 @@
             </w:r>
             <w:r>
               <w:rPr>
+                <w:rFonts w:ascii="Arial" w:hAnsi="Arial" w:cs="Arial"/>
                 <w:b w:val="0"/>
                 <w:bCs w:val="0"/>
                 <w:noProof/>
@@ -2576,6 +2612,7 @@
             </w:r>
             <w:r>
               <w:rPr>
+                <w:rFonts w:ascii="Arial" w:hAnsi="Arial" w:cs="Arial"/>
                 <w:b w:val="0"/>
                 <w:bCs w:val="0"/>
                 <w:noProof/>
@@ -2585,6 +2622,7 @@
             </w:r>
             <w:r>
               <w:rPr>
+                <w:rFonts w:ascii="Arial" w:hAnsi="Arial" w:cs="Arial"/>
                 <w:b w:val="0"/>
                 <w:bCs w:val="0"/>
                 <w:noProof/>
@@ -2594,14 +2632,16 @@
             </w:r>
             <w:r>
               <w:rPr>
-                <w:b w:val="0"/>
-                <w:bCs w:val="0"/>
-                <w:noProof/>
-                <w:webHidden/>
-              </w:rPr>
-            </w:r>
-            <w:r>
-              <w:rPr>
+                <w:rFonts w:ascii="Arial" w:hAnsi="Arial" w:cs="Arial"/>
+                <w:b w:val="0"/>
+                <w:bCs w:val="0"/>
+                <w:noProof/>
+                <w:webHidden/>
+              </w:rPr>
+            </w:r>
+            <w:r>
+              <w:rPr>
+                <w:rFonts w:ascii="Arial" w:hAnsi="Arial" w:cs="Arial"/>
                 <w:b w:val="0"/>
                 <w:bCs w:val="0"/>
                 <w:noProof/>
@@ -2611,6 +2651,7 @@
             </w:r>
             <w:r>
               <w:rPr>
+                <w:rFonts w:ascii="Arial" w:hAnsi="Arial" w:cs="Arial"/>
                 <w:b w:val="0"/>
                 <w:bCs w:val="0"/>
                 <w:noProof/>
@@ -2620,6 +2661,7 @@
             </w:r>
             <w:r>
               <w:rPr>
+                <w:rFonts w:ascii="Arial" w:hAnsi="Arial" w:cs="Arial"/>
                 <w:b w:val="0"/>
                 <w:bCs w:val="0"/>
                 <w:noProof/>
@@ -2637,7 +2679,7 @@
               <w:tab w:val="right" w:leader="dot" w:pos="10456"/>
             </w:tabs>
             <w:rPr>
-              <w:rFonts w:eastAsiaTheme="minorEastAsia"/>
+              <w:rFonts w:ascii="Arial" w:eastAsiaTheme="minorEastAsia" w:hAnsi="Arial" w:cs="Arial"/>
               <w:b w:val="0"/>
               <w:bCs w:val="0"/>
               <w:i w:val="0"/>
@@ -2660,7 +2702,7 @@
             </w:r>
             <w:r>
               <w:rPr>
-                <w:rFonts w:eastAsiaTheme="minorEastAsia"/>
+                <w:rFonts w:ascii="Arial" w:eastAsiaTheme="minorEastAsia" w:hAnsi="Arial" w:cs="Arial"/>
                 <w:b w:val="0"/>
                 <w:bCs w:val="0"/>
                 <w:i w:val="0"/>
@@ -2681,6 +2723,7 @@
             </w:r>
             <w:r>
               <w:rPr>
+                <w:rFonts w:ascii="Arial" w:hAnsi="Arial" w:cs="Arial"/>
                 <w:b w:val="0"/>
                 <w:bCs w:val="0"/>
                 <w:noProof/>
@@ -2690,6 +2733,7 @@
             </w:r>
             <w:r>
               <w:rPr>
+                <w:rFonts w:ascii="Arial" w:hAnsi="Arial" w:cs="Arial"/>
                 <w:b w:val="0"/>
                 <w:bCs w:val="0"/>
                 <w:noProof/>
@@ -2699,6 +2743,7 @@
             </w:r>
             <w:r>
               <w:rPr>
+                <w:rFonts w:ascii="Arial" w:hAnsi="Arial" w:cs="Arial"/>
                 <w:b w:val="0"/>
                 <w:bCs w:val="0"/>
                 <w:noProof/>
@@ -2708,14 +2753,16 @@
             </w:r>
             <w:r>
               <w:rPr>
-                <w:b w:val="0"/>
-                <w:bCs w:val="0"/>
-                <w:noProof/>
-                <w:webHidden/>
-              </w:rPr>
-            </w:r>
-            <w:r>
-              <w:rPr>
+                <w:rFonts w:ascii="Arial" w:hAnsi="Arial" w:cs="Arial"/>
+                <w:b w:val="0"/>
+                <w:bCs w:val="0"/>
+                <w:noProof/>
+                <w:webHidden/>
+              </w:rPr>
+            </w:r>
+            <w:r>
+              <w:rPr>
+                <w:rFonts w:ascii="Arial" w:hAnsi="Arial" w:cs="Arial"/>
                 <w:b w:val="0"/>
                 <w:bCs w:val="0"/>
                 <w:noProof/>
@@ -2725,6 +2772,7 @@
             </w:r>
             <w:r>
               <w:rPr>
+                <w:rFonts w:ascii="Arial" w:hAnsi="Arial" w:cs="Arial"/>
                 <w:b w:val="0"/>
                 <w:bCs w:val="0"/>
                 <w:noProof/>
@@ -2734,6 +2782,7 @@
             </w:r>
             <w:r>
               <w:rPr>
+                <w:rFonts w:ascii="Arial" w:hAnsi="Arial" w:cs="Arial"/>
                 <w:b w:val="0"/>
                 <w:bCs w:val="0"/>
                 <w:noProof/>
@@ -2744,8 +2793,14 @@
           </w:hyperlink>
         </w:p>
         <w:p>
+          <w:pPr>
+            <w:rPr>
+              <w:rFonts w:ascii="Arial" w:hAnsi="Arial" w:cs="Arial"/>
+            </w:rPr>
+          </w:pPr>
           <w:r>
             <w:rPr>
+              <w:rFonts w:ascii="Arial" w:hAnsi="Arial" w:cs="Arial"/>
               <w:noProof/>
             </w:rPr>
             <w:fldChar w:fldCharType="end"/>
@@ -2918,7 +2973,7 @@
       <w:pPr>
         <w:spacing w:after="0" w:line="240" w:lineRule="auto"/>
         <w:rPr>
-          <w:rFonts w:ascii="Times New Roman" w:eastAsia="Times New Roman" w:hAnsi="Times New Roman" w:cs="Times New Roman"/>
+          <w:rFonts w:ascii="Arial" w:eastAsia="Times New Roman" w:hAnsi="Arial" w:cs="Arial"/>
           <w:sz w:val="24"/>
           <w:szCs w:val="24"/>
           <w:lang w:eastAsia="en-GB"/>
@@ -2972,7 +3027,7 @@
       <w:pPr>
         <w:spacing w:before="240" w:after="240" w:line="240" w:lineRule="auto"/>
         <w:rPr>
-          <w:rFonts w:ascii="Times New Roman" w:eastAsia="Times New Roman" w:hAnsi="Times New Roman" w:cs="Times New Roman"/>
+          <w:rFonts w:ascii="Arial" w:eastAsia="Times New Roman" w:hAnsi="Arial" w:cs="Arial"/>
           <w:sz w:val="24"/>
           <w:szCs w:val="24"/>
           <w:lang w:eastAsia="en-GB"/>
@@ -3007,7 +3062,7 @@
       <w:pPr>
         <w:spacing w:before="240" w:after="240" w:line="240" w:lineRule="auto"/>
         <w:rPr>
-          <w:rFonts w:ascii="Times New Roman" w:eastAsia="Times New Roman" w:hAnsi="Times New Roman" w:cs="Times New Roman"/>
+          <w:rFonts w:ascii="Arial" w:eastAsia="Times New Roman" w:hAnsi="Arial" w:cs="Arial"/>
           <w:sz w:val="24"/>
           <w:szCs w:val="24"/>
           <w:lang w:eastAsia="en-GB"/>
@@ -3026,7 +3081,7 @@
       <w:pPr>
         <w:spacing w:before="240" w:after="240" w:line="240" w:lineRule="auto"/>
         <w:rPr>
-          <w:rFonts w:ascii="Times New Roman" w:eastAsia="Times New Roman" w:hAnsi="Times New Roman" w:cs="Times New Roman"/>
+          <w:rFonts w:ascii="Arial" w:eastAsia="Times New Roman" w:hAnsi="Arial" w:cs="Arial"/>
           <w:sz w:val="24"/>
           <w:szCs w:val="24"/>
           <w:lang w:eastAsia="en-GB"/>
@@ -3079,7 +3134,7 @@
       <w:pPr>
         <w:spacing w:before="240" w:after="240" w:line="240" w:lineRule="auto"/>
         <w:rPr>
-          <w:rFonts w:ascii="Times New Roman" w:eastAsia="Times New Roman" w:hAnsi="Times New Roman" w:cs="Times New Roman"/>
+          <w:rFonts w:ascii="Arial" w:eastAsia="Times New Roman" w:hAnsi="Arial" w:cs="Arial"/>
           <w:sz w:val="24"/>
           <w:szCs w:val="24"/>
           <w:lang w:eastAsia="en-GB"/>
@@ -3158,7 +3213,7 @@
       <w:pPr>
         <w:spacing w:before="240" w:after="240" w:line="240" w:lineRule="auto"/>
         <w:rPr>
-          <w:rFonts w:ascii="Times New Roman" w:eastAsia="Times New Roman" w:hAnsi="Times New Roman" w:cs="Times New Roman"/>
+          <w:rFonts w:ascii="Arial" w:eastAsia="Times New Roman" w:hAnsi="Arial" w:cs="Arial"/>
           <w:sz w:val="24"/>
           <w:szCs w:val="24"/>
           <w:lang w:eastAsia="en-GB"/>
@@ -3186,7 +3241,7 @@
       <w:pPr>
         <w:spacing w:after="0" w:line="240" w:lineRule="auto"/>
         <w:rPr>
-          <w:rFonts w:ascii="Times New Roman" w:eastAsia="Times New Roman" w:hAnsi="Times New Roman" w:cs="Times New Roman"/>
+          <w:rFonts w:ascii="Arial" w:eastAsia="Times New Roman" w:hAnsi="Arial" w:cs="Arial"/>
           <w:sz w:val="24"/>
           <w:szCs w:val="24"/>
           <w:lang w:eastAsia="en-GB"/>
@@ -3232,7 +3287,7 @@
       <w:pPr>
         <w:spacing w:after="0" w:line="240" w:lineRule="auto"/>
         <w:rPr>
-          <w:rFonts w:ascii="Times New Roman" w:eastAsia="Times New Roman" w:hAnsi="Times New Roman" w:cs="Times New Roman"/>
+          <w:rFonts w:ascii="Arial" w:eastAsia="Times New Roman" w:hAnsi="Arial" w:cs="Arial"/>
           <w:sz w:val="24"/>
           <w:szCs w:val="24"/>
           <w:lang w:eastAsia="en-GB"/>
@@ -3243,7 +3298,7 @@
       <w:pPr>
         <w:spacing w:after="0" w:line="240" w:lineRule="auto"/>
         <w:rPr>
-          <w:rFonts w:ascii="Times New Roman" w:eastAsia="Times New Roman" w:hAnsi="Times New Roman" w:cs="Times New Roman"/>
+          <w:rFonts w:ascii="Arial" w:eastAsia="Times New Roman" w:hAnsi="Arial" w:cs="Arial"/>
           <w:sz w:val="24"/>
           <w:szCs w:val="24"/>
           <w:lang w:eastAsia="en-GB"/>
@@ -3265,7 +3320,7 @@
       <w:pPr>
         <w:spacing w:after="0" w:line="240" w:lineRule="auto"/>
         <w:rPr>
-          <w:rFonts w:ascii="Times New Roman" w:eastAsia="Times New Roman" w:hAnsi="Times New Roman" w:cs="Times New Roman"/>
+          <w:rFonts w:ascii="Arial" w:eastAsia="Times New Roman" w:hAnsi="Arial" w:cs="Arial"/>
           <w:sz w:val="24"/>
           <w:szCs w:val="24"/>
           <w:lang w:eastAsia="en-GB"/>
@@ -3331,7 +3386,13 @@
       </w:r>
       <w:bookmarkEnd w:id="6"/>
     </w:p>
-    <w:p/>
+    <w:p>
+      <w:pPr>
+        <w:rPr>
+          <w:rFonts w:ascii="Arial" w:hAnsi="Arial" w:cs="Arial"/>
+        </w:rPr>
+      </w:pPr>
+    </w:p>
     <w:p>
       <w:pPr>
         <w:pStyle w:val="Heading2"/>
@@ -3356,7 +3417,13 @@
       </w:r>
       <w:bookmarkEnd w:id="7"/>
     </w:p>
-    <w:p/>
+    <w:p>
+      <w:pPr>
+        <w:rPr>
+          <w:rFonts w:ascii="Arial" w:hAnsi="Arial" w:cs="Arial"/>
+        </w:rPr>
+      </w:pPr>
+    </w:p>
     <w:p>
       <w:pPr>
         <w:pStyle w:val="Heading2"/>
@@ -3381,7 +3448,13 @@
       </w:r>
       <w:bookmarkEnd w:id="8"/>
     </w:p>
-    <w:p/>
+    <w:p>
+      <w:pPr>
+        <w:rPr>
+          <w:rFonts w:ascii="Arial" w:hAnsi="Arial" w:cs="Arial"/>
+        </w:rPr>
+      </w:pPr>
+    </w:p>
     <w:p>
       <w:pPr>
         <w:pStyle w:val="Heading1"/>
@@ -3417,7 +3490,13 @@
       </w:r>
       <w:bookmarkEnd w:id="9"/>
     </w:p>
-    <w:p/>
+    <w:p>
+      <w:pPr>
+        <w:rPr>
+          <w:rFonts w:ascii="Arial" w:hAnsi="Arial" w:cs="Arial"/>
+        </w:rPr>
+      </w:pPr>
+    </w:p>
     <w:p>
       <w:pPr>
         <w:pStyle w:val="Heading1"/>
@@ -3453,7 +3532,13 @@
       </w:r>
       <w:bookmarkEnd w:id="10"/>
     </w:p>
-    <w:p/>
+    <w:p>
+      <w:pPr>
+        <w:rPr>
+          <w:rFonts w:ascii="Arial" w:hAnsi="Arial" w:cs="Arial"/>
+        </w:rPr>
+      </w:pPr>
+    </w:p>
     <w:p>
       <w:pPr>
         <w:pStyle w:val="Heading1"/>
@@ -3513,7 +3598,13 @@
       </w:r>
       <w:bookmarkEnd w:id="12"/>
     </w:p>
-    <w:p/>
+    <w:p>
+      <w:pPr>
+        <w:rPr>
+          <w:rFonts w:ascii="Arial" w:hAnsi="Arial" w:cs="Arial"/>
+        </w:rPr>
+      </w:pPr>
+    </w:p>
     <w:p>
       <w:pPr>
         <w:pStyle w:val="Heading2"/>
@@ -3538,7 +3629,13 @@
       </w:r>
       <w:bookmarkEnd w:id="13"/>
     </w:p>
-    <w:p/>
+    <w:p>
+      <w:pPr>
+        <w:rPr>
+          <w:rFonts w:ascii="Arial" w:hAnsi="Arial" w:cs="Arial"/>
+        </w:rPr>
+      </w:pPr>
+    </w:p>
     <w:p>
       <w:pPr>
         <w:pStyle w:val="Heading2"/>
@@ -3563,7 +3660,13 @@
       </w:r>
       <w:bookmarkEnd w:id="14"/>
     </w:p>
-    <w:p/>
+    <w:p>
+      <w:pPr>
+        <w:rPr>
+          <w:rFonts w:ascii="Arial" w:hAnsi="Arial" w:cs="Arial"/>
+        </w:rPr>
+      </w:pPr>
+    </w:p>
     <w:p>
       <w:pPr>
         <w:pStyle w:val="Heading1"/>
@@ -3599,7 +3702,13 @@
       </w:r>
       <w:bookmarkEnd w:id="15"/>
     </w:p>
-    <w:p/>
+    <w:p>
+      <w:pPr>
+        <w:rPr>
+          <w:rFonts w:ascii="Arial" w:hAnsi="Arial" w:cs="Arial"/>
+        </w:rPr>
+      </w:pPr>
+    </w:p>
     <w:p>
       <w:pPr>
         <w:pStyle w:val="Heading1"/>
@@ -3765,7 +3874,7 @@
     <w:p>
       <w:pPr>
         <w:rPr>
-          <w:rFonts w:ascii="Times New Roman" w:eastAsia="Times New Roman" w:hAnsi="Times New Roman" w:cs="Times New Roman"/>
+          <w:rFonts w:ascii="Arial" w:eastAsia="Times New Roman" w:hAnsi="Arial" w:cs="Arial"/>
           <w:sz w:val="24"/>
           <w:szCs w:val="24"/>
           <w:lang w:eastAsia="en-GB"/>
@@ -3775,6 +3884,9 @@
     <w:p>
       <w:pPr>
         <w:ind w:left="360"/>
+        <w:rPr>
+          <w:rFonts w:ascii="Arial" w:hAnsi="Arial" w:cs="Arial"/>
+        </w:rPr>
       </w:pPr>
     </w:p>
     <w:sectPr>

</xml_diff>

<commit_message>
Document Update: Intro and Dataset.
</commit_message>
<xml_diff>
--- a/IntroToAI_Coursework_v1.0_KSM.docx
+++ b/IntroToAI_Coursework_v1.0_KSM.docx
@@ -428,7 +428,7 @@
                     <v:stroke joinstyle="miter"/>
                     <v:path gradientshapeok="t" o:connecttype="rect"/>
                   </v:shapetype>
-                  <v:shape id="Text Box 152" o:spid="_x0000_s1026" type="#_x0000_t202" style="position:absolute;margin-left:17.55pt;margin-top:485.55pt;width:571.3pt;height:44.5pt;z-index:251660288;visibility:visible;mso-wrap-style:square;mso-width-percent:0;mso-height-percent:0;mso-wrap-distance-left:9pt;mso-wrap-distance-top:0;mso-wrap-distance-right:9pt;mso-wrap-distance-bottom:0;mso-position-horizontal:absolute;mso-position-horizontal-relative:page;mso-position-vertical:absolute;mso-position-vertical-relative:page;mso-width-percent:0;mso-height-percent:0;mso-width-relative:page;mso-height-relative:page;v-text-anchor:bottom" o:gfxdata="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" filled="f" stroked="f" strokeweight=".5pt">
+                  <v:shape id="Text Box 152" o:spid="_x0000_s1026" type="#_x0000_t202" style="position:absolute;margin-left:17.55pt;margin-top:485.55pt;width:571.3pt;height:44.5pt;z-index:251660288;visibility:visible;mso-wrap-style:square;mso-width-percent:0;mso-height-percent:0;mso-wrap-distance-left:9pt;mso-wrap-distance-top:0;mso-wrap-distance-right:9pt;mso-wrap-distance-bottom:0;mso-position-horizontal:absolute;mso-position-horizontal-relative:page;mso-position-vertical:absolute;mso-position-vertical-relative:page;mso-width-percent:0;mso-height-percent:0;mso-width-relative:page;mso-height-relative:page;v-text-anchor:bottom" o:gfxdata="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" filled="f" stroked="f" strokeweight=".5pt">
                     <v:textbox inset="126pt,0,54pt,0">
                       <w:txbxContent>
                         <w:sdt>
@@ -634,7 +634,7 @@
               </mc:Choice>
               <mc:Fallback>
                 <w:pict>
-                  <v:shape w14:anchorId="43B91A09" id="Text Box 154" o:spid="_x0000_s1027" type="#_x0000_t202" style="position:absolute;margin-left:-31.4pt;margin-top:165.05pt;width:609.1pt;height:212.9pt;z-index:251659264;visibility:visible;mso-wrap-style:square;mso-width-percent:0;mso-height-percent:0;mso-wrap-distance-left:9pt;mso-wrap-distance-top:0;mso-wrap-distance-right:9pt;mso-wrap-distance-bottom:0;mso-position-horizontal:absolute;mso-position-horizontal-relative:page;mso-position-vertical:absolute;mso-position-vertical-relative:page;mso-width-percent:0;mso-height-percent:0;mso-width-relative:page;mso-height-relative:page;v-text-anchor:bottom" o:gfxdata="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" filled="f" stroked="f" strokeweight=".5pt">
+                  <v:shape w14:anchorId="43B91A09" id="Text Box 154" o:spid="_x0000_s1027" type="#_x0000_t202" style="position:absolute;margin-left:-31.4pt;margin-top:165.05pt;width:609.1pt;height:212.9pt;z-index:251659264;visibility:visible;mso-wrap-style:square;mso-width-percent:0;mso-height-percent:0;mso-wrap-distance-left:9pt;mso-wrap-distance-top:0;mso-wrap-distance-right:9pt;mso-wrap-distance-bottom:0;mso-position-horizontal:absolute;mso-position-horizontal-relative:page;mso-position-vertical:absolute;mso-position-vertical-relative:page;mso-width-percent:0;mso-height-percent:0;mso-width-relative:page;mso-height-relative:page;v-text-anchor:bottom" o:gfxdata="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" filled="f" stroked="f" strokeweight=".5pt">
                     <v:textbox inset="126pt,0,54pt,0">
                       <w:txbxContent>
                         <w:p>
@@ -828,7 +828,7 @@
               </mc:Choice>
               <mc:Fallback>
                 <w:pict>
-                  <v:shape w14:anchorId="45A7FE35" id="Text Box 153" o:spid="_x0000_s1028" type="#_x0000_t202" style="position:absolute;margin-left:17.55pt;margin-top:445.35pt;width:8in;height:79.5pt;z-index:251661312;visibility:visible;mso-wrap-style:square;mso-width-percent:941;mso-height-percent:100;mso-wrap-distance-left:9pt;mso-wrap-distance-top:0;mso-wrap-distance-right:9pt;mso-wrap-distance-bottom:0;mso-position-horizontal:absolute;mso-position-horizontal-relative:page;mso-position-vertical:absolute;mso-position-vertical-relative:page;mso-width-percent:941;mso-height-percent:100;mso-width-relative:page;mso-height-relative:page;v-text-anchor:top" o:gfxdata="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" filled="f" stroked="f" strokeweight=".5pt">
+                  <v:shape w14:anchorId="45A7FE35" id="Text Box 153" o:spid="_x0000_s1028" type="#_x0000_t202" style="position:absolute;margin-left:17.55pt;margin-top:445.35pt;width:8in;height:79.5pt;z-index:251661312;visibility:visible;mso-wrap-style:square;mso-width-percent:941;mso-height-percent:100;mso-wrap-distance-left:9pt;mso-wrap-distance-top:0;mso-wrap-distance-right:9pt;mso-wrap-distance-bottom:0;mso-position-horizontal:absolute;mso-position-horizontal-relative:page;mso-position-vertical:absolute;mso-position-vertical-relative:page;mso-width-percent:941;mso-height-percent:100;mso-width-relative:page;mso-height-relative:page;v-text-anchor:top" o:gfxdata="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" filled="f" stroked="f" strokeweight=".5pt">
                     <v:textbox style="mso-fit-shape-to-text:t" inset="126pt,0,54pt,0">
                       <w:txbxContent>
                         <w:p>
@@ -2929,13 +2929,25 @@
         <w:rPr>
           <w:rFonts w:ascii="Arial" w:hAnsi="Arial" w:cs="Arial"/>
         </w:rPr>
-        <w:t>V</w:t>
-      </w:r>
-      <w:r>
-        <w:rPr>
-          <w:rFonts w:ascii="Arial" w:hAnsi="Arial" w:cs="Arial"/>
-        </w:rPr>
-        <w:t xml:space="preserve">ideo games have served as an increasingly popular source of entertainment and a fixture in modern pop culture, evolving from humble beginnings to a </w:t>
+        <w:t xml:space="preserve">Video game culture has exponentially grown to </w:t>
+      </w:r>
+      <w:r>
+        <w:rPr>
+          <w:rFonts w:ascii="Arial" w:hAnsi="Arial" w:cs="Arial"/>
+        </w:rPr>
+        <w:t>become</w:t>
+      </w:r>
+      <w:r>
+        <w:rPr>
+          <w:rFonts w:ascii="Arial" w:hAnsi="Arial" w:cs="Arial"/>
+        </w:rPr>
+        <w:t xml:space="preserve"> a popular source of entertainment and consumed by modern pop culture</w:t>
+      </w:r>
+      <w:r>
+        <w:rPr>
+          <w:rFonts w:ascii="Arial" w:hAnsi="Arial" w:cs="Arial"/>
+        </w:rPr>
+        <w:t xml:space="preserve">, evolving from humble beginnings to a </w:t>
       </w:r>
       <w:r>
         <w:rPr>
@@ -2954,66 +2966,292 @@
           <w:rFonts w:ascii="Arial" w:hAnsi="Arial" w:cs="Arial"/>
           <w:b/>
           <w:bCs/>
+          <w:vertAlign w:val="superscript"/>
+        </w:rPr>
+        <w:t>1</w:t>
+      </w:r>
+      <w:r>
+        <w:rPr>
+          <w:rFonts w:ascii="Arial" w:hAnsi="Arial" w:cs="Arial"/>
+        </w:rPr>
+        <w:t>.</w:t>
+      </w:r>
+      <w:r>
+        <w:rPr>
+          <w:rFonts w:ascii="Arial" w:hAnsi="Arial" w:cs="Arial"/>
+        </w:rPr>
+        <w:t xml:space="preserve"> </w:t>
+      </w:r>
+      <w:r>
+        <w:rPr>
+          <w:rFonts w:ascii="Arial" w:hAnsi="Arial" w:cs="Arial"/>
+        </w:rPr>
+        <w:t>Current predictions estimate the net global revenue of video games in 2020 to be over $160 billion dollars</w:t>
+      </w:r>
+      <w:r>
+        <w:rPr>
+          <w:rFonts w:ascii="Arial" w:hAnsi="Arial" w:cs="Arial"/>
+          <w:b/>
+          <w:bCs/>
+          <w:vertAlign w:val="superscript"/>
+        </w:rPr>
+        <w:t>2</w:t>
+      </w:r>
+      <w:r>
+        <w:rPr>
+          <w:rFonts w:ascii="Arial" w:hAnsi="Arial" w:cs="Arial"/>
+        </w:rPr>
+        <w:t xml:space="preserve">, an increase of over 7.6% from 2019.  Throughout its history, </w:t>
+      </w:r>
+      <w:r>
+        <w:rPr>
+          <w:rFonts w:ascii="Arial" w:hAnsi="Arial" w:cs="Arial"/>
+        </w:rPr>
+        <w:t>the market for video games has only</w:t>
+      </w:r>
+      <w:r>
+        <w:rPr>
+          <w:rFonts w:ascii="Arial" w:hAnsi="Arial" w:cs="Arial"/>
+        </w:rPr>
+        <w:t xml:space="preserve"> strengthened due to continuous advancements in computer technology</w:t>
+      </w:r>
+      <w:r>
+        <w:rPr>
+          <w:rFonts w:ascii="Arial" w:hAnsi="Arial" w:cs="Arial"/>
+        </w:rPr>
+        <w:t xml:space="preserve">, </w:t>
+      </w:r>
+      <w:r>
+        <w:rPr>
+          <w:rFonts w:ascii="Arial" w:hAnsi="Arial" w:cs="Arial"/>
+        </w:rPr>
+        <w:t>through</w:t>
+      </w:r>
+      <w:r>
+        <w:rPr>
+          <w:rFonts w:ascii="Arial" w:hAnsi="Arial" w:cs="Arial"/>
+        </w:rPr>
+        <w:t xml:space="preserve"> an</w:t>
+      </w:r>
+      <w:r>
+        <w:rPr>
+          <w:rFonts w:ascii="Arial" w:hAnsi="Arial" w:cs="Arial"/>
+        </w:rPr>
+        <w:t xml:space="preserve"> increase in processing power, graphical performance and game design. </w:t>
+      </w:r>
+      <w:r>
+        <w:rPr>
+          <w:rFonts w:ascii="Arial" w:hAnsi="Arial" w:cs="Arial"/>
+        </w:rPr>
+        <w:t>With each successive year, more advanced consoles have spawned a plethora of video game titles and genres, with thousands of titles available</w:t>
+      </w:r>
+      <w:r>
+        <w:rPr>
+          <w:rFonts w:ascii="Arial" w:hAnsi="Arial" w:cs="Arial"/>
+        </w:rPr>
+        <w:t xml:space="preserve"> </w:t>
+      </w:r>
+      <w:r>
+        <w:rPr>
+          <w:rFonts w:ascii="Arial" w:hAnsi="Arial" w:cs="Arial"/>
+        </w:rPr>
+        <w:t xml:space="preserve">to feed </w:t>
+      </w:r>
+      <w:r>
+        <w:rPr>
+          <w:rFonts w:ascii="Arial" w:hAnsi="Arial" w:cs="Arial"/>
+        </w:rPr>
+        <w:t xml:space="preserve">increased </w:t>
+      </w:r>
+      <w:r>
+        <w:rPr>
+          <w:rFonts w:ascii="Arial" w:hAnsi="Arial" w:cs="Arial"/>
+        </w:rPr>
+        <w:t>sale</w:t>
+      </w:r>
+      <w:r>
+        <w:rPr>
+          <w:rFonts w:ascii="Arial" w:hAnsi="Arial" w:cs="Arial"/>
+        </w:rPr>
+        <w:t>s</w:t>
+      </w:r>
+      <w:r>
+        <w:rPr>
+          <w:rFonts w:ascii="Arial" w:hAnsi="Arial" w:cs="Arial"/>
+        </w:rPr>
+        <w:t xml:space="preserve"> demand.</w:t>
+      </w:r>
+      <w:r>
+        <w:rPr>
+          <w:rFonts w:ascii="Arial" w:hAnsi="Arial" w:cs="Arial"/>
+        </w:rPr>
+        <w:t xml:space="preserve"> This impact also meant that </w:t>
+      </w:r>
+      <w:r>
+        <w:rPr>
+          <w:rFonts w:ascii="Arial" w:hAnsi="Arial" w:cs="Arial"/>
+        </w:rPr>
+        <w:t xml:space="preserve">digital </w:t>
+      </w:r>
+      <w:r>
+        <w:rPr>
+          <w:rFonts w:ascii="Arial" w:hAnsi="Arial" w:cs="Arial"/>
+        </w:rPr>
+        <w:t>sales has</w:t>
+      </w:r>
+      <w:r>
+        <w:rPr>
+          <w:rFonts w:ascii="Arial" w:hAnsi="Arial" w:cs="Arial"/>
+        </w:rPr>
+        <w:t xml:space="preserve"> exponentially risen resulting in UK gaming outlets to struggle with endorsing sales from physical units. </w:t>
+      </w:r>
+      <w:r>
+        <w:rPr>
+          <w:rFonts w:ascii="Arial" w:hAnsi="Arial" w:cs="Arial"/>
+        </w:rPr>
+        <w:t>Severity of the impact can be assessed from one of UK’s leading video game outlets – ‘GAME’ store</w:t>
+      </w:r>
+      <w:r>
+        <w:rPr>
+          <w:rFonts w:ascii="Arial" w:hAnsi="Arial" w:cs="Arial"/>
+          <w:b/>
+          <w:bCs/>
+          <w:vertAlign w:val="superscript"/>
+        </w:rPr>
+        <w:t>3</w:t>
+      </w:r>
+      <w:r>
+        <w:rPr>
+          <w:rFonts w:ascii="Arial" w:hAnsi="Arial" w:cs="Arial"/>
+        </w:rPr>
+        <w:t xml:space="preserve">. </w:t>
+      </w:r>
+    </w:p>
+    <w:p>
+      <w:pPr>
+        <w:pStyle w:val="Heading2"/>
+        <w:rPr>
+          <w:rFonts w:ascii="Arial" w:eastAsia="Times New Roman" w:hAnsi="Arial" w:cs="Arial"/>
+          <w:color w:val="auto"/>
+          <w:sz w:val="28"/>
+          <w:szCs w:val="28"/>
+          <w:lang w:eastAsia="en-GB"/>
+        </w:rPr>
+      </w:pPr>
+      <w:bookmarkStart w:id="1" w:name="_Toc59011548"/>
+      <w:r>
+        <w:rPr>
+          <w:rFonts w:ascii="Arial" w:eastAsia="Times New Roman" w:hAnsi="Arial" w:cs="Arial"/>
+          <w:color w:val="auto"/>
+          <w:sz w:val="28"/>
+          <w:szCs w:val="28"/>
+          <w:lang w:eastAsia="en-GB"/>
+        </w:rPr>
+        <w:t xml:space="preserve">1.1 </w:t>
+      </w:r>
+      <w:r>
+        <w:rPr>
+          <w:rFonts w:ascii="Arial" w:eastAsia="Times New Roman" w:hAnsi="Arial" w:cs="Arial"/>
+          <w:color w:val="auto"/>
+          <w:sz w:val="28"/>
+          <w:szCs w:val="28"/>
+          <w:lang w:eastAsia="en-GB"/>
+        </w:rPr>
+        <w:t>PROBLEM DOMAIN</w:t>
+      </w:r>
+      <w:bookmarkEnd w:id="1"/>
+    </w:p>
+    <w:p>
+      <w:pPr>
+        <w:rPr>
+          <w:lang w:eastAsia="en-GB"/>
+        </w:rPr>
+      </w:pPr>
+      <w:r>
+        <w:rPr>
+          <w:lang w:eastAsia="en-GB"/>
+        </w:rPr>
+        <w:t xml:space="preserve">The distribution of Video Game sales within the UK is now </w:t>
+      </w:r>
+    </w:p>
+    <w:p>
+      <w:pPr>
+        <w:spacing w:before="240" w:after="240" w:line="240" w:lineRule="auto"/>
+        <w:rPr>
+          <w:rFonts w:ascii="Arial" w:eastAsia="Times New Roman" w:hAnsi="Arial" w:cs="Arial"/>
           <w:sz w:val="24"/>
           <w:szCs w:val="24"/>
-          <w:vertAlign w:val="superscript"/>
-        </w:rPr>
-        <w:t>1</w:t>
-      </w:r>
-      <w:r>
-        <w:rPr>
-          <w:rFonts w:ascii="Arial" w:hAnsi="Arial" w:cs="Arial"/>
-        </w:rPr>
-        <w:t>.</w:t>
-      </w:r>
-      <w:r>
-        <w:rPr>
-          <w:rFonts w:ascii="Arial" w:hAnsi="Arial" w:cs="Arial"/>
-        </w:rPr>
-        <w:t xml:space="preserve"> </w:t>
-      </w:r>
-      <w:r>
-        <w:rPr>
-          <w:rFonts w:ascii="Arial" w:hAnsi="Arial" w:cs="Arial"/>
-        </w:rPr>
-        <w:t>Current predictions estimate the net global revenue of video games in 2020 to be over $160 billion dollars</w:t>
-      </w:r>
-      <w:r>
-        <w:rPr>
-          <w:rFonts w:ascii="Arial" w:hAnsi="Arial" w:cs="Arial"/>
-          <w:b/>
-          <w:bCs/>
+          <w:highlight w:val="yellow"/>
+          <w:lang w:eastAsia="en-GB"/>
+        </w:rPr>
+      </w:pPr>
+      <w:r>
+        <w:rPr>
+          <w:rFonts w:ascii="Arial" w:eastAsia="Times New Roman" w:hAnsi="Arial" w:cs="Arial"/>
+          <w:color w:val="000000"/>
+          <w:highlight w:val="yellow"/>
+          <w:lang w:eastAsia="en-GB"/>
+        </w:rPr>
+        <w:t xml:space="preserve">Our main focus is on the video game industry, especially video game retail stores. The problem  with the video game industry is that physical stores are dying due to events like coronavirus or just because digital copies of games are more convenient. However we know that there are a lot of people that love physical game copies as big console companies such as Microsoft and Sony still release consoles with a disc reader in them (PS5 and Xbox X series). Our aim is to </w:t>
+      </w:r>
+      <w:r>
+        <w:rPr>
+          <w:rFonts w:ascii="Arial" w:eastAsia="Times New Roman" w:hAnsi="Arial" w:cs="Arial"/>
+          <w:color w:val="000000"/>
+          <w:highlight w:val="yellow"/>
+          <w:lang w:eastAsia="en-GB"/>
+        </w:rPr>
+        <w:t>help these</w:t>
+      </w:r>
+      <w:r>
+        <w:rPr>
+          <w:rFonts w:ascii="Arial" w:eastAsia="Times New Roman" w:hAnsi="Arial" w:cs="Arial"/>
+          <w:color w:val="000000"/>
+          <w:highlight w:val="yellow"/>
+          <w:lang w:eastAsia="en-GB"/>
+        </w:rPr>
+        <w:t xml:space="preserve"> stores predict which games will be the best sellers before they get released which will allow them to decide if they want to stock their store with a game that is sure to sell a lot compared to games that won’t.</w:t>
+      </w:r>
+    </w:p>
+    <w:p>
+      <w:pPr>
+        <w:spacing w:before="240" w:after="240" w:line="240" w:lineRule="auto"/>
+        <w:rPr>
+          <w:rFonts w:ascii="Arial" w:eastAsia="Times New Roman" w:hAnsi="Arial" w:cs="Arial"/>
           <w:sz w:val="24"/>
           <w:szCs w:val="24"/>
-          <w:vertAlign w:val="superscript"/>
-        </w:rPr>
-        <w:t>2</w:t>
-      </w:r>
-      <w:r>
-        <w:rPr>
-          <w:rFonts w:ascii="Arial" w:hAnsi="Arial" w:cs="Arial"/>
-        </w:rPr>
-        <w:t>, an increase of over 7.6% from 2019.  Throughout its history, the video game market has evolved significantly, reflecting the continuous improvements to the underlying graphics and game designs as computer technology has become more powerful.  With each successive year, more advanced consoles have spawned a plethora of video game titles and genres, with thousands of titles available and new developers cropping up to try and take a share of the market. </w:t>
+          <w:highlight w:val="yellow"/>
+          <w:lang w:eastAsia="en-GB"/>
+        </w:rPr>
+      </w:pPr>
+      <w:r>
+        <w:rPr>
+          <w:rFonts w:ascii="Arial" w:eastAsia="Times New Roman" w:hAnsi="Arial" w:cs="Arial"/>
+          <w:color w:val="000000"/>
+          <w:highlight w:val="yellow"/>
+          <w:lang w:eastAsia="en-GB"/>
+        </w:rPr>
+        <w:t>The dataset we will be using identifies games based on Genres, Publisher, Platform, and many more which could give us multiple factors that can be useful for predicting a games success. This will help the video game market and video game companies as sales have been declining quite a lot in the past few years with sales falling by 4.7% in the first half of 2019, putting the popular known store called GAME in grave danger. Having this analysis allows Game stores to stock games that have a high chance of being successful to avoid losing money and going out of business. </w:t>
       </w:r>
     </w:p>
     <w:p>
       <w:pPr>
-        <w:rPr>
-          <w:rFonts w:ascii="Arial" w:hAnsi="Arial" w:cs="Arial"/>
-        </w:rPr>
-      </w:pPr>
-      <w:r>
-        <w:rPr>
-          <w:rFonts w:ascii="Arial" w:hAnsi="Arial" w:cs="Arial"/>
-          <w:highlight w:val="green"/>
-        </w:rPr>
-        <w:t>Video games popularity has only strengthened, significantly due to continuous advancements in computer technology through increase in processing power, graphical performance and game design.</w:t>
-      </w:r>
-      <w:r>
-        <w:rPr>
-          <w:rFonts w:ascii="Arial" w:hAnsi="Arial" w:cs="Arial"/>
-        </w:rPr>
-        <w:t xml:space="preserve"> </w:t>
+        <w:spacing w:before="240" w:after="240" w:line="240" w:lineRule="auto"/>
+        <w:rPr>
+          <w:rFonts w:ascii="Arial" w:eastAsia="Times New Roman" w:hAnsi="Arial" w:cs="Arial"/>
+          <w:sz w:val="24"/>
+          <w:szCs w:val="24"/>
+          <w:lang w:eastAsia="en-GB"/>
+        </w:rPr>
+      </w:pPr>
+      <w:r>
+        <w:rPr>
+          <w:rFonts w:ascii="Arial" w:eastAsia="Times New Roman" w:hAnsi="Arial" w:cs="Arial"/>
+          <w:color w:val="000000"/>
+          <w:highlight w:val="yellow"/>
+          <w:lang w:eastAsia="en-GB"/>
+        </w:rPr>
+        <w:t>https://www.thesun.co.uk/tech/9231044/game-stores-danger-sports-direct-takeover/</w:t>
       </w:r>
     </w:p>
     <w:p>
@@ -3027,7 +3265,7 @@
           <w:lang w:eastAsia="en-GB"/>
         </w:rPr>
       </w:pPr>
-      <w:bookmarkStart w:id="1" w:name="_Toc59011548"/>
+      <w:bookmarkStart w:id="2" w:name="_Toc59011549"/>
       <w:r>
         <w:rPr>
           <w:rFonts w:ascii="Arial" w:eastAsia="Times New Roman" w:hAnsi="Arial" w:cs="Arial"/>
@@ -3036,7 +3274,7 @@
           <w:szCs w:val="28"/>
           <w:lang w:eastAsia="en-GB"/>
         </w:rPr>
-        <w:t xml:space="preserve">1.1 </w:t>
+        <w:t xml:space="preserve">1.2 </w:t>
       </w:r>
       <w:r>
         <w:rPr>
@@ -3046,113 +3284,6 @@
           <w:szCs w:val="28"/>
           <w:lang w:eastAsia="en-GB"/>
         </w:rPr>
-        <w:t>PROBLEM DOMAIN</w:t>
-      </w:r>
-      <w:bookmarkEnd w:id="1"/>
-    </w:p>
-    <w:p>
-      <w:pPr>
-        <w:spacing w:before="240" w:after="240" w:line="240" w:lineRule="auto"/>
-        <w:rPr>
-          <w:rFonts w:ascii="Arial" w:eastAsia="Times New Roman" w:hAnsi="Arial" w:cs="Arial"/>
-          <w:sz w:val="24"/>
-          <w:szCs w:val="24"/>
-          <w:lang w:eastAsia="en-GB"/>
-        </w:rPr>
-      </w:pPr>
-      <w:r>
-        <w:rPr>
-          <w:rFonts w:ascii="Arial" w:eastAsia="Times New Roman" w:hAnsi="Arial" w:cs="Arial"/>
-          <w:color w:val="000000"/>
-          <w:lang w:eastAsia="en-GB"/>
-        </w:rPr>
-        <w:t xml:space="preserve">Our main focus is on the video game industry, especially video game retail stores. The problem  with the video game industry is that physical stores are dying due to events like coronavirus or just because digital copies of games are more convenient. However we know that there are a lot of people that love physical game copies as big console companies such as Microsoft and Sony still release consoles with a disc reader in them (PS5 and Xbox X series). Our aim is to </w:t>
-      </w:r>
-      <w:r>
-        <w:rPr>
-          <w:rFonts w:ascii="Arial" w:eastAsia="Times New Roman" w:hAnsi="Arial" w:cs="Arial"/>
-          <w:color w:val="000000"/>
-          <w:lang w:eastAsia="en-GB"/>
-        </w:rPr>
-        <w:t>help these</w:t>
-      </w:r>
-      <w:r>
-        <w:rPr>
-          <w:rFonts w:ascii="Arial" w:eastAsia="Times New Roman" w:hAnsi="Arial" w:cs="Arial"/>
-          <w:color w:val="000000"/>
-          <w:lang w:eastAsia="en-GB"/>
-        </w:rPr>
-        <w:t xml:space="preserve"> stores predict which games will be the best sellers before they get released which will allow them to decide if they want to stock their store with a game that is sure to sell a lot compared to games that won’t.</w:t>
-      </w:r>
-    </w:p>
-    <w:p>
-      <w:pPr>
-        <w:spacing w:before="240" w:after="240" w:line="240" w:lineRule="auto"/>
-        <w:rPr>
-          <w:rFonts w:ascii="Arial" w:eastAsia="Times New Roman" w:hAnsi="Arial" w:cs="Arial"/>
-          <w:sz w:val="24"/>
-          <w:szCs w:val="24"/>
-          <w:lang w:eastAsia="en-GB"/>
-        </w:rPr>
-      </w:pPr>
-      <w:r>
-        <w:rPr>
-          <w:rFonts w:ascii="Arial" w:eastAsia="Times New Roman" w:hAnsi="Arial" w:cs="Arial"/>
-          <w:color w:val="000000"/>
-          <w:lang w:eastAsia="en-GB"/>
-        </w:rPr>
-        <w:t>The dataset we will be using identifies games based on Genres, Publisher, Platform, and many more which could give us multiple factors that can be useful for predicting a games success. This will help the video game market and video game companies as sales have been declining quite a lot in the past few years with sales falling by 4.7% in the first half of 2019, putting the popular known store called GAME in grave danger. Having this analysis allows Game stores to stock games that have a high chance of being successful to avoid losing money and going out of business. </w:t>
-      </w:r>
-    </w:p>
-    <w:p>
-      <w:pPr>
-        <w:spacing w:before="240" w:after="240" w:line="240" w:lineRule="auto"/>
-        <w:rPr>
-          <w:rFonts w:ascii="Arial" w:eastAsia="Times New Roman" w:hAnsi="Arial" w:cs="Arial"/>
-          <w:sz w:val="24"/>
-          <w:szCs w:val="24"/>
-          <w:lang w:eastAsia="en-GB"/>
-        </w:rPr>
-      </w:pPr>
-      <w:r>
-        <w:rPr>
-          <w:rFonts w:ascii="Arial" w:eastAsia="Times New Roman" w:hAnsi="Arial" w:cs="Arial"/>
-          <w:color w:val="000000"/>
-          <w:lang w:eastAsia="en-GB"/>
-        </w:rPr>
-        <w:t>https://www.thesun.co.uk/tech/9231044/game-stores-danger-sports-direct-takeover/</w:t>
-      </w:r>
-    </w:p>
-    <w:p>
-      <w:pPr>
-        <w:pStyle w:val="Heading2"/>
-        <w:rPr>
-          <w:rFonts w:ascii="Arial" w:eastAsia="Times New Roman" w:hAnsi="Arial" w:cs="Arial"/>
-          <w:color w:val="auto"/>
-          <w:sz w:val="40"/>
-          <w:szCs w:val="40"/>
-          <w:lang w:eastAsia="en-GB"/>
-        </w:rPr>
-      </w:pPr>
-      <w:bookmarkStart w:id="2" w:name="_Toc59011549"/>
-      <w:r>
-        <w:rPr>
-          <w:rFonts w:ascii="Arial" w:eastAsia="Times New Roman" w:hAnsi="Arial" w:cs="Arial"/>
-          <w:color w:val="auto"/>
-          <w:sz w:val="28"/>
-          <w:szCs w:val="28"/>
-          <w:lang w:eastAsia="en-GB"/>
-        </w:rPr>
-        <w:t xml:space="preserve">1.2 </w:t>
-      </w:r>
-      <w:r>
-        <w:rPr>
-          <w:rFonts w:ascii="Arial" w:eastAsia="Times New Roman" w:hAnsi="Arial" w:cs="Arial"/>
-          <w:color w:val="auto"/>
-          <w:sz w:val="28"/>
-          <w:szCs w:val="28"/>
-          <w:lang w:eastAsia="en-GB"/>
-        </w:rPr>
         <w:t>DATASET</w:t>
       </w:r>
       <w:bookmarkEnd w:id="2"/>
@@ -3162,43 +3293,177 @@
         <w:spacing w:before="240" w:after="240" w:line="240" w:lineRule="auto"/>
         <w:rPr>
           <w:rFonts w:ascii="Arial" w:eastAsia="Times New Roman" w:hAnsi="Arial" w:cs="Arial"/>
-          <w:sz w:val="24"/>
-          <w:szCs w:val="24"/>
-          <w:lang w:eastAsia="en-GB"/>
-        </w:rPr>
-      </w:pPr>
-      <w:r>
-        <w:rPr>
-          <w:rFonts w:ascii="Arial" w:eastAsia="Times New Roman" w:hAnsi="Arial" w:cs="Arial"/>
-          <w:color w:val="000000"/>
-          <w:lang w:eastAsia="en-GB"/>
-        </w:rPr>
-        <w:t xml:space="preserve">For our dataset, we wanted to focus on variables that will help predict the next best games platform or genres. Our focus is critic score, Genres, Platform, and sales across continents. Due to there being many games with little to no video game sales and platforms that have been discontinued, we have narrowed down the data to the top 100 video game sales across 5 different platforms – 3DS, Xbox One, PC, Ps4 and </w:t>
-      </w:r>
-      <w:proofErr w:type="spellStart"/>
-      <w:r>
-        <w:rPr>
-          <w:rFonts w:ascii="Arial" w:eastAsia="Times New Roman" w:hAnsi="Arial" w:cs="Arial"/>
-          <w:color w:val="000000"/>
-          <w:lang w:eastAsia="en-GB"/>
-        </w:rPr>
-        <w:t>WiiU</w:t>
-      </w:r>
-      <w:proofErr w:type="spellEnd"/>
-      <w:r>
-        <w:rPr>
-          <w:rFonts w:ascii="Arial" w:eastAsia="Times New Roman" w:hAnsi="Arial" w:cs="Arial"/>
-          <w:color w:val="000000"/>
-          <w:lang w:eastAsia="en-GB"/>
-        </w:rPr>
-        <w:t xml:space="preserve">. On top of that, we are focusing on games released from 2010 to 2016 so that is the time where gaming really starts to pick up and gain immense popularity. After filtering the data, we saw that a lot of rows had critic score and critic count missing. </w:t>
-      </w:r>
-      <w:r>
-        <w:rPr>
-          <w:rFonts w:ascii="Arial" w:hAnsi="Arial" w:cs="Arial"/>
-          <w:color w:val="000000"/>
-        </w:rPr>
-        <w:t>We initially tried using a method to fill in those values by using the mean or median values of all critic scores however, we concluded that this is not an accurate representation as critic scores is a system based on critics’ opinions and part of our goal is to see if critic scores affect video game sales. With this in mind, we filled in the critic scores ourselves using data from the website Metacritic which is the source for the rest of the data’s critic scores and counts.</w:t>
+          <w:color w:val="000000"/>
+          <w:lang w:eastAsia="en-GB"/>
+        </w:rPr>
+      </w:pPr>
+      <w:r>
+        <w:rPr>
+          <w:rFonts w:ascii="Arial" w:eastAsia="Times New Roman" w:hAnsi="Arial" w:cs="Arial"/>
+          <w:color w:val="000000"/>
+          <w:lang w:eastAsia="en-GB"/>
+        </w:rPr>
+        <w:t xml:space="preserve">The original dataset titled ‘_’ can be found on Kaggle. </w:t>
+      </w:r>
+      <w:r>
+        <w:rPr>
+          <w:rFonts w:ascii="Arial" w:eastAsia="Times New Roman" w:hAnsi="Arial" w:cs="Arial"/>
+          <w:color w:val="000000"/>
+          <w:lang w:eastAsia="en-GB"/>
+        </w:rPr>
+        <w:t xml:space="preserve">The dataset itself contained outdated </w:t>
+      </w:r>
+      <w:r>
+        <w:rPr>
+          <w:rFonts w:ascii="Arial" w:eastAsia="Times New Roman" w:hAnsi="Arial" w:cs="Arial"/>
+          <w:color w:val="000000"/>
+          <w:lang w:eastAsia="en-GB"/>
+        </w:rPr>
+        <w:t>gaming platforms and game titles thus opted to narrow down our dataset to</w:t>
+      </w:r>
+      <w:r>
+        <w:rPr>
+          <w:rFonts w:ascii="Arial" w:eastAsia="Times New Roman" w:hAnsi="Arial" w:cs="Arial"/>
+          <w:color w:val="000000"/>
+          <w:lang w:eastAsia="en-GB"/>
+        </w:rPr>
+        <w:t xml:space="preserve"> </w:t>
+      </w:r>
+      <w:r>
+        <w:rPr>
+          <w:rFonts w:ascii="Arial" w:eastAsia="Times New Roman" w:hAnsi="Arial" w:cs="Arial"/>
+          <w:color w:val="000000"/>
+          <w:lang w:eastAsia="en-GB"/>
+        </w:rPr>
+        <w:t xml:space="preserve">the </w:t>
+      </w:r>
+      <w:r>
+        <w:rPr>
+          <w:rFonts w:ascii="Arial" w:eastAsia="Times New Roman" w:hAnsi="Arial" w:cs="Arial"/>
+          <w:color w:val="000000"/>
+          <w:lang w:eastAsia="en-GB"/>
+        </w:rPr>
+        <w:t xml:space="preserve">top 100 </w:t>
+      </w:r>
+      <w:r>
+        <w:rPr>
+          <w:rFonts w:ascii="Arial" w:eastAsia="Times New Roman" w:hAnsi="Arial" w:cs="Arial"/>
+          <w:color w:val="000000"/>
+          <w:lang w:eastAsia="en-GB"/>
+        </w:rPr>
+        <w:t>selling video games</w:t>
+      </w:r>
+      <w:r>
+        <w:rPr>
+          <w:rFonts w:ascii="Arial" w:eastAsia="Times New Roman" w:hAnsi="Arial" w:cs="Arial"/>
+          <w:color w:val="000000"/>
+          <w:lang w:eastAsia="en-GB"/>
+        </w:rPr>
+        <w:t xml:space="preserve"> across 5 </w:t>
+      </w:r>
+      <w:r>
+        <w:rPr>
+          <w:rFonts w:ascii="Arial" w:eastAsia="Times New Roman" w:hAnsi="Arial" w:cs="Arial"/>
+          <w:color w:val="000000"/>
+          <w:lang w:eastAsia="en-GB"/>
+        </w:rPr>
+        <w:t>platforms</w:t>
+      </w:r>
+      <w:r>
+        <w:rPr>
+          <w:rFonts w:ascii="Arial" w:eastAsia="Times New Roman" w:hAnsi="Arial" w:cs="Arial"/>
+          <w:color w:val="000000"/>
+          <w:lang w:eastAsia="en-GB"/>
+        </w:rPr>
+        <w:t xml:space="preserve"> – </w:t>
+      </w:r>
+      <w:r>
+        <w:rPr>
+          <w:rFonts w:ascii="Arial" w:eastAsia="Times New Roman" w:hAnsi="Arial" w:cs="Arial"/>
+          <w:color w:val="000000"/>
+          <w:lang w:eastAsia="en-GB"/>
+        </w:rPr>
+        <w:t>PC</w:t>
+      </w:r>
+      <w:r>
+        <w:rPr>
+          <w:rFonts w:ascii="Arial" w:eastAsia="Times New Roman" w:hAnsi="Arial" w:cs="Arial"/>
+          <w:color w:val="000000"/>
+          <w:lang w:eastAsia="en-GB"/>
+        </w:rPr>
+        <w:t>, Xbox</w:t>
+      </w:r>
+      <w:r>
+        <w:rPr>
+          <w:rFonts w:ascii="Arial" w:eastAsia="Times New Roman" w:hAnsi="Arial" w:cs="Arial"/>
+          <w:color w:val="000000"/>
+          <w:lang w:eastAsia="en-GB"/>
+        </w:rPr>
+        <w:t xml:space="preserve"> One</w:t>
+      </w:r>
+      <w:r>
+        <w:rPr>
+          <w:rFonts w:ascii="Arial" w:eastAsia="Times New Roman" w:hAnsi="Arial" w:cs="Arial"/>
+          <w:color w:val="000000"/>
+          <w:lang w:eastAsia="en-GB"/>
+        </w:rPr>
+        <w:t>,</w:t>
+      </w:r>
+      <w:r>
+        <w:rPr>
+          <w:rFonts w:ascii="Arial" w:eastAsia="Times New Roman" w:hAnsi="Arial" w:cs="Arial"/>
+          <w:color w:val="000000"/>
+          <w:lang w:eastAsia="en-GB"/>
+        </w:rPr>
+        <w:t xml:space="preserve"> PS4, </w:t>
+      </w:r>
+      <w:r>
+        <w:rPr>
+          <w:rFonts w:ascii="Arial" w:eastAsia="Times New Roman" w:hAnsi="Arial" w:cs="Arial"/>
+          <w:color w:val="000000"/>
+          <w:lang w:eastAsia="en-GB"/>
+        </w:rPr>
+        <w:t xml:space="preserve">Nintendo </w:t>
+      </w:r>
+      <w:r>
+        <w:rPr>
+          <w:rFonts w:ascii="Arial" w:eastAsia="Times New Roman" w:hAnsi="Arial" w:cs="Arial"/>
+          <w:color w:val="000000"/>
+          <w:lang w:eastAsia="en-GB"/>
+        </w:rPr>
+        <w:t>Wii</w:t>
+      </w:r>
+      <w:r>
+        <w:rPr>
+          <w:rFonts w:ascii="Arial" w:eastAsia="Times New Roman" w:hAnsi="Arial" w:cs="Arial"/>
+          <w:color w:val="000000"/>
+          <w:lang w:eastAsia="en-GB"/>
+        </w:rPr>
+        <w:t xml:space="preserve"> </w:t>
+      </w:r>
+      <w:r>
+        <w:rPr>
+          <w:rFonts w:ascii="Arial" w:eastAsia="Times New Roman" w:hAnsi="Arial" w:cs="Arial"/>
+          <w:color w:val="000000"/>
+          <w:lang w:eastAsia="en-GB"/>
+        </w:rPr>
+        <w:t>U and 3DS</w:t>
+      </w:r>
+      <w:r>
+        <w:rPr>
+          <w:rFonts w:ascii="Arial" w:eastAsia="Times New Roman" w:hAnsi="Arial" w:cs="Arial"/>
+          <w:color w:val="000000"/>
+          <w:lang w:eastAsia="en-GB"/>
+        </w:rPr>
+        <w:t>.</w:t>
+      </w:r>
+      <w:r>
+        <w:rPr>
+          <w:rFonts w:ascii="Arial" w:eastAsia="Times New Roman" w:hAnsi="Arial" w:cs="Arial"/>
+          <w:color w:val="000000"/>
+          <w:lang w:eastAsia="en-GB"/>
+        </w:rPr>
+        <w:t xml:space="preserve"> To ensure accurate predictions are generated about future sales, we are focusing on video games released between 2010 &amp; 2016 as within this period dataset with sales from each region is consistent thus enabling better predictive analysis from which patterns can be identified.  </w:t>
       </w:r>
     </w:p>
     <w:p>
@@ -3238,7 +3503,7 @@
     </w:p>
     <w:p>
       <w:pPr>
-        <w:spacing w:before="240" w:after="240" w:line="240" w:lineRule="auto"/>
+        <w:spacing w:before="240" w:after="0" w:line="240" w:lineRule="auto"/>
         <w:rPr>
           <w:rFonts w:ascii="Arial" w:eastAsia="Times New Roman" w:hAnsi="Arial" w:cs="Arial"/>
           <w:sz w:val="24"/>
@@ -3252,19 +3517,8 @@
           <w:color w:val="000000"/>
           <w:lang w:eastAsia="en-GB"/>
         </w:rPr>
-        <w:t>Our models will mainly be computed using supervised learning methods like Linear Regression, SVM and Random Forest Regression. The main goal is to allow us to predict new continuous data based on the trends and results of the datasets that have already been tested using the different regression algorithms and see which variables are most correlated to Video Games having high sales numbers. We will use Pearson’s correlation coefficient to see which 2 variables have the best correlation. R value of 1 meaning perfect correlation, 0 meaning no correlation and -1 meaning perfect inverse correlation. </w:t>
-      </w:r>
-    </w:p>
-    <w:p>
-      <w:pPr>
-        <w:spacing w:after="0" w:line="240" w:lineRule="auto"/>
-        <w:rPr>
-          <w:rFonts w:ascii="Arial" w:eastAsia="Times New Roman" w:hAnsi="Arial" w:cs="Arial"/>
-          <w:sz w:val="24"/>
-          <w:szCs w:val="24"/>
-          <w:lang w:eastAsia="en-GB"/>
-        </w:rPr>
-      </w:pPr>
+        <w:t>Our models will mainly be computed using supervised learning methods like Linear Regression, SVM and Random Forest Regression. The main goal is to allow us to predict new continuous data based on the trends and results of the datasets that have already been tested using the different regression algorithms and see which variables are most correlated to Video Games having high sales numbers. We will use Pearson’s correlation coefficient to see which 2 variables have the best correlation. R value of 1 meaning perfect correlation, 0 meaning no correlation and -1 meaning perfect inverse correlation.</w:t>
+      </w:r>
     </w:p>
     <w:p>
       <w:pPr>
@@ -3297,7 +3551,6 @@
           <w:szCs w:val="34"/>
           <w:lang w:eastAsia="en-GB"/>
         </w:rPr>
-        <w:lastRenderedPageBreak/>
         <w:t>MISSING DATA</w:t>
       </w:r>
       <w:bookmarkEnd w:id="4"/>
@@ -3351,6 +3604,7 @@
           <w:szCs w:val="34"/>
           <w:lang w:eastAsia="en-GB"/>
         </w:rPr>
+        <w:lastRenderedPageBreak/>
         <w:t>TECHNIQUES</w:t>
       </w:r>
       <w:r>
@@ -4075,7 +4329,6 @@
           <w:shd w:val="clear" w:color="auto" w:fill="FFFFFF"/>
           <w:lang w:eastAsia="en-GB"/>
         </w:rPr>
-        <w:lastRenderedPageBreak/>
         <w:t xml:space="preserve">  </w:t>
       </w:r>
       <w:r>
@@ -4117,10 +4370,12 @@
       <w:pPr>
         <w:ind w:left="360"/>
         <w:rPr>
-          <w:rFonts w:ascii="Arial" w:hAnsi="Arial" w:cs="Arial"/>
-          <w:b/>
-          <w:bCs/>
-          <w:vertAlign w:val="superscript"/>
+          <w:rFonts w:ascii="Arial" w:eastAsia="Times New Roman" w:hAnsi="Arial" w:cs="Arial"/>
+          <w:color w:val="000000"/>
+          <w:sz w:val="20"/>
+          <w:szCs w:val="20"/>
+          <w:shd w:val="clear" w:color="auto" w:fill="FFFFFF"/>
+          <w:lang w:eastAsia="en-GB"/>
         </w:rPr>
       </w:pPr>
       <w:r>
@@ -4220,6 +4475,136 @@
     </w:p>
     <w:p>
       <w:pPr>
+        <w:ind w:left="360"/>
+        <w:rPr>
+          <w:rFonts w:ascii="Times New Roman" w:eastAsia="Times New Roman" w:hAnsi="Times New Roman" w:cs="Times New Roman"/>
+          <w:sz w:val="24"/>
+          <w:szCs w:val="24"/>
+          <w:lang w:eastAsia="en-GB"/>
+        </w:rPr>
+      </w:pPr>
+      <w:r>
+        <w:rPr>
+          <w:rFonts w:ascii="Arial" w:hAnsi="Arial" w:cs="Arial"/>
+          <w:b/>
+          <w:bCs/>
+          <w:vertAlign w:val="superscript"/>
+        </w:rPr>
+        <w:t xml:space="preserve">3 </w:t>
+      </w:r>
+      <w:r>
+        <w:rPr>
+          <w:rFonts w:ascii="Arial" w:eastAsia="Times New Roman" w:hAnsi="Arial" w:cs="Arial"/>
+          <w:b/>
+          <w:bCs/>
+          <w:color w:val="000000"/>
+          <w:sz w:val="20"/>
+          <w:szCs w:val="20"/>
+          <w:shd w:val="clear" w:color="auto" w:fill="FFFFFF"/>
+          <w:lang w:eastAsia="en-GB"/>
+        </w:rPr>
+        <w:t>Eurogamer.net. 2020. </w:t>
+      </w:r>
+      <w:r>
+        <w:rPr>
+          <w:rFonts w:ascii="Arial" w:eastAsia="Times New Roman" w:hAnsi="Arial" w:cs="Arial"/>
+          <w:b/>
+          <w:bCs/>
+          <w:i/>
+          <w:iCs/>
+          <w:color w:val="000000"/>
+          <w:sz w:val="20"/>
+          <w:szCs w:val="20"/>
+          <w:shd w:val="clear" w:color="auto" w:fill="FFFFFF"/>
+          <w:lang w:eastAsia="en-GB"/>
+        </w:rPr>
+        <w:t>GAME Intends To Close 40 Stores In The UK</w:t>
+      </w:r>
+      <w:r>
+        <w:rPr>
+          <w:rFonts w:ascii="Arial" w:eastAsia="Times New Roman" w:hAnsi="Arial" w:cs="Arial"/>
+          <w:b/>
+          <w:bCs/>
+          <w:color w:val="000000"/>
+          <w:sz w:val="20"/>
+          <w:szCs w:val="20"/>
+          <w:shd w:val="clear" w:color="auto" w:fill="FFFFFF"/>
+          <w:lang w:eastAsia="en-GB"/>
+        </w:rPr>
+        <w:t xml:space="preserve">. [online] </w:t>
+      </w:r>
+      <w:r>
+        <w:rPr>
+          <w:rFonts w:ascii="Arial" w:eastAsia="Times New Roman" w:hAnsi="Arial" w:cs="Arial"/>
+          <w:b/>
+          <w:bCs/>
+          <w:color w:val="000000"/>
+          <w:sz w:val="20"/>
+          <w:szCs w:val="20"/>
+          <w:shd w:val="clear" w:color="auto" w:fill="FFFFFF"/>
+          <w:lang w:eastAsia="en-GB"/>
+        </w:rPr>
+        <w:br/>
+      </w:r>
+      <w:r>
+        <w:rPr>
+          <w:rFonts w:ascii="Arial" w:eastAsia="Times New Roman" w:hAnsi="Arial" w:cs="Arial"/>
+          <w:color w:val="000000"/>
+          <w:sz w:val="20"/>
+          <w:szCs w:val="20"/>
+          <w:shd w:val="clear" w:color="auto" w:fill="FFFFFF"/>
+          <w:lang w:eastAsia="en-GB"/>
+        </w:rPr>
+        <w:t xml:space="preserve">  </w:t>
+      </w:r>
+      <w:r>
+        <w:rPr>
+          <w:rFonts w:ascii="Arial" w:eastAsia="Times New Roman" w:hAnsi="Arial" w:cs="Arial"/>
+          <w:color w:val="000000"/>
+          <w:sz w:val="20"/>
+          <w:szCs w:val="20"/>
+          <w:shd w:val="clear" w:color="auto" w:fill="FFFFFF"/>
+          <w:lang w:eastAsia="en-GB"/>
+        </w:rPr>
+        <w:t>Available at: &lt;https://www.eurogamer.net/articles/2020-01-09-game-intends-to-close-40</w:t>
+      </w:r>
+      <w:r>
+        <w:rPr>
+          <w:rFonts w:ascii="Arial" w:eastAsia="Times New Roman" w:hAnsi="Arial" w:cs="Arial"/>
+          <w:color w:val="000000"/>
+          <w:sz w:val="20"/>
+          <w:szCs w:val="20"/>
+          <w:shd w:val="clear" w:color="auto" w:fill="FFFFFF"/>
+          <w:lang w:eastAsia="en-GB"/>
+        </w:rPr>
+        <w:br/>
+        <w:t xml:space="preserve">  </w:t>
+      </w:r>
+      <w:r>
+        <w:rPr>
+          <w:rFonts w:ascii="Arial" w:eastAsia="Times New Roman" w:hAnsi="Arial" w:cs="Arial"/>
+          <w:color w:val="000000"/>
+          <w:sz w:val="20"/>
+          <w:szCs w:val="20"/>
+          <w:shd w:val="clear" w:color="auto" w:fill="FFFFFF"/>
+          <w:lang w:eastAsia="en-GB"/>
+        </w:rPr>
+        <w:t>-stores-in-the-uk&gt; [Accessed 15 December 2020].</w:t>
+      </w:r>
+    </w:p>
+    <w:p>
+      <w:pPr>
+        <w:ind w:left="360"/>
+        <w:rPr>
+          <w:rFonts w:ascii="Arial" w:hAnsi="Arial" w:cs="Arial"/>
+          <w:b/>
+          <w:bCs/>
+          <w:vertAlign w:val="superscript"/>
+        </w:rPr>
+      </w:pPr>
+    </w:p>
+    <w:p>
+      <w:pPr>
         <w:rPr>
           <w:rFonts w:ascii="Arial" w:eastAsia="Times New Roman" w:hAnsi="Arial" w:cs="Arial"/>
           <w:sz w:val="24"/>
@@ -4238,7 +4623,7 @@
     </w:p>
     <w:sectPr>
       <w:pgSz w:w="11906" w:h="16838"/>
-      <w:pgMar w:top="720" w:right="720" w:bottom="720" w:left="720" w:header="708" w:footer="708" w:gutter="0"/>
+      <w:pgMar w:top="720" w:right="720" w:bottom="549" w:left="720" w:header="708" w:footer="708" w:gutter="0"/>
       <w:pgNumType w:start="0"/>
       <w:cols w:space="708"/>
       <w:titlePg/>

</xml_diff>

<commit_message>
Cleaned up Linear regression graph and added Techniques Used section for the document
-Added Techniques used and included heatmap image.
-Tweaked the graph for linear regression to make it look cleaner.
</commit_message>
<xml_diff>
--- a/IntroToAI_Coursework_v1.0_KSM.docx
+++ b/IntroToAI_Coursework_v1.0_KSM.docx
@@ -390,7 +390,35 @@
                                       <w:rPr>
                                         <w:rFonts w:ascii="Arial" w:hAnsi="Arial" w:cs="Arial"/>
                                       </w:rPr>
-                                      <w:t>Authors: Kevin La (acvt726), Martin Doung (aczg157), Saffan Ahmed (acwf535)</w:t>
+                                      <w:t xml:space="preserve">Authors: Kevin La (acvt726), Martin </w:t>
+                                    </w:r>
+                                    <w:proofErr w:type="spellStart"/>
+                                    <w:r>
+                                      <w:rPr>
+                                        <w:rFonts w:ascii="Arial" w:hAnsi="Arial" w:cs="Arial"/>
+                                      </w:rPr>
+                                      <w:t>Doung</w:t>
+                                    </w:r>
+                                    <w:proofErr w:type="spellEnd"/>
+                                    <w:r>
+                                      <w:rPr>
+                                        <w:rFonts w:ascii="Arial" w:hAnsi="Arial" w:cs="Arial"/>
+                                      </w:rPr>
+                                      <w:t xml:space="preserve"> (aczg157), </w:t>
+                                    </w:r>
+                                    <w:proofErr w:type="spellStart"/>
+                                    <w:r>
+                                      <w:rPr>
+                                        <w:rFonts w:ascii="Arial" w:hAnsi="Arial" w:cs="Arial"/>
+                                      </w:rPr>
+                                      <w:t>Saffan</w:t>
+                                    </w:r>
+                                    <w:proofErr w:type="spellEnd"/>
+                                    <w:r>
+                                      <w:rPr>
+                                        <w:rFonts w:ascii="Arial" w:hAnsi="Arial" w:cs="Arial"/>
+                                      </w:rPr>
+                                      <w:t xml:space="preserve"> Ahmed (acwf535)</w:t>
                                     </w:r>
                                   </w:p>
                                 </w:sdtContent>
@@ -428,7 +456,7 @@
                     <v:stroke joinstyle="miter"/>
                     <v:path gradientshapeok="t" o:connecttype="rect"/>
                   </v:shapetype>
-                  <v:shape id="Text Box 152" o:spid="_x0000_s1026" type="#_x0000_t202" style="position:absolute;margin-left:17.55pt;margin-top:485.55pt;width:571.3pt;height:44.5pt;z-index:251660288;visibility:visible;mso-wrap-style:square;mso-width-percent:0;mso-height-percent:0;mso-wrap-distance-left:9pt;mso-wrap-distance-top:0;mso-wrap-distance-right:9pt;mso-wrap-distance-bottom:0;mso-position-horizontal:absolute;mso-position-horizontal-relative:page;mso-position-vertical:absolute;mso-position-vertical-relative:page;mso-width-percent:0;mso-height-percent:0;mso-width-relative:page;mso-height-relative:page;v-text-anchor:bottom" o:gfxdata="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" filled="f" stroked="f" strokeweight=".5pt">
+                  <v:shape id="Text Box 152" o:spid="_x0000_s1026" type="#_x0000_t202" style="position:absolute;margin-left:17.55pt;margin-top:485.55pt;width:571.3pt;height:44.5pt;z-index:251660288;visibility:visible;mso-wrap-style:square;mso-width-percent:0;mso-height-percent:0;mso-wrap-distance-left:9pt;mso-wrap-distance-top:0;mso-wrap-distance-right:9pt;mso-wrap-distance-bottom:0;mso-position-horizontal:absolute;mso-position-horizontal-relative:page;mso-position-vertical:absolute;mso-position-vertical-relative:page;mso-width-percent:0;mso-height-percent:0;mso-width-relative:page;mso-height-relative:page;v-text-anchor:bottom" o:gfxdata="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" filled="f" stroked="f" strokeweight=".5pt">
                     <v:textbox inset="126pt,0,54pt,0">
                       <w:txbxContent>
                         <w:sdt>
@@ -454,7 +482,35 @@
                                 <w:rPr>
                                   <w:rFonts w:ascii="Arial" w:hAnsi="Arial" w:cs="Arial"/>
                                 </w:rPr>
-                                <w:t>Authors: Kevin La (acvt726), Martin Doung (aczg157), Saffan Ahmed (acwf535)</w:t>
+                                <w:t xml:space="preserve">Authors: Kevin La (acvt726), Martin </w:t>
+                              </w:r>
+                              <w:proofErr w:type="spellStart"/>
+                              <w:r>
+                                <w:rPr>
+                                  <w:rFonts w:ascii="Arial" w:hAnsi="Arial" w:cs="Arial"/>
+                                </w:rPr>
+                                <w:t>Doung</w:t>
+                              </w:r>
+                              <w:proofErr w:type="spellEnd"/>
+                              <w:r>
+                                <w:rPr>
+                                  <w:rFonts w:ascii="Arial" w:hAnsi="Arial" w:cs="Arial"/>
+                                </w:rPr>
+                                <w:t xml:space="preserve"> (aczg157), </w:t>
+                              </w:r>
+                              <w:proofErr w:type="spellStart"/>
+                              <w:r>
+                                <w:rPr>
+                                  <w:rFonts w:ascii="Arial" w:hAnsi="Arial" w:cs="Arial"/>
+                                </w:rPr>
+                                <w:t>Saffan</w:t>
+                              </w:r>
+                              <w:proofErr w:type="spellEnd"/>
+                              <w:r>
+                                <w:rPr>
+                                  <w:rFonts w:ascii="Arial" w:hAnsi="Arial" w:cs="Arial"/>
+                                </w:rPr>
+                                <w:t xml:space="preserve"> Ahmed (acwf535)</w:t>
                               </w:r>
                             </w:p>
                           </w:sdtContent>
@@ -634,7 +690,7 @@
               </mc:Choice>
               <mc:Fallback>
                 <w:pict>
-                  <v:shape w14:anchorId="43B91A09" id="Text Box 154" o:spid="_x0000_s1027" type="#_x0000_t202" style="position:absolute;margin-left:-31.4pt;margin-top:165.05pt;width:609.1pt;height:212.9pt;z-index:251659264;visibility:visible;mso-wrap-style:square;mso-width-percent:0;mso-height-percent:0;mso-wrap-distance-left:9pt;mso-wrap-distance-top:0;mso-wrap-distance-right:9pt;mso-wrap-distance-bottom:0;mso-position-horizontal:absolute;mso-position-horizontal-relative:page;mso-position-vertical:absolute;mso-position-vertical-relative:page;mso-width-percent:0;mso-height-percent:0;mso-width-relative:page;mso-height-relative:page;v-text-anchor:bottom" o:gfxdata="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" filled="f" stroked="f" strokeweight=".5pt">
+                  <v:shape w14:anchorId="43B91A09" id="Text Box 154" o:spid="_x0000_s1027" type="#_x0000_t202" style="position:absolute;margin-left:-31.4pt;margin-top:165.05pt;width:609.1pt;height:212.9pt;z-index:251659264;visibility:visible;mso-wrap-style:square;mso-width-percent:0;mso-height-percent:0;mso-wrap-distance-left:9pt;mso-wrap-distance-top:0;mso-wrap-distance-right:9pt;mso-wrap-distance-bottom:0;mso-position-horizontal:absolute;mso-position-horizontal-relative:page;mso-position-vertical:absolute;mso-position-vertical-relative:page;mso-width-percent:0;mso-height-percent:0;mso-width-relative:page;mso-height-relative:page;v-text-anchor:bottom" o:gfxdata="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" filled="f" stroked="f" strokeweight=".5pt">
                     <v:textbox inset="126pt,0,54pt,0">
                       <w:txbxContent>
                         <w:p>
@@ -828,7 +884,7 @@
               </mc:Choice>
               <mc:Fallback>
                 <w:pict>
-                  <v:shape w14:anchorId="45A7FE35" id="Text Box 153" o:spid="_x0000_s1028" type="#_x0000_t202" style="position:absolute;margin-left:17.55pt;margin-top:445.35pt;width:8in;height:79.5pt;z-index:251661312;visibility:visible;mso-wrap-style:square;mso-width-percent:941;mso-height-percent:100;mso-wrap-distance-left:9pt;mso-wrap-distance-top:0;mso-wrap-distance-right:9pt;mso-wrap-distance-bottom:0;mso-position-horizontal:absolute;mso-position-horizontal-relative:page;mso-position-vertical:absolute;mso-position-vertical-relative:page;mso-width-percent:941;mso-height-percent:100;mso-width-relative:page;mso-height-relative:page;v-text-anchor:top" o:gfxdata="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" filled="f" stroked="f" strokeweight=".5pt">
+                  <v:shape w14:anchorId="45A7FE35" id="Text Box 153" o:spid="_x0000_s1028" type="#_x0000_t202" style="position:absolute;margin-left:17.55pt;margin-top:445.35pt;width:8in;height:79.5pt;z-index:251661312;visibility:visible;mso-wrap-style:square;mso-width-percent:941;mso-height-percent:100;mso-wrap-distance-left:9pt;mso-wrap-distance-top:0;mso-wrap-distance-right:9pt;mso-wrap-distance-bottom:0;mso-position-horizontal:absolute;mso-position-horizontal-relative:page;mso-position-vertical:absolute;mso-position-vertical-relative:page;mso-width-percent:941;mso-height-percent:100;mso-width-relative:page;mso-height-relative:page;v-text-anchor:top" o:gfxdata="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" filled="f" stroked="f" strokeweight=".5pt">
                     <v:textbox style="mso-fit-shape-to-text:t" inset="126pt,0,54pt,0">
                       <w:txbxContent>
                         <w:p>
@@ -3007,7 +3063,19 @@
         <w:rPr>
           <w:rFonts w:ascii="Arial" w:hAnsi="Arial" w:cs="Arial"/>
         </w:rPr>
-        <w:t xml:space="preserve">the market for video games has only strengthened due to continuous advancements in computer technology, through an increase in processing power, graphical performance and game design. </w:t>
+        <w:t xml:space="preserve">the market for video games has only strengthened due to continuous advancements in computer technology, through an increase in processing power, graphical </w:t>
+      </w:r>
+      <w:r>
+        <w:rPr>
+          <w:rFonts w:ascii="Arial" w:hAnsi="Arial" w:cs="Arial"/>
+        </w:rPr>
+        <w:t>performance,</w:t>
+      </w:r>
+      <w:r>
+        <w:rPr>
+          <w:rFonts w:ascii="Arial" w:hAnsi="Arial" w:cs="Arial"/>
+        </w:rPr>
+        <w:t xml:space="preserve"> and game design. </w:t>
       </w:r>
       <w:r>
         <w:rPr>
@@ -3133,19 +3201,6 @@
     </w:p>
     <w:p>
       <w:pPr>
-        <w:rPr>
-          <w:lang w:eastAsia="en-GB"/>
-        </w:rPr>
-      </w:pPr>
-      <w:r>
-        <w:rPr>
-          <w:lang w:eastAsia="en-GB"/>
-        </w:rPr>
-        <w:t xml:space="preserve">The distribution of Video Game sales within the UK is now </w:t>
-      </w:r>
-    </w:p>
-    <w:p>
-      <w:pPr>
         <w:spacing w:before="240" w:after="240" w:line="240" w:lineRule="auto"/>
         <w:rPr>
           <w:rFonts w:ascii="Arial" w:eastAsia="Times New Roman" w:hAnsi="Arial" w:cs="Arial"/>
@@ -3162,8 +3217,9 @@
           <w:highlight w:val="yellow"/>
           <w:lang w:eastAsia="en-GB"/>
         </w:rPr>
-        <w:t xml:space="preserve">Our main focus is on the video game industry, especially video game retail stores. The problem  with the video game industry is that physical stores are dying due to events like coronavirus or just because digital copies of games are more convenient. However we know that there are a lot of people that love physical game copies as big console companies such as Microsoft and Sony still release consoles with a disc reader in them (PS5 and Xbox X series). Our aim is to </w:t>
-      </w:r>
+        <w:t xml:space="preserve">Our </w:t>
+      </w:r>
+      <w:proofErr w:type="gramStart"/>
       <w:r>
         <w:rPr>
           <w:rFonts w:ascii="Arial" w:eastAsia="Times New Roman" w:hAnsi="Arial" w:cs="Arial"/>
@@ -3171,6 +3227,25 @@
           <w:highlight w:val="yellow"/>
           <w:lang w:eastAsia="en-GB"/>
         </w:rPr>
+        <w:t>main focus</w:t>
+      </w:r>
+      <w:proofErr w:type="gramEnd"/>
+      <w:r>
+        <w:rPr>
+          <w:rFonts w:ascii="Arial" w:eastAsia="Times New Roman" w:hAnsi="Arial" w:cs="Arial"/>
+          <w:color w:val="000000"/>
+          <w:highlight w:val="yellow"/>
+          <w:lang w:eastAsia="en-GB"/>
+        </w:rPr>
+        <w:t xml:space="preserve"> is on the video game industry, especially video game retail stores. The problem  with the video game industry is that physical stores are dying due to events like coronavirus or just because digital copies of games are more convenient. However we know that there are a lot of people that love physical game copies as big console companies such as Microsoft and Sony still release consoles with a disc reader in them (PS5 and Xbox X series). Our aim is to </w:t>
+      </w:r>
+      <w:r>
+        <w:rPr>
+          <w:rFonts w:ascii="Arial" w:eastAsia="Times New Roman" w:hAnsi="Arial" w:cs="Arial"/>
+          <w:color w:val="000000"/>
+          <w:highlight w:val="yellow"/>
+          <w:lang w:eastAsia="en-GB"/>
+        </w:rPr>
         <w:t>help these</w:t>
       </w:r>
       <w:r>
@@ -3180,7 +3255,27 @@
           <w:highlight w:val="yellow"/>
           <w:lang w:eastAsia="en-GB"/>
         </w:rPr>
-        <w:t xml:space="preserve"> stores predict which games will be the best sellers before they get released which will allow them to decide if they want to stock their store with a game that is sure to sell a lot compared to games that won’t.</w:t>
+        <w:t xml:space="preserve"> stores predict which games will be the best sellers before they get released which will allow them to decide if they want to stock their store with a game that is sure to sell a lot compared to games that </w:t>
+      </w:r>
+      <w:proofErr w:type="gramStart"/>
+      <w:r>
+        <w:rPr>
+          <w:rFonts w:ascii="Arial" w:eastAsia="Times New Roman" w:hAnsi="Arial" w:cs="Arial"/>
+          <w:color w:val="000000"/>
+          <w:highlight w:val="yellow"/>
+          <w:lang w:eastAsia="en-GB"/>
+        </w:rPr>
+        <w:t>won’t</w:t>
+      </w:r>
+      <w:proofErr w:type="gramEnd"/>
+      <w:r>
+        <w:rPr>
+          <w:rFonts w:ascii="Arial" w:eastAsia="Times New Roman" w:hAnsi="Arial" w:cs="Arial"/>
+          <w:color w:val="000000"/>
+          <w:highlight w:val="yellow"/>
+          <w:lang w:eastAsia="en-GB"/>
+        </w:rPr>
+        <w:t>.</w:t>
       </w:r>
     </w:p>
     <w:p>
@@ -3262,138 +3357,39 @@
       <w:pPr>
         <w:spacing w:before="240" w:after="240" w:line="240" w:lineRule="auto"/>
         <w:rPr>
-          <w:rFonts w:ascii="Arial" w:eastAsia="Times New Roman" w:hAnsi="Arial" w:cs="Arial"/>
-          <w:color w:val="000000"/>
-          <w:lang w:eastAsia="en-GB"/>
-        </w:rPr>
-      </w:pPr>
-      <w:r>
-        <w:rPr>
-          <w:rFonts w:ascii="Arial" w:eastAsia="Times New Roman" w:hAnsi="Arial" w:cs="Arial"/>
-          <w:color w:val="000000"/>
-          <w:lang w:eastAsia="en-GB"/>
-        </w:rPr>
-        <w:t xml:space="preserve">The original dataset titled ‘_’ can be found on Kaggle. </w:t>
-      </w:r>
-      <w:r>
-        <w:rPr>
-          <w:rFonts w:ascii="Arial" w:eastAsia="Times New Roman" w:hAnsi="Arial" w:cs="Arial"/>
-          <w:color w:val="000000"/>
-          <w:lang w:eastAsia="en-GB"/>
-        </w:rPr>
-        <w:t>The dataset itself contained outdated gaming platforms and game titles thus opted to narrow down our dataset to</w:t>
-      </w:r>
-      <w:r>
-        <w:rPr>
-          <w:rFonts w:ascii="Arial" w:eastAsia="Times New Roman" w:hAnsi="Arial" w:cs="Arial"/>
-          <w:color w:val="000000"/>
-          <w:lang w:eastAsia="en-GB"/>
-        </w:rPr>
-        <w:t xml:space="preserve"> </w:t>
-      </w:r>
-      <w:r>
-        <w:rPr>
-          <w:rFonts w:ascii="Arial" w:eastAsia="Times New Roman" w:hAnsi="Arial" w:cs="Arial"/>
-          <w:color w:val="000000"/>
-          <w:lang w:eastAsia="en-GB"/>
-        </w:rPr>
-        <w:t xml:space="preserve">the </w:t>
-      </w:r>
-      <w:r>
-        <w:rPr>
-          <w:rFonts w:ascii="Arial" w:eastAsia="Times New Roman" w:hAnsi="Arial" w:cs="Arial"/>
-          <w:color w:val="000000"/>
-          <w:lang w:eastAsia="en-GB"/>
-        </w:rPr>
-        <w:t xml:space="preserve">top 100 </w:t>
-      </w:r>
-      <w:r>
-        <w:rPr>
-          <w:rFonts w:ascii="Arial" w:eastAsia="Times New Roman" w:hAnsi="Arial" w:cs="Arial"/>
-          <w:color w:val="000000"/>
-          <w:lang w:eastAsia="en-GB"/>
-        </w:rPr>
-        <w:t>selling video games</w:t>
-      </w:r>
-      <w:r>
-        <w:rPr>
-          <w:rFonts w:ascii="Arial" w:eastAsia="Times New Roman" w:hAnsi="Arial" w:cs="Arial"/>
-          <w:color w:val="000000"/>
-          <w:lang w:eastAsia="en-GB"/>
-        </w:rPr>
-        <w:t xml:space="preserve"> across 5 </w:t>
-      </w:r>
-      <w:r>
-        <w:rPr>
-          <w:rFonts w:ascii="Arial" w:eastAsia="Times New Roman" w:hAnsi="Arial" w:cs="Arial"/>
-          <w:color w:val="000000"/>
-          <w:lang w:eastAsia="en-GB"/>
-        </w:rPr>
-        <w:t>platforms</w:t>
-      </w:r>
-      <w:r>
-        <w:rPr>
-          <w:rFonts w:ascii="Arial" w:eastAsia="Times New Roman" w:hAnsi="Arial" w:cs="Arial"/>
-          <w:color w:val="000000"/>
-          <w:lang w:eastAsia="en-GB"/>
-        </w:rPr>
-        <w:t xml:space="preserve"> – </w:t>
-      </w:r>
-      <w:r>
-        <w:rPr>
-          <w:rFonts w:ascii="Arial" w:eastAsia="Times New Roman" w:hAnsi="Arial" w:cs="Arial"/>
-          <w:color w:val="000000"/>
-          <w:lang w:eastAsia="en-GB"/>
-        </w:rPr>
-        <w:t>PC</w:t>
-      </w:r>
-      <w:r>
-        <w:rPr>
-          <w:rFonts w:ascii="Arial" w:eastAsia="Times New Roman" w:hAnsi="Arial" w:cs="Arial"/>
-          <w:color w:val="000000"/>
-          <w:lang w:eastAsia="en-GB"/>
-        </w:rPr>
-        <w:t>, Xbox</w:t>
-      </w:r>
-      <w:r>
-        <w:rPr>
-          <w:rFonts w:ascii="Arial" w:eastAsia="Times New Roman" w:hAnsi="Arial" w:cs="Arial"/>
-          <w:color w:val="000000"/>
-          <w:lang w:eastAsia="en-GB"/>
-        </w:rPr>
-        <w:t xml:space="preserve"> One</w:t>
-      </w:r>
-      <w:r>
-        <w:rPr>
-          <w:rFonts w:ascii="Arial" w:eastAsia="Times New Roman" w:hAnsi="Arial" w:cs="Arial"/>
-          <w:color w:val="000000"/>
-          <w:lang w:eastAsia="en-GB"/>
-        </w:rPr>
-        <w:t>,</w:t>
-      </w:r>
-      <w:r>
-        <w:rPr>
-          <w:rFonts w:ascii="Arial" w:eastAsia="Times New Roman" w:hAnsi="Arial" w:cs="Arial"/>
-          <w:color w:val="000000"/>
-          <w:lang w:eastAsia="en-GB"/>
-        </w:rPr>
-        <w:t xml:space="preserve"> PS4, Nintendo Wii U and 3DS</w:t>
-      </w:r>
-      <w:r>
-        <w:rPr>
-          <w:rFonts w:ascii="Arial" w:eastAsia="Times New Roman" w:hAnsi="Arial" w:cs="Arial"/>
-          <w:color w:val="000000"/>
-          <w:lang w:eastAsia="en-GB"/>
-        </w:rPr>
-        <w:t>.</w:t>
-      </w:r>
-      <w:r>
-        <w:rPr>
-          <w:rFonts w:ascii="Arial" w:eastAsia="Times New Roman" w:hAnsi="Arial" w:cs="Arial"/>
-          <w:color w:val="000000"/>
-          <w:lang w:eastAsia="en-GB"/>
-        </w:rPr>
-        <w:t xml:space="preserve"> To ensure accurate predictions are generated about future sales, we are focusing on video games released between 2010 &amp; 2016 as within this period dataset with sales from each region is consistent thus enabling better predictive analysis from which patterns can be identified.  </w:t>
+          <w:rFonts w:ascii="Times New Roman" w:eastAsia="Times New Roman" w:hAnsi="Times New Roman" w:cs="Times New Roman"/>
+          <w:sz w:val="24"/>
+          <w:szCs w:val="24"/>
+          <w:lang w:eastAsia="en-GB"/>
+        </w:rPr>
+      </w:pPr>
+      <w:bookmarkStart w:id="3" w:name="_Toc59011550"/>
+      <w:r>
+        <w:rPr>
+          <w:rFonts w:ascii="Arial" w:eastAsia="Times New Roman" w:hAnsi="Arial" w:cs="Arial"/>
+          <w:color w:val="000000"/>
+          <w:lang w:eastAsia="en-GB"/>
+        </w:rPr>
+        <w:t>The original dataset titled ‘Video Game Sales with Rating’ can be found on Kaggle (https://www.kaggle.com/rush4ratio/video-game-sales-with-ratings). </w:t>
+      </w:r>
+    </w:p>
+    <w:p>
+      <w:pPr>
+        <w:spacing w:before="240" w:after="240" w:line="240" w:lineRule="auto"/>
+        <w:rPr>
+          <w:rFonts w:ascii="Times New Roman" w:eastAsia="Times New Roman" w:hAnsi="Times New Roman" w:cs="Times New Roman"/>
+          <w:sz w:val="24"/>
+          <w:szCs w:val="24"/>
+          <w:lang w:eastAsia="en-GB"/>
+        </w:rPr>
+      </w:pPr>
+      <w:r>
+        <w:rPr>
+          <w:rFonts w:ascii="Arial" w:eastAsia="Times New Roman" w:hAnsi="Arial" w:cs="Arial"/>
+          <w:color w:val="000000"/>
+          <w:lang w:eastAsia="en-GB"/>
+        </w:rPr>
+        <w:t xml:space="preserve">The dataset itself contained outdated gaming platforms and game titles thus opted to narrow down our dataset to the top 100 selling video games across 5 platforms that are released within the years 2010 and 2016 – PC, Xbox One, PS4, Nintendo Wii U and 3DS. To ensure accurate predictions are generated about future sales, we are focusing on video games released between 2010 &amp; 2016 as within this period the dataset with sales from each region is consistent thus enabling better predictive analysis from which patterns can be identified.  </w:t>
       </w:r>
     </w:p>
     <w:p>
@@ -3416,7 +3412,6 @@
           <w:lang w:eastAsia="en-GB"/>
         </w:rPr>
       </w:pPr>
-      <w:bookmarkStart w:id="3" w:name="_Toc59011550"/>
       <w:r>
         <w:rPr>
           <w:rFonts w:ascii="Arial" w:eastAsia="Times New Roman" w:hAnsi="Arial" w:cs="Arial"/>
@@ -3501,7 +3496,52 @@
           <w:color w:val="000000"/>
           <w:lang w:eastAsia="en-GB"/>
         </w:rPr>
-        <w:t>Having filtered the top 100 sales for each platform within the years 2010 to 2016, we found that a lot of games had their critic score and critic count missing. This would hinder our results as it won’t give an accurate representation between critic scores and sales. We thought about using the mean or median of the critic score/count values to fill in the blanks, but this wouldn’t be adequate. We concluded that since critic score and count is an opinion-based system, we decided to manually enter the missing data for each game which has been taken from a website called Metacritic.com.</w:t>
+        <w:t xml:space="preserve">Having filtered the top 100 sales for each platform within the years 2010 to 2016, we found that a lot of games had their critic score and critic count missing. This would hinder our results as it </w:t>
+      </w:r>
+      <w:proofErr w:type="gramStart"/>
+      <w:r>
+        <w:rPr>
+          <w:rFonts w:ascii="Arial" w:eastAsia="Times New Roman" w:hAnsi="Arial" w:cs="Arial"/>
+          <w:color w:val="000000"/>
+          <w:lang w:eastAsia="en-GB"/>
+        </w:rPr>
+        <w:t>won’t</w:t>
+      </w:r>
+      <w:proofErr w:type="gramEnd"/>
+      <w:r>
+        <w:rPr>
+          <w:rFonts w:ascii="Arial" w:eastAsia="Times New Roman" w:hAnsi="Arial" w:cs="Arial"/>
+          <w:color w:val="000000"/>
+          <w:lang w:eastAsia="en-GB"/>
+        </w:rPr>
+        <w:t xml:space="preserve"> give an accurate representation between critic scores and sales. We thought about using the mean or median of the critic score/count values to fill in the blanks, but this </w:t>
+      </w:r>
+      <w:proofErr w:type="gramStart"/>
+      <w:r>
+        <w:rPr>
+          <w:rFonts w:ascii="Arial" w:eastAsia="Times New Roman" w:hAnsi="Arial" w:cs="Arial"/>
+          <w:color w:val="000000"/>
+          <w:lang w:eastAsia="en-GB"/>
+        </w:rPr>
+        <w:t>wouldn’t</w:t>
+      </w:r>
+      <w:proofErr w:type="gramEnd"/>
+      <w:r>
+        <w:rPr>
+          <w:rFonts w:ascii="Arial" w:eastAsia="Times New Roman" w:hAnsi="Arial" w:cs="Arial"/>
+          <w:color w:val="000000"/>
+          <w:lang w:eastAsia="en-GB"/>
+        </w:rPr>
+        <w:t xml:space="preserve"> be adequate. We concluded that since </w:t>
+      </w:r>
+      <w:r>
+        <w:rPr>
+          <w:rFonts w:ascii="Arial" w:eastAsia="Times New Roman" w:hAnsi="Arial" w:cs="Arial"/>
+          <w:color w:val="000000"/>
+          <w:lang w:eastAsia="en-GB"/>
+        </w:rPr>
+        <w:lastRenderedPageBreak/>
+        <w:t>critic score and count is an opinion-based system, we decided to manually enter the missing data for each game which has been taken from a website called Metacritic.com.</w:t>
       </w:r>
     </w:p>
     <w:p>
@@ -3534,7 +3574,6 @@
           <w:szCs w:val="34"/>
           <w:lang w:eastAsia="en-GB"/>
         </w:rPr>
-        <w:lastRenderedPageBreak/>
         <w:t>TECHNIQUES</w:t>
       </w:r>
       <w:r>
@@ -3552,114 +3591,251 @@
     </w:p>
     <w:p>
       <w:pPr>
-        <w:spacing w:after="0" w:line="240" w:lineRule="auto"/>
-        <w:rPr>
-          <w:rFonts w:ascii="Arial" w:eastAsia="Times New Roman" w:hAnsi="Arial" w:cs="Arial"/>
-          <w:lang w:eastAsia="en-GB"/>
-        </w:rPr>
-      </w:pPr>
-      <w:r>
-        <w:rPr>
-          <w:rFonts w:ascii="Arial" w:eastAsia="Times New Roman" w:hAnsi="Arial" w:cs="Arial"/>
-          <w:lang w:eastAsia="en-GB"/>
-        </w:rPr>
-        <w:t xml:space="preserve">Heatmap colours, darker colours reflect relationship between </w:t>
+        <w:pStyle w:val="NormalWeb"/>
+        <w:numPr>
+          <w:ilvl w:val="0"/>
+          <w:numId w:val="2"/>
+        </w:numPr>
+        <w:spacing w:before="240" w:beforeAutospacing="0" w:after="240" w:afterAutospacing="0"/>
+      </w:pPr>
+      <w:bookmarkStart w:id="5" w:name="_Toc59011552"/>
+      <w:r>
+        <w:rPr>
+          <w:rFonts w:ascii="Arial" w:hAnsi="Arial" w:cs="Arial"/>
+          <w:color w:val="000000"/>
+          <w:sz w:val="22"/>
+          <w:szCs w:val="22"/>
+        </w:rPr>
+        <w:t xml:space="preserve">For our dataset, we decided to use Pearson's correlation coefficient </w:t>
+      </w:r>
+      <w:proofErr w:type="gramStart"/>
+      <w:r>
+        <w:rPr>
+          <w:rFonts w:ascii="Arial" w:hAnsi="Arial" w:cs="Arial"/>
+          <w:color w:val="000000"/>
+          <w:sz w:val="22"/>
+          <w:szCs w:val="22"/>
+        </w:rPr>
+        <w:t>in order to</w:t>
+      </w:r>
+      <w:proofErr w:type="gramEnd"/>
+      <w:r>
+        <w:rPr>
+          <w:rFonts w:ascii="Arial" w:hAnsi="Arial" w:cs="Arial"/>
+          <w:color w:val="000000"/>
+          <w:sz w:val="22"/>
+          <w:szCs w:val="22"/>
+        </w:rPr>
+        <w:t xml:space="preserve"> find out which 2 variables have the strongest relationship which will help us predict video game sales in the future.</w:t>
       </w:r>
     </w:p>
     <w:p>
       <w:pPr>
-        <w:spacing w:after="0" w:line="240" w:lineRule="auto"/>
-        <w:rPr>
-          <w:rFonts w:ascii="Arial" w:eastAsia="Times New Roman" w:hAnsi="Arial" w:cs="Arial"/>
-          <w:lang w:eastAsia="en-GB"/>
-        </w:rPr>
-      </w:pPr>
-      <w:r>
-        <w:rPr>
-          <w:rFonts w:ascii="Arial" w:eastAsia="Times New Roman" w:hAnsi="Arial" w:cs="Arial"/>
-          <w:lang w:eastAsia="en-GB"/>
-        </w:rPr>
-        <w:t>Genres,</w:t>
+        <w:pStyle w:val="Heading1"/>
+        <w:numPr>
+          <w:ilvl w:val="0"/>
+          <w:numId w:val="2"/>
+        </w:numPr>
+        <w:spacing w:after="120" w:line="0" w:lineRule="auto"/>
+      </w:pPr>
+      <w:r>
+        <w:rPr>
+          <w:rFonts w:ascii="Arial" w:hAnsi="Arial" w:cs="Arial"/>
+          <w:b/>
+          <w:bCs/>
+          <w:noProof/>
+          <w:color w:val="000000"/>
+          <w:sz w:val="22"/>
+          <w:szCs w:val="22"/>
+          <w:bdr w:val="none" w:sz="0" w:space="0" w:color="auto" w:frame="1"/>
+        </w:rPr>
+        <w:drawing>
+          <wp:inline distT="0" distB="0" distL="0" distR="0" wp14:anchorId="791140AC" wp14:editId="55F3A08B">
+            <wp:extent cx="4619625" cy="4105275"/>
+            <wp:effectExtent l="0" t="0" r="9525" b="9525"/>
+            <wp:docPr id="1" name="Picture 1"/>
+            <wp:cNvGraphicFramePr>
+              <a:graphicFrameLocks xmlns:a="http://schemas.openxmlformats.org/drawingml/2006/main" noChangeAspect="1"/>
+            </wp:cNvGraphicFramePr>
+            <a:graphic xmlns:a="http://schemas.openxmlformats.org/drawingml/2006/main">
+              <a:graphicData uri="http://schemas.openxmlformats.org/drawingml/2006/picture">
+                <pic:pic xmlns:pic="http://schemas.openxmlformats.org/drawingml/2006/picture">
+                  <pic:nvPicPr>
+                    <pic:cNvPr id="0" name="Picture 1"/>
+                    <pic:cNvPicPr>
+                      <a:picLocks noChangeAspect="1" noChangeArrowheads="1"/>
+                    </pic:cNvPicPr>
+                  </pic:nvPicPr>
+                  <pic:blipFill>
+                    <a:blip r:embed="rId10">
+                      <a:extLst>
+                        <a:ext uri="{28A0092B-C50C-407E-A947-70E740481C1C}">
+                          <a14:useLocalDpi xmlns:a14="http://schemas.microsoft.com/office/drawing/2010/main" val="0"/>
+                        </a:ext>
+                      </a:extLst>
+                    </a:blip>
+                    <a:srcRect/>
+                    <a:stretch>
+                      <a:fillRect/>
+                    </a:stretch>
+                  </pic:blipFill>
+                  <pic:spPr bwMode="auto">
+                    <a:xfrm>
+                      <a:off x="0" y="0"/>
+                      <a:ext cx="4619625" cy="4105275"/>
+                    </a:xfrm>
+                    <a:prstGeom prst="rect">
+                      <a:avLst/>
+                    </a:prstGeom>
+                    <a:noFill/>
+                    <a:ln>
+                      <a:noFill/>
+                    </a:ln>
+                  </pic:spPr>
+                </pic:pic>
+              </a:graphicData>
+            </a:graphic>
+          </wp:inline>
+        </w:drawing>
       </w:r>
     </w:p>
     <w:p>
       <w:pPr>
-        <w:rPr>
-          <w:rFonts w:ascii="Arial" w:hAnsi="Arial" w:cs="Arial"/>
-        </w:rPr>
-      </w:pPr>
-      <w:r>
-        <w:rPr>
-          <w:rFonts w:ascii="Arial" w:hAnsi="Arial" w:cs="Arial"/>
-        </w:rPr>
-        <w:t>Techniques used</w:t>
-      </w:r>
-      <w:r>
-        <w:rPr>
-          <w:rFonts w:ascii="Arial" w:hAnsi="Arial" w:cs="Arial"/>
-        </w:rPr>
-        <w:br/>
-      </w:r>
-      <w:r>
-        <w:rPr>
-          <w:rFonts w:ascii="Arial" w:hAnsi="Arial" w:cs="Arial"/>
-        </w:rPr>
-        <w:t>Use heatmaps to interpret data better.</w:t>
-      </w:r>
-      <w:r>
-        <w:rPr>
-          <w:rFonts w:ascii="Arial" w:hAnsi="Arial" w:cs="Arial"/>
-        </w:rPr>
-        <w:br/>
-      </w:r>
-      <w:r>
-        <w:rPr>
-          <w:rFonts w:ascii="Arial" w:hAnsi="Arial" w:cs="Arial"/>
-          <w:color w:val="000000"/>
-        </w:rPr>
-        <w:t>Make heatmap for Platform against Critic score</w:t>
-      </w:r>
-      <w:r>
-        <w:rPr>
-          <w:rFonts w:ascii="Arial" w:hAnsi="Arial" w:cs="Arial"/>
-          <w:color w:val="000000"/>
-        </w:rPr>
-        <w:t>.</w:t>
-      </w:r>
-      <w:r>
-        <w:rPr>
-          <w:rFonts w:ascii="Arial" w:hAnsi="Arial" w:cs="Arial"/>
-          <w:color w:val="000000"/>
-        </w:rPr>
-        <w:br/>
-      </w:r>
-      <w:r>
-        <w:rPr>
-          <w:rFonts w:ascii="Arial" w:hAnsi="Arial" w:cs="Arial"/>
-          <w:color w:val="000000"/>
-        </w:rPr>
-        <w:t>Genre against critic score</w:t>
-      </w:r>
-      <w:r>
-        <w:rPr>
-          <w:rFonts w:ascii="Arial" w:hAnsi="Arial" w:cs="Arial"/>
-          <w:color w:val="000000"/>
-        </w:rPr>
-        <w:t>.</w:t>
-      </w:r>
-      <w:r>
-        <w:rPr>
-          <w:rFonts w:ascii="Arial" w:hAnsi="Arial" w:cs="Arial"/>
-          <w:color w:val="000000"/>
-        </w:rPr>
-        <w:br/>
-      </w:r>
-      <w:r>
-        <w:rPr>
-          <w:rFonts w:ascii="Arial" w:hAnsi="Arial" w:cs="Arial"/>
-          <w:color w:val="000000"/>
-        </w:rPr>
-        <w:t>Sales against critic score.</w:t>
+        <w:pStyle w:val="NormalWeb"/>
+        <w:numPr>
+          <w:ilvl w:val="0"/>
+          <w:numId w:val="2"/>
+        </w:numPr>
+        <w:spacing w:before="0" w:beforeAutospacing="0" w:after="0" w:afterAutospacing="0"/>
+      </w:pPr>
+      <w:r>
+        <w:rPr>
+          <w:rFonts w:ascii="Arial" w:hAnsi="Arial" w:cs="Arial"/>
+          <w:color w:val="000000"/>
+          <w:sz w:val="22"/>
+          <w:szCs w:val="22"/>
+        </w:rPr>
+        <w:t xml:space="preserve">We used a heatmap to represent the coefficients for 2 variables. We can see that Sales for different regions have a strong relation to Global Sales which is to be expected. For our analysis we made </w:t>
+      </w:r>
+      <w:proofErr w:type="spellStart"/>
+      <w:r>
+        <w:rPr>
+          <w:rFonts w:ascii="Arial" w:hAnsi="Arial" w:cs="Arial"/>
+          <w:color w:val="000000"/>
+          <w:sz w:val="22"/>
+          <w:szCs w:val="22"/>
+        </w:rPr>
+        <w:t>Global_Sales</w:t>
+      </w:r>
+      <w:proofErr w:type="spellEnd"/>
+      <w:r>
+        <w:rPr>
+          <w:rFonts w:ascii="Arial" w:hAnsi="Arial" w:cs="Arial"/>
+          <w:color w:val="000000"/>
+          <w:sz w:val="22"/>
+          <w:szCs w:val="22"/>
+        </w:rPr>
+        <w:t xml:space="preserve"> our dependent variable and as it counts for all regions we decided to drop the other sales features. So when disregarding the relationship between Global sales and region we can see that </w:t>
+      </w:r>
+      <w:proofErr w:type="spellStart"/>
+      <w:r>
+        <w:rPr>
+          <w:rFonts w:ascii="Arial" w:hAnsi="Arial" w:cs="Arial"/>
+          <w:color w:val="000000"/>
+          <w:sz w:val="22"/>
+          <w:szCs w:val="22"/>
+        </w:rPr>
+        <w:t>Critic_Score</w:t>
+      </w:r>
+      <w:proofErr w:type="spellEnd"/>
+      <w:r>
+        <w:rPr>
+          <w:rFonts w:ascii="Arial" w:hAnsi="Arial" w:cs="Arial"/>
+          <w:color w:val="000000"/>
+          <w:sz w:val="22"/>
+          <w:szCs w:val="22"/>
+        </w:rPr>
+        <w:t xml:space="preserve"> and </w:t>
+      </w:r>
+      <w:proofErr w:type="spellStart"/>
+      <w:r>
+        <w:rPr>
+          <w:rFonts w:ascii="Arial" w:hAnsi="Arial" w:cs="Arial"/>
+          <w:color w:val="000000"/>
+          <w:sz w:val="22"/>
+          <w:szCs w:val="22"/>
+        </w:rPr>
+        <w:t>Critic_Count</w:t>
+      </w:r>
+      <w:proofErr w:type="spellEnd"/>
+      <w:r>
+        <w:rPr>
+          <w:rFonts w:ascii="Arial" w:hAnsi="Arial" w:cs="Arial"/>
+          <w:color w:val="000000"/>
+          <w:sz w:val="22"/>
+          <w:szCs w:val="22"/>
+        </w:rPr>
+        <w:t xml:space="preserve"> have the next highest positive relationship with a value of 0.28 and 0.36. Despite </w:t>
+      </w:r>
+      <w:proofErr w:type="spellStart"/>
+      <w:r>
+        <w:rPr>
+          <w:rFonts w:ascii="Arial" w:hAnsi="Arial" w:cs="Arial"/>
+          <w:color w:val="000000"/>
+          <w:sz w:val="22"/>
+          <w:szCs w:val="22"/>
+        </w:rPr>
+        <w:t>Critic_Count</w:t>
+      </w:r>
+      <w:proofErr w:type="spellEnd"/>
+      <w:r>
+        <w:rPr>
+          <w:rFonts w:ascii="Arial" w:hAnsi="Arial" w:cs="Arial"/>
+          <w:color w:val="000000"/>
+          <w:sz w:val="22"/>
+          <w:szCs w:val="22"/>
+        </w:rPr>
+        <w:t xml:space="preserve"> having the higher value we decided to disregard this feature as yes it may have a relation with </w:t>
+      </w:r>
+      <w:proofErr w:type="spellStart"/>
+      <w:r>
+        <w:rPr>
+          <w:rFonts w:ascii="Arial" w:hAnsi="Arial" w:cs="Arial"/>
+          <w:color w:val="000000"/>
+          <w:sz w:val="22"/>
+          <w:szCs w:val="22"/>
+        </w:rPr>
+        <w:t>global_sales</w:t>
+      </w:r>
+      <w:proofErr w:type="spellEnd"/>
+      <w:r>
+        <w:rPr>
+          <w:rFonts w:ascii="Arial" w:hAnsi="Arial" w:cs="Arial"/>
+          <w:color w:val="000000"/>
+          <w:sz w:val="22"/>
+          <w:szCs w:val="22"/>
+        </w:rPr>
+        <w:t xml:space="preserve"> however users buy games depending on the critic score and not critic count. Therefore our </w:t>
+      </w:r>
+      <w:proofErr w:type="gramStart"/>
+      <w:r>
+        <w:rPr>
+          <w:rFonts w:ascii="Arial" w:hAnsi="Arial" w:cs="Arial"/>
+          <w:color w:val="000000"/>
+          <w:sz w:val="22"/>
+          <w:szCs w:val="22"/>
+        </w:rPr>
+        <w:t>main focus</w:t>
+      </w:r>
+      <w:proofErr w:type="gramEnd"/>
+      <w:r>
+        <w:rPr>
+          <w:rFonts w:ascii="Arial" w:hAnsi="Arial" w:cs="Arial"/>
+          <w:color w:val="000000"/>
+          <w:sz w:val="22"/>
+          <w:szCs w:val="22"/>
+        </w:rPr>
+        <w:t xml:space="preserve"> is Critic Score to Global Sales</w:t>
       </w:r>
     </w:p>
     <w:p>
@@ -3682,7 +3858,6 @@
           <w:lang w:eastAsia="en-GB"/>
         </w:rPr>
       </w:pPr>
-      <w:bookmarkStart w:id="5" w:name="_Toc59011552"/>
       <w:r>
         <w:rPr>
           <w:rFonts w:ascii="Arial" w:eastAsia="Times New Roman" w:hAnsi="Arial" w:cs="Arial"/>
@@ -3905,6 +4080,7 @@
           <w:szCs w:val="34"/>
           <w:lang w:eastAsia="en-GB"/>
         </w:rPr>
+        <w:lastRenderedPageBreak/>
         <w:t>RESULTS</w:t>
       </w:r>
       <w:bookmarkEnd w:id="11"/>
@@ -4099,6 +4275,7 @@
         </w:rPr>
         <w:t xml:space="preserve">1 </w:t>
       </w:r>
+      <w:proofErr w:type="spellStart"/>
       <w:r>
         <w:rPr>
           <w:rFonts w:ascii="Arial" w:eastAsia="Times New Roman" w:hAnsi="Arial" w:cs="Arial"/>
@@ -4110,7 +4287,21 @@
           <w:shd w:val="clear" w:color="auto" w:fill="FFFFFF"/>
           <w:lang w:eastAsia="en-GB"/>
         </w:rPr>
-        <w:t xml:space="preserve">Gamescrate. </w:t>
+        <w:t>Gamescrate</w:t>
+      </w:r>
+      <w:proofErr w:type="spellEnd"/>
+      <w:r>
+        <w:rPr>
+          <w:rFonts w:ascii="Arial" w:eastAsia="Times New Roman" w:hAnsi="Arial" w:cs="Arial"/>
+          <w:b/>
+          <w:bCs/>
+          <w:color w:val="000000"/>
+          <w:sz w:val="20"/>
+          <w:szCs w:val="20"/>
+          <w:shd w:val="clear" w:color="auto" w:fill="FFFFFF"/>
+          <w:lang w:eastAsia="en-GB"/>
+        </w:rPr>
+        <w:t xml:space="preserve">. </w:t>
       </w:r>
       <w:r>
         <w:rPr>
@@ -4120,8 +4311,20 @@
           <w:sz w:val="20"/>
           <w:szCs w:val="20"/>
         </w:rPr>
-        <w:t>Angelo M. D'Argenio</w:t>
-      </w:r>
+        <w:t xml:space="preserve">Angelo M. </w:t>
+      </w:r>
+      <w:proofErr w:type="spellStart"/>
+      <w:r>
+        <w:rPr>
+          <w:rFonts w:ascii="Arial" w:hAnsi="Arial" w:cs="Arial"/>
+          <w:b/>
+          <w:bCs/>
+          <w:sz w:val="20"/>
+          <w:szCs w:val="20"/>
+        </w:rPr>
+        <w:t>D'Argenio</w:t>
+      </w:r>
+      <w:proofErr w:type="spellEnd"/>
       <w:r>
         <w:rPr>
           <w:rFonts w:ascii="Arial" w:eastAsia="Times New Roman" w:hAnsi="Arial" w:cs="Arial"/>
@@ -4519,7 +4722,31 @@
           <w:shd w:val="clear" w:color="auto" w:fill="FFFFFF"/>
           <w:lang w:eastAsia="en-GB"/>
         </w:rPr>
-        <w:t>-stores-in-the-uk&gt; [Accessed 15 December 2020].</w:t>
+        <w:t>-stores-in-the-</w:t>
+      </w:r>
+      <w:proofErr w:type="spellStart"/>
+      <w:r>
+        <w:rPr>
+          <w:rFonts w:ascii="Arial" w:eastAsia="Times New Roman" w:hAnsi="Arial" w:cs="Arial"/>
+          <w:color w:val="000000"/>
+          <w:sz w:val="20"/>
+          <w:szCs w:val="20"/>
+          <w:shd w:val="clear" w:color="auto" w:fill="FFFFFF"/>
+          <w:lang w:eastAsia="en-GB"/>
+        </w:rPr>
+        <w:t>uk</w:t>
+      </w:r>
+      <w:proofErr w:type="spellEnd"/>
+      <w:r>
+        <w:rPr>
+          <w:rFonts w:ascii="Arial" w:eastAsia="Times New Roman" w:hAnsi="Arial" w:cs="Arial"/>
+          <w:color w:val="000000"/>
+          <w:sz w:val="20"/>
+          <w:szCs w:val="20"/>
+          <w:shd w:val="clear" w:color="auto" w:fill="FFFFFF"/>
+          <w:lang w:eastAsia="en-GB"/>
+        </w:rPr>
+        <w:t>&gt; [Accessed 15 December 2020].</w:t>
       </w:r>
     </w:p>
     <w:p>

</xml_diff>

<commit_message>
Updated Document: Problem Domain, Techniques Used.
</commit_message>
<xml_diff>
--- a/IntroToAI_Coursework_v1.0_KSM.docx
+++ b/IntroToAI_Coursework_v1.0_KSM.docx
@@ -15,13 +15,11 @@
       </w:sdtPr>
       <w:sdtEndPr>
         <w:rPr>
-          <w:rFonts w:eastAsia="Times New Roman"/>
           <w:b/>
           <w:bCs/>
           <w:color w:val="000000" w:themeColor="text1"/>
           <w:sz w:val="34"/>
           <w:szCs w:val="34"/>
-          <w:lang w:eastAsia="en-GB"/>
         </w:rPr>
       </w:sdtEndPr>
       <w:sdtContent>
@@ -303,13 +301,12 @@
         <w:p>
           <w:pPr>
             <w:rPr>
-              <w:rFonts w:ascii="Arial" w:eastAsia="Times New Roman" w:hAnsi="Arial" w:cs="Arial"/>
+              <w:rFonts w:ascii="Arial" w:hAnsi="Arial" w:cs="Arial"/>
               <w:b/>
               <w:bCs/>
               <w:color w:val="000000" w:themeColor="text1"/>
               <w:sz w:val="34"/>
               <w:szCs w:val="34"/>
-              <w:lang w:eastAsia="en-GB"/>
             </w:rPr>
           </w:pPr>
           <w:r>
@@ -864,13 +861,12 @@
           </w:r>
           <w:r>
             <w:rPr>
-              <w:rFonts w:ascii="Arial" w:eastAsia="Times New Roman" w:hAnsi="Arial" w:cs="Arial"/>
+              <w:rFonts w:ascii="Arial" w:hAnsi="Arial" w:cs="Arial"/>
               <w:b/>
               <w:bCs/>
               <w:color w:val="000000" w:themeColor="text1"/>
               <w:sz w:val="34"/>
               <w:szCs w:val="34"/>
-              <w:lang w:eastAsia="en-GB"/>
             </w:rPr>
             <w:br w:type="page"/>
           </w:r>
@@ -896,7 +892,10 @@
       </w:sdtPr>
       <w:sdtEndPr>
         <w:rPr>
+          <w:rFonts w:eastAsia="Times New Roman"/>
           <w:noProof/>
+          <w:sz w:val="24"/>
+          <w:szCs w:val="24"/>
         </w:rPr>
       </w:sdtEndPr>
       <w:sdtContent>
@@ -937,7 +936,6 @@
               <w:i w:val="0"/>
               <w:iCs w:val="0"/>
               <w:noProof/>
-              <w:lang w:eastAsia="en-GB"/>
             </w:rPr>
           </w:pPr>
           <w:r>
@@ -968,11 +966,10 @@
             <w:r>
               <w:rPr>
                 <w:rStyle w:val="Hyperlink"/>
-                <w:rFonts w:ascii="Arial" w:eastAsia="Times New Roman" w:hAnsi="Arial" w:cs="Arial"/>
-                <w:b w:val="0"/>
-                <w:bCs w:val="0"/>
-                <w:noProof/>
-                <w:lang w:eastAsia="en-GB"/>
+                <w:rFonts w:ascii="Arial" w:hAnsi="Arial" w:cs="Arial"/>
+                <w:b w:val="0"/>
+                <w:bCs w:val="0"/>
+                <w:noProof/>
               </w:rPr>
               <w:t>1.</w:t>
             </w:r>
@@ -984,16 +981,14 @@
                 <w:i w:val="0"/>
                 <w:iCs w:val="0"/>
                 <w:noProof/>
-                <w:lang w:eastAsia="en-GB"/>
               </w:rPr>
               <w:tab/>
             </w:r>
             <w:r>
               <w:rPr>
                 <w:rStyle w:val="Hyperlink"/>
-                <w:rFonts w:ascii="Arial" w:eastAsia="Times New Roman" w:hAnsi="Arial" w:cs="Arial"/>
-                <w:noProof/>
-                <w:lang w:eastAsia="en-GB"/>
+                <w:rFonts w:ascii="Arial" w:hAnsi="Arial" w:cs="Arial"/>
+                <w:noProof/>
               </w:rPr>
               <w:t>INTRODUCTION</w:t>
             </w:r>
@@ -1079,20 +1074,16 @@
               <w:b w:val="0"/>
               <w:bCs w:val="0"/>
               <w:noProof/>
-              <w:sz w:val="24"/>
-              <w:szCs w:val="24"/>
-              <w:lang w:eastAsia="en-GB"/>
             </w:rPr>
           </w:pPr>
           <w:hyperlink w:anchor="_Toc59011548" w:history="1">
             <w:r>
               <w:rPr>
                 <w:rStyle w:val="Hyperlink"/>
-                <w:rFonts w:ascii="Arial" w:eastAsia="Times New Roman" w:hAnsi="Arial" w:cs="Arial"/>
-                <w:b w:val="0"/>
-                <w:bCs w:val="0"/>
-                <w:noProof/>
-                <w:lang w:eastAsia="en-GB"/>
+                <w:rFonts w:ascii="Arial" w:hAnsi="Arial" w:cs="Arial"/>
+                <w:b w:val="0"/>
+                <w:bCs w:val="0"/>
+                <w:noProof/>
               </w:rPr>
               <w:t>1.1 PROBLEM DOMAIN</w:t>
             </w:r>
@@ -1178,20 +1169,16 @@
               <w:b w:val="0"/>
               <w:bCs w:val="0"/>
               <w:noProof/>
-              <w:sz w:val="24"/>
-              <w:szCs w:val="24"/>
-              <w:lang w:eastAsia="en-GB"/>
             </w:rPr>
           </w:pPr>
           <w:hyperlink w:anchor="_Toc59011549" w:history="1">
             <w:r>
               <w:rPr>
                 <w:rStyle w:val="Hyperlink"/>
-                <w:rFonts w:ascii="Arial" w:eastAsia="Times New Roman" w:hAnsi="Arial" w:cs="Arial"/>
-                <w:b w:val="0"/>
-                <w:bCs w:val="0"/>
-                <w:noProof/>
-                <w:lang w:eastAsia="en-GB"/>
+                <w:rFonts w:ascii="Arial" w:hAnsi="Arial" w:cs="Arial"/>
+                <w:b w:val="0"/>
+                <w:bCs w:val="0"/>
+                <w:noProof/>
               </w:rPr>
               <w:t>1.2 DATASET</w:t>
             </w:r>
@@ -1280,18 +1267,16 @@
               <w:i w:val="0"/>
               <w:iCs w:val="0"/>
               <w:noProof/>
-              <w:lang w:eastAsia="en-GB"/>
             </w:rPr>
           </w:pPr>
           <w:hyperlink w:anchor="_Toc59011550" w:history="1">
             <w:r>
               <w:rPr>
                 <w:rStyle w:val="Hyperlink"/>
-                <w:rFonts w:ascii="Arial" w:eastAsia="Times New Roman" w:hAnsi="Arial" w:cs="Arial"/>
-                <w:b w:val="0"/>
-                <w:bCs w:val="0"/>
-                <w:noProof/>
-                <w:lang w:eastAsia="en-GB"/>
+                <w:rFonts w:ascii="Arial" w:hAnsi="Arial" w:cs="Arial"/>
+                <w:b w:val="0"/>
+                <w:bCs w:val="0"/>
+                <w:noProof/>
               </w:rPr>
               <w:t>2.</w:t>
             </w:r>
@@ -1303,16 +1288,14 @@
                 <w:i w:val="0"/>
                 <w:iCs w:val="0"/>
                 <w:noProof/>
-                <w:lang w:eastAsia="en-GB"/>
               </w:rPr>
               <w:tab/>
             </w:r>
             <w:r>
               <w:rPr>
                 <w:rStyle w:val="Hyperlink"/>
-                <w:rFonts w:ascii="Arial" w:eastAsia="Times New Roman" w:hAnsi="Arial" w:cs="Arial"/>
-                <w:noProof/>
-                <w:lang w:eastAsia="en-GB"/>
+                <w:rFonts w:ascii="Arial" w:hAnsi="Arial" w:cs="Arial"/>
+                <w:noProof/>
               </w:rPr>
               <w:t>REGRESSION</w:t>
             </w:r>
@@ -1401,18 +1384,16 @@
               <w:i w:val="0"/>
               <w:iCs w:val="0"/>
               <w:noProof/>
-              <w:lang w:eastAsia="en-GB"/>
             </w:rPr>
           </w:pPr>
           <w:hyperlink w:anchor="_Toc59011551" w:history="1">
             <w:r>
               <w:rPr>
                 <w:rStyle w:val="Hyperlink"/>
-                <w:rFonts w:ascii="Arial" w:eastAsia="Times New Roman" w:hAnsi="Arial" w:cs="Arial"/>
-                <w:b w:val="0"/>
-                <w:bCs w:val="0"/>
-                <w:noProof/>
-                <w:lang w:eastAsia="en-GB"/>
+                <w:rFonts w:ascii="Arial" w:hAnsi="Arial" w:cs="Arial"/>
+                <w:b w:val="0"/>
+                <w:bCs w:val="0"/>
+                <w:noProof/>
               </w:rPr>
               <w:t>3.</w:t>
             </w:r>
@@ -1424,16 +1405,14 @@
                 <w:i w:val="0"/>
                 <w:iCs w:val="0"/>
                 <w:noProof/>
-                <w:lang w:eastAsia="en-GB"/>
               </w:rPr>
               <w:tab/>
             </w:r>
             <w:r>
               <w:rPr>
                 <w:rStyle w:val="Hyperlink"/>
-                <w:rFonts w:ascii="Arial" w:eastAsia="Times New Roman" w:hAnsi="Arial" w:cs="Arial"/>
-                <w:noProof/>
-                <w:lang w:eastAsia="en-GB"/>
+                <w:rFonts w:ascii="Arial" w:hAnsi="Arial" w:cs="Arial"/>
+                <w:noProof/>
               </w:rPr>
               <w:t>MISSING DATA</w:t>
             </w:r>
@@ -1494,7 +1473,7 @@
                 <w:noProof/>
                 <w:webHidden/>
               </w:rPr>
-              <w:t>2</w:t>
+              <w:t>3</w:t>
             </w:r>
             <w:r>
               <w:rPr>
@@ -1522,18 +1501,16 @@
               <w:i w:val="0"/>
               <w:iCs w:val="0"/>
               <w:noProof/>
-              <w:lang w:eastAsia="en-GB"/>
             </w:rPr>
           </w:pPr>
           <w:hyperlink w:anchor="_Toc59011552" w:history="1">
             <w:r>
               <w:rPr>
                 <w:rStyle w:val="Hyperlink"/>
-                <w:rFonts w:ascii="Arial" w:eastAsia="Times New Roman" w:hAnsi="Arial" w:cs="Arial"/>
-                <w:b w:val="0"/>
-                <w:bCs w:val="0"/>
-                <w:noProof/>
-                <w:lang w:eastAsia="en-GB"/>
+                <w:rFonts w:ascii="Arial" w:hAnsi="Arial" w:cs="Arial"/>
+                <w:b w:val="0"/>
+                <w:bCs w:val="0"/>
+                <w:noProof/>
               </w:rPr>
               <w:t>4.</w:t>
             </w:r>
@@ -1545,18 +1522,32 @@
                 <w:i w:val="0"/>
                 <w:iCs w:val="0"/>
                 <w:noProof/>
-                <w:lang w:eastAsia="en-GB"/>
               </w:rPr>
               <w:tab/>
             </w:r>
             <w:r>
               <w:rPr>
                 <w:rStyle w:val="Hyperlink"/>
-                <w:rFonts w:ascii="Arial" w:eastAsia="Times New Roman" w:hAnsi="Arial" w:cs="Arial"/>
-                <w:noProof/>
-                <w:lang w:eastAsia="en-GB"/>
-              </w:rPr>
-              <w:t>MODELS USED</w:t>
+                <w:rFonts w:ascii="Arial" w:hAnsi="Arial" w:cs="Arial"/>
+                <w:noProof/>
+              </w:rPr>
+              <w:t>MODELS</w:t>
+            </w:r>
+            <w:r>
+              <w:rPr>
+                <w:rStyle w:val="Hyperlink"/>
+                <w:rFonts w:ascii="Arial" w:hAnsi="Arial" w:cs="Arial"/>
+                <w:noProof/>
+              </w:rPr>
+              <w:t xml:space="preserve"> </w:t>
+            </w:r>
+            <w:r>
+              <w:rPr>
+                <w:rStyle w:val="Hyperlink"/>
+                <w:rFonts w:ascii="Arial" w:hAnsi="Arial" w:cs="Arial"/>
+                <w:noProof/>
+              </w:rPr>
+              <w:t>USED</w:t>
             </w:r>
             <w:r>
               <w:rPr>
@@ -1640,22 +1631,38 @@
               <w:b w:val="0"/>
               <w:bCs w:val="0"/>
               <w:noProof/>
-              <w:sz w:val="24"/>
-              <w:szCs w:val="24"/>
-              <w:lang w:eastAsia="en-GB"/>
             </w:rPr>
           </w:pPr>
           <w:hyperlink w:anchor="_Toc59011553" w:history="1">
             <w:r>
               <w:rPr>
                 <w:rStyle w:val="Hyperlink"/>
-                <w:rFonts w:ascii="Arial" w:eastAsia="Times New Roman" w:hAnsi="Arial" w:cs="Arial"/>
-                <w:b w:val="0"/>
-                <w:bCs w:val="0"/>
-                <w:noProof/>
-                <w:lang w:eastAsia="en-GB"/>
-              </w:rPr>
-              <w:t>4.1 LINEAR REGRESSION</w:t>
+                <w:rFonts w:ascii="Arial" w:hAnsi="Arial" w:cs="Arial"/>
+                <w:b w:val="0"/>
+                <w:bCs w:val="0"/>
+                <w:noProof/>
+              </w:rPr>
+              <w:t>4.1 LINEAR RE</w:t>
+            </w:r>
+            <w:r>
+              <w:rPr>
+                <w:rStyle w:val="Hyperlink"/>
+                <w:rFonts w:ascii="Arial" w:hAnsi="Arial" w:cs="Arial"/>
+                <w:b w:val="0"/>
+                <w:bCs w:val="0"/>
+                <w:noProof/>
+              </w:rPr>
+              <w:t>G</w:t>
+            </w:r>
+            <w:r>
+              <w:rPr>
+                <w:rStyle w:val="Hyperlink"/>
+                <w:rFonts w:ascii="Arial" w:hAnsi="Arial" w:cs="Arial"/>
+                <w:b w:val="0"/>
+                <w:bCs w:val="0"/>
+                <w:noProof/>
+              </w:rPr>
+              <w:t>RESSION</w:t>
             </w:r>
             <w:r>
               <w:rPr>
@@ -1739,20 +1746,16 @@
               <w:b w:val="0"/>
               <w:bCs w:val="0"/>
               <w:noProof/>
-              <w:sz w:val="24"/>
-              <w:szCs w:val="24"/>
-              <w:lang w:eastAsia="en-GB"/>
             </w:rPr>
           </w:pPr>
           <w:hyperlink w:anchor="_Toc59011554" w:history="1">
             <w:r>
               <w:rPr>
                 <w:rStyle w:val="Hyperlink"/>
-                <w:rFonts w:ascii="Arial" w:eastAsia="Times New Roman" w:hAnsi="Arial" w:cs="Arial"/>
-                <w:b w:val="0"/>
-                <w:bCs w:val="0"/>
-                <w:noProof/>
-                <w:lang w:eastAsia="en-GB"/>
+                <w:rFonts w:ascii="Arial" w:hAnsi="Arial" w:cs="Arial"/>
+                <w:b w:val="0"/>
+                <w:bCs w:val="0"/>
+                <w:noProof/>
               </w:rPr>
               <w:t>4.2 SUPPORT VECTOR MACHINES</w:t>
             </w:r>
@@ -1838,20 +1841,16 @@
               <w:b w:val="0"/>
               <w:bCs w:val="0"/>
               <w:noProof/>
-              <w:sz w:val="24"/>
-              <w:szCs w:val="24"/>
-              <w:lang w:eastAsia="en-GB"/>
             </w:rPr>
           </w:pPr>
           <w:hyperlink w:anchor="_Toc59011555" w:history="1">
             <w:r>
               <w:rPr>
                 <w:rStyle w:val="Hyperlink"/>
-                <w:rFonts w:ascii="Arial" w:eastAsia="Times New Roman" w:hAnsi="Arial" w:cs="Arial"/>
-                <w:b w:val="0"/>
-                <w:bCs w:val="0"/>
-                <w:noProof/>
-                <w:lang w:eastAsia="en-GB"/>
+                <w:rFonts w:ascii="Arial" w:hAnsi="Arial" w:cs="Arial"/>
+                <w:b w:val="0"/>
+                <w:bCs w:val="0"/>
+                <w:noProof/>
               </w:rPr>
               <w:t>4.3 RANDOM FOREST REGRESSION</w:t>
             </w:r>
@@ -1912,7 +1911,7 @@
                 <w:noProof/>
                 <w:webHidden/>
               </w:rPr>
-              <w:t>3</w:t>
+              <w:t>4</w:t>
             </w:r>
             <w:r>
               <w:rPr>
@@ -1940,18 +1939,16 @@
               <w:i w:val="0"/>
               <w:iCs w:val="0"/>
               <w:noProof/>
-              <w:lang w:eastAsia="en-GB"/>
             </w:rPr>
           </w:pPr>
           <w:hyperlink w:anchor="_Toc59011556" w:history="1">
             <w:r>
               <w:rPr>
                 <w:rStyle w:val="Hyperlink"/>
-                <w:rFonts w:ascii="Arial" w:eastAsia="Times New Roman" w:hAnsi="Arial" w:cs="Arial"/>
-                <w:b w:val="0"/>
-                <w:bCs w:val="0"/>
-                <w:noProof/>
-                <w:lang w:eastAsia="en-GB"/>
+                <w:rFonts w:ascii="Arial" w:hAnsi="Arial" w:cs="Arial"/>
+                <w:b w:val="0"/>
+                <w:bCs w:val="0"/>
+                <w:noProof/>
               </w:rPr>
               <w:t>5.</w:t>
             </w:r>
@@ -1963,16 +1960,14 @@
                 <w:i w:val="0"/>
                 <w:iCs w:val="0"/>
                 <w:noProof/>
-                <w:lang w:eastAsia="en-GB"/>
               </w:rPr>
               <w:tab/>
             </w:r>
             <w:r>
               <w:rPr>
                 <w:rStyle w:val="Hyperlink"/>
-                <w:rFonts w:ascii="Arial" w:eastAsia="Times New Roman" w:hAnsi="Arial" w:cs="Arial"/>
-                <w:noProof/>
-                <w:lang w:eastAsia="en-GB"/>
+                <w:rFonts w:ascii="Arial" w:hAnsi="Arial" w:cs="Arial"/>
+                <w:noProof/>
               </w:rPr>
               <w:t>INPUT VARIABLES ENCODED</w:t>
             </w:r>
@@ -2033,7 +2028,7 @@
                 <w:noProof/>
                 <w:webHidden/>
               </w:rPr>
-              <w:t>3</w:t>
+              <w:t>4</w:t>
             </w:r>
             <w:r>
               <w:rPr>
@@ -2061,18 +2056,16 @@
               <w:i w:val="0"/>
               <w:iCs w:val="0"/>
               <w:noProof/>
-              <w:lang w:eastAsia="en-GB"/>
             </w:rPr>
           </w:pPr>
           <w:hyperlink w:anchor="_Toc59011557" w:history="1">
             <w:r>
               <w:rPr>
                 <w:rStyle w:val="Hyperlink"/>
-                <w:rFonts w:ascii="Arial" w:eastAsia="Times New Roman" w:hAnsi="Arial" w:cs="Arial"/>
-                <w:b w:val="0"/>
-                <w:bCs w:val="0"/>
-                <w:noProof/>
-                <w:lang w:eastAsia="en-GB"/>
+                <w:rFonts w:ascii="Arial" w:hAnsi="Arial" w:cs="Arial"/>
+                <w:b w:val="0"/>
+                <w:bCs w:val="0"/>
+                <w:noProof/>
               </w:rPr>
               <w:t>6.</w:t>
             </w:r>
@@ -2084,16 +2077,14 @@
                 <w:i w:val="0"/>
                 <w:iCs w:val="0"/>
                 <w:noProof/>
-                <w:lang w:eastAsia="en-GB"/>
               </w:rPr>
               <w:tab/>
             </w:r>
             <w:r>
               <w:rPr>
                 <w:rStyle w:val="Hyperlink"/>
-                <w:rFonts w:ascii="Arial" w:eastAsia="Times New Roman" w:hAnsi="Arial" w:cs="Arial"/>
-                <w:noProof/>
-                <w:lang w:eastAsia="en-GB"/>
+                <w:rFonts w:ascii="Arial" w:hAnsi="Arial" w:cs="Arial"/>
+                <w:noProof/>
               </w:rPr>
               <w:t>ACCURACY EVALUATION CRITERIA</w:t>
             </w:r>
@@ -2154,7 +2145,7 @@
                 <w:noProof/>
                 <w:webHidden/>
               </w:rPr>
-              <w:t>3</w:t>
+              <w:t>4</w:t>
             </w:r>
             <w:r>
               <w:rPr>
@@ -2182,18 +2173,16 @@
               <w:i w:val="0"/>
               <w:iCs w:val="0"/>
               <w:noProof/>
-              <w:lang w:eastAsia="en-GB"/>
             </w:rPr>
           </w:pPr>
           <w:hyperlink w:anchor="_Toc59011558" w:history="1">
             <w:r>
               <w:rPr>
                 <w:rStyle w:val="Hyperlink"/>
-                <w:rFonts w:ascii="Arial" w:eastAsia="Times New Roman" w:hAnsi="Arial" w:cs="Arial"/>
-                <w:b w:val="0"/>
-                <w:bCs w:val="0"/>
-                <w:noProof/>
-                <w:lang w:eastAsia="en-GB"/>
+                <w:rFonts w:ascii="Arial" w:hAnsi="Arial" w:cs="Arial"/>
+                <w:b w:val="0"/>
+                <w:bCs w:val="0"/>
+                <w:noProof/>
               </w:rPr>
               <w:t>7.</w:t>
             </w:r>
@@ -2205,16 +2194,14 @@
                 <w:i w:val="0"/>
                 <w:iCs w:val="0"/>
                 <w:noProof/>
-                <w:lang w:eastAsia="en-GB"/>
               </w:rPr>
               <w:tab/>
             </w:r>
             <w:r>
               <w:rPr>
                 <w:rStyle w:val="Hyperlink"/>
-                <w:rFonts w:ascii="Arial" w:eastAsia="Times New Roman" w:hAnsi="Arial" w:cs="Arial"/>
-                <w:noProof/>
-                <w:lang w:eastAsia="en-GB"/>
+                <w:rFonts w:ascii="Arial" w:hAnsi="Arial" w:cs="Arial"/>
+                <w:noProof/>
               </w:rPr>
               <w:t>RESULTS</w:t>
             </w:r>
@@ -2275,7 +2262,7 @@
                 <w:noProof/>
                 <w:webHidden/>
               </w:rPr>
-              <w:t>3</w:t>
+              <w:t>4</w:t>
             </w:r>
             <w:r>
               <w:rPr>
@@ -2300,20 +2287,16 @@
               <w:b w:val="0"/>
               <w:bCs w:val="0"/>
               <w:noProof/>
-              <w:sz w:val="24"/>
-              <w:szCs w:val="24"/>
-              <w:lang w:eastAsia="en-GB"/>
             </w:rPr>
           </w:pPr>
           <w:hyperlink w:anchor="_Toc59011559" w:history="1">
             <w:r>
               <w:rPr>
                 <w:rStyle w:val="Hyperlink"/>
-                <w:rFonts w:ascii="Arial" w:eastAsia="Times New Roman" w:hAnsi="Arial" w:cs="Arial"/>
-                <w:b w:val="0"/>
-                <w:bCs w:val="0"/>
-                <w:noProof/>
-                <w:lang w:eastAsia="en-GB"/>
+                <w:rFonts w:ascii="Arial" w:hAnsi="Arial" w:cs="Arial"/>
+                <w:b w:val="0"/>
+                <w:bCs w:val="0"/>
+                <w:noProof/>
               </w:rPr>
               <w:t>7.1 LINEAR REGRESSION</w:t>
             </w:r>
@@ -2374,7 +2357,7 @@
                 <w:noProof/>
                 <w:webHidden/>
               </w:rPr>
-              <w:t>3</w:t>
+              <w:t>4</w:t>
             </w:r>
             <w:r>
               <w:rPr>
@@ -2399,20 +2382,16 @@
               <w:b w:val="0"/>
               <w:bCs w:val="0"/>
               <w:noProof/>
-              <w:sz w:val="24"/>
-              <w:szCs w:val="24"/>
-              <w:lang w:eastAsia="en-GB"/>
             </w:rPr>
           </w:pPr>
           <w:hyperlink w:anchor="_Toc59011560" w:history="1">
             <w:r>
               <w:rPr>
                 <w:rStyle w:val="Hyperlink"/>
-                <w:rFonts w:ascii="Arial" w:eastAsia="Times New Roman" w:hAnsi="Arial" w:cs="Arial"/>
-                <w:b w:val="0"/>
-                <w:bCs w:val="0"/>
-                <w:noProof/>
-                <w:lang w:eastAsia="en-GB"/>
+                <w:rFonts w:ascii="Arial" w:hAnsi="Arial" w:cs="Arial"/>
+                <w:b w:val="0"/>
+                <w:bCs w:val="0"/>
+                <w:noProof/>
               </w:rPr>
               <w:t>7.2 SUPPORT VECTOR MACHINES</w:t>
             </w:r>
@@ -2473,7 +2452,7 @@
                 <w:noProof/>
                 <w:webHidden/>
               </w:rPr>
-              <w:t>3</w:t>
+              <w:t>4</w:t>
             </w:r>
             <w:r>
               <w:rPr>
@@ -2498,20 +2477,16 @@
               <w:b w:val="0"/>
               <w:bCs w:val="0"/>
               <w:noProof/>
-              <w:sz w:val="24"/>
-              <w:szCs w:val="24"/>
-              <w:lang w:eastAsia="en-GB"/>
             </w:rPr>
           </w:pPr>
           <w:hyperlink w:anchor="_Toc59011561" w:history="1">
             <w:r>
               <w:rPr>
                 <w:rStyle w:val="Hyperlink"/>
-                <w:rFonts w:ascii="Arial" w:eastAsia="Times New Roman" w:hAnsi="Arial" w:cs="Arial"/>
-                <w:b w:val="0"/>
-                <w:bCs w:val="0"/>
-                <w:noProof/>
-                <w:lang w:eastAsia="en-GB"/>
+                <w:rFonts w:ascii="Arial" w:hAnsi="Arial" w:cs="Arial"/>
+                <w:b w:val="0"/>
+                <w:bCs w:val="0"/>
+                <w:noProof/>
               </w:rPr>
               <w:t>7.3 RANDOM FOREST REGRESSION</w:t>
             </w:r>
@@ -2572,7 +2547,7 @@
                 <w:noProof/>
                 <w:webHidden/>
               </w:rPr>
-              <w:t>3</w:t>
+              <w:t>4</w:t>
             </w:r>
             <w:r>
               <w:rPr>
@@ -2600,18 +2575,16 @@
               <w:i w:val="0"/>
               <w:iCs w:val="0"/>
               <w:noProof/>
-              <w:lang w:eastAsia="en-GB"/>
             </w:rPr>
           </w:pPr>
           <w:hyperlink w:anchor="_Toc59011562" w:history="1">
             <w:r>
               <w:rPr>
                 <w:rStyle w:val="Hyperlink"/>
-                <w:rFonts w:ascii="Arial" w:eastAsia="Times New Roman" w:hAnsi="Arial" w:cs="Arial"/>
-                <w:b w:val="0"/>
-                <w:bCs w:val="0"/>
-                <w:noProof/>
-                <w:lang w:eastAsia="en-GB"/>
+                <w:rFonts w:ascii="Arial" w:hAnsi="Arial" w:cs="Arial"/>
+                <w:b w:val="0"/>
+                <w:bCs w:val="0"/>
+                <w:noProof/>
               </w:rPr>
               <w:t>8.</w:t>
             </w:r>
@@ -2623,16 +2596,14 @@
                 <w:i w:val="0"/>
                 <w:iCs w:val="0"/>
                 <w:noProof/>
-                <w:lang w:eastAsia="en-GB"/>
               </w:rPr>
               <w:tab/>
             </w:r>
             <w:r>
               <w:rPr>
                 <w:rStyle w:val="Hyperlink"/>
-                <w:rFonts w:ascii="Arial" w:eastAsia="Times New Roman" w:hAnsi="Arial" w:cs="Arial"/>
-                <w:noProof/>
-                <w:lang w:eastAsia="en-GB"/>
+                <w:rFonts w:ascii="Arial" w:hAnsi="Arial" w:cs="Arial"/>
+                <w:noProof/>
               </w:rPr>
               <w:t>ENCOUNTERED DATASET PROBLEMS</w:t>
             </w:r>
@@ -2693,7 +2664,7 @@
                 <w:noProof/>
                 <w:webHidden/>
               </w:rPr>
-              <w:t>3</w:t>
+              <w:t>4</w:t>
             </w:r>
             <w:r>
               <w:rPr>
@@ -2721,18 +2692,16 @@
               <w:i w:val="0"/>
               <w:iCs w:val="0"/>
               <w:noProof/>
-              <w:lang w:eastAsia="en-GB"/>
             </w:rPr>
           </w:pPr>
           <w:hyperlink w:anchor="_Toc59011563" w:history="1">
             <w:r>
               <w:rPr>
                 <w:rStyle w:val="Hyperlink"/>
-                <w:rFonts w:ascii="Arial" w:eastAsia="Times New Roman" w:hAnsi="Arial" w:cs="Arial"/>
-                <w:b w:val="0"/>
-                <w:bCs w:val="0"/>
-                <w:noProof/>
-                <w:lang w:eastAsia="en-GB"/>
+                <w:rFonts w:ascii="Arial" w:hAnsi="Arial" w:cs="Arial"/>
+                <w:b w:val="0"/>
+                <w:bCs w:val="0"/>
+                <w:noProof/>
               </w:rPr>
               <w:t>9.</w:t>
             </w:r>
@@ -2744,16 +2713,14 @@
                 <w:i w:val="0"/>
                 <w:iCs w:val="0"/>
                 <w:noProof/>
-                <w:lang w:eastAsia="en-GB"/>
               </w:rPr>
               <w:tab/>
             </w:r>
             <w:r>
               <w:rPr>
                 <w:rStyle w:val="Hyperlink"/>
-                <w:rFonts w:ascii="Arial" w:eastAsia="Times New Roman" w:hAnsi="Arial" w:cs="Arial"/>
-                <w:noProof/>
-                <w:lang w:eastAsia="en-GB"/>
+                <w:rFonts w:ascii="Arial" w:hAnsi="Arial" w:cs="Arial"/>
+                <w:noProof/>
               </w:rPr>
               <w:t>REFERENCES</w:t>
             </w:r>
@@ -2814,7 +2781,7 @@
                 <w:noProof/>
                 <w:webHidden/>
               </w:rPr>
-              <w:t>3</w:t>
+              <w:t>4</w:t>
             </w:r>
             <w:r>
               <w:rPr>
@@ -2854,31 +2821,28 @@
           <w:color w:val="000000" w:themeColor="text1"/>
           <w:sz w:val="34"/>
           <w:szCs w:val="34"/>
-          <w:lang w:eastAsia="en-GB"/>
         </w:rPr>
       </w:pPr>
     </w:p>
     <w:p>
       <w:pPr>
         <w:rPr>
-          <w:rFonts w:ascii="Arial" w:eastAsia="Times New Roman" w:hAnsi="Arial" w:cs="Arial"/>
+          <w:rFonts w:ascii="Arial" w:hAnsi="Arial" w:cs="Arial"/>
           <w:b/>
           <w:bCs/>
           <w:color w:val="000000" w:themeColor="text1"/>
           <w:sz w:val="34"/>
           <w:szCs w:val="34"/>
-          <w:lang w:eastAsia="en-GB"/>
-        </w:rPr>
-      </w:pPr>
-      <w:r>
-        <w:rPr>
-          <w:rFonts w:ascii="Arial" w:eastAsia="Times New Roman" w:hAnsi="Arial" w:cs="Arial"/>
+        </w:rPr>
+      </w:pPr>
+      <w:r>
+        <w:rPr>
+          <w:rFonts w:ascii="Arial" w:hAnsi="Arial" w:cs="Arial"/>
           <w:b/>
           <w:bCs/>
           <w:color w:val="000000" w:themeColor="text1"/>
           <w:sz w:val="34"/>
           <w:szCs w:val="34"/>
-          <w:lang w:eastAsia="en-GB"/>
         </w:rPr>
         <w:br w:type="page"/>
       </w:r>
@@ -2900,7 +2864,6 @@
           <w:color w:val="000000" w:themeColor="text1"/>
           <w:sz w:val="34"/>
           <w:szCs w:val="34"/>
-          <w:lang w:eastAsia="en-GB"/>
         </w:rPr>
       </w:pPr>
       <w:bookmarkStart w:id="0" w:name="_Toc59011547"/>
@@ -2912,7 +2875,6 @@
           <w:color w:val="000000" w:themeColor="text1"/>
           <w:sz w:val="34"/>
           <w:szCs w:val="34"/>
-          <w:lang w:eastAsia="en-GB"/>
         </w:rPr>
         <w:lastRenderedPageBreak/>
         <w:t>INTRODUCTION</w:t>
@@ -2921,43 +2883,58 @@
     </w:p>
     <w:p>
       <w:pPr>
-        <w:rPr>
-          <w:rFonts w:ascii="Arial" w:hAnsi="Arial" w:cs="Arial"/>
-        </w:rPr>
-      </w:pPr>
-      <w:r>
-        <w:rPr>
-          <w:rFonts w:ascii="Arial" w:hAnsi="Arial" w:cs="Arial"/>
+        <w:spacing w:after="120"/>
+        <w:rPr>
+          <w:rFonts w:ascii="Arial" w:hAnsi="Arial" w:cs="Arial"/>
+          <w:sz w:val="22"/>
+          <w:szCs w:val="22"/>
+        </w:rPr>
+      </w:pPr>
+      <w:r>
+        <w:rPr>
+          <w:rFonts w:ascii="Arial" w:hAnsi="Arial" w:cs="Arial"/>
+          <w:sz w:val="22"/>
+          <w:szCs w:val="22"/>
         </w:rPr>
         <w:t xml:space="preserve">Video game culture has exponentially grown to </w:t>
       </w:r>
       <w:r>
         <w:rPr>
           <w:rFonts w:ascii="Arial" w:hAnsi="Arial" w:cs="Arial"/>
+          <w:sz w:val="22"/>
+          <w:szCs w:val="22"/>
         </w:rPr>
         <w:t>become</w:t>
       </w:r>
       <w:r>
         <w:rPr>
           <w:rFonts w:ascii="Arial" w:hAnsi="Arial" w:cs="Arial"/>
+          <w:sz w:val="22"/>
+          <w:szCs w:val="22"/>
         </w:rPr>
         <w:t xml:space="preserve"> a popular source of entertainment and consumed by modern pop culture</w:t>
       </w:r>
       <w:r>
         <w:rPr>
           <w:rFonts w:ascii="Arial" w:hAnsi="Arial" w:cs="Arial"/>
+          <w:sz w:val="22"/>
+          <w:szCs w:val="22"/>
         </w:rPr>
         <w:t xml:space="preserve">, evolving from humble beginnings to a </w:t>
       </w:r>
       <w:r>
         <w:rPr>
           <w:rFonts w:ascii="Arial" w:hAnsi="Arial" w:cs="Arial"/>
+          <w:sz w:val="22"/>
+          <w:szCs w:val="22"/>
         </w:rPr>
         <w:t>multibillion-dollar</w:t>
       </w:r>
       <w:r>
         <w:rPr>
           <w:rFonts w:ascii="Arial" w:hAnsi="Arial" w:cs="Arial"/>
+          <w:sz w:val="22"/>
+          <w:szCs w:val="22"/>
         </w:rPr>
         <w:t xml:space="preserve"> industry today</w:t>
       </w:r>
@@ -2966,6 +2943,8 @@
           <w:rFonts w:ascii="Arial" w:hAnsi="Arial" w:cs="Arial"/>
           <w:b/>
           <w:bCs/>
+          <w:sz w:val="22"/>
+          <w:szCs w:val="22"/>
           <w:vertAlign w:val="superscript"/>
         </w:rPr>
         <w:t>1</w:t>
@@ -2973,18 +2952,24 @@
       <w:r>
         <w:rPr>
           <w:rFonts w:ascii="Arial" w:hAnsi="Arial" w:cs="Arial"/>
+          <w:sz w:val="22"/>
+          <w:szCs w:val="22"/>
         </w:rPr>
         <w:t>.</w:t>
       </w:r>
       <w:r>
         <w:rPr>
           <w:rFonts w:ascii="Arial" w:hAnsi="Arial" w:cs="Arial"/>
+          <w:sz w:val="22"/>
+          <w:szCs w:val="22"/>
         </w:rPr>
         <w:t xml:space="preserve"> </w:t>
       </w:r>
       <w:r>
         <w:rPr>
           <w:rFonts w:ascii="Arial" w:hAnsi="Arial" w:cs="Arial"/>
+          <w:sz w:val="22"/>
+          <w:szCs w:val="22"/>
         </w:rPr>
         <w:t>Current predictions estimate the net global revenue of video games in 2020 to be over $160 billion dollars</w:t>
       </w:r>
@@ -2993,6 +2978,8 @@
           <w:rFonts w:ascii="Arial" w:hAnsi="Arial" w:cs="Arial"/>
           <w:b/>
           <w:bCs/>
+          <w:sz w:val="22"/>
+          <w:szCs w:val="22"/>
           <w:vertAlign w:val="superscript"/>
         </w:rPr>
         <w:t>2</w:t>
@@ -3000,120 +2987,152 @@
       <w:r>
         <w:rPr>
           <w:rFonts w:ascii="Arial" w:hAnsi="Arial" w:cs="Arial"/>
+          <w:sz w:val="22"/>
+          <w:szCs w:val="22"/>
         </w:rPr>
         <w:t xml:space="preserve">, an increase of over 7.6% from 2019.  Throughout its history, </w:t>
       </w:r>
       <w:r>
         <w:rPr>
           <w:rFonts w:ascii="Arial" w:hAnsi="Arial" w:cs="Arial"/>
+          <w:sz w:val="22"/>
+          <w:szCs w:val="22"/>
         </w:rPr>
         <w:t xml:space="preserve">the market for video games has only strengthened due to continuous advancements in computer technology, through an increase in processing power, graphical </w:t>
       </w:r>
       <w:r>
         <w:rPr>
           <w:rFonts w:ascii="Arial" w:hAnsi="Arial" w:cs="Arial"/>
+          <w:sz w:val="22"/>
+          <w:szCs w:val="22"/>
         </w:rPr>
         <w:t>performance,</w:t>
       </w:r>
       <w:r>
         <w:rPr>
           <w:rFonts w:ascii="Arial" w:hAnsi="Arial" w:cs="Arial"/>
+          <w:sz w:val="22"/>
+          <w:szCs w:val="22"/>
         </w:rPr>
         <w:t xml:space="preserve"> and game design. </w:t>
       </w:r>
       <w:r>
         <w:rPr>
           <w:rFonts w:ascii="Arial" w:hAnsi="Arial" w:cs="Arial"/>
+          <w:sz w:val="22"/>
+          <w:szCs w:val="22"/>
         </w:rPr>
         <w:t>With each successive year, more advanced consoles have spawned a plethora of video game titles and genres, with thousands of titles available</w:t>
       </w:r>
       <w:r>
         <w:rPr>
           <w:rFonts w:ascii="Arial" w:hAnsi="Arial" w:cs="Arial"/>
+          <w:sz w:val="22"/>
+          <w:szCs w:val="22"/>
+        </w:rPr>
+        <w:t xml:space="preserve"> to feed </w:t>
+      </w:r>
+      <w:r>
+        <w:rPr>
+          <w:rFonts w:ascii="Arial" w:hAnsi="Arial" w:cs="Arial"/>
+          <w:sz w:val="22"/>
+          <w:szCs w:val="22"/>
+        </w:rPr>
+        <w:t xml:space="preserve">increased </w:t>
+      </w:r>
+      <w:r>
+        <w:rPr>
+          <w:rFonts w:ascii="Arial" w:hAnsi="Arial" w:cs="Arial"/>
+          <w:sz w:val="22"/>
+          <w:szCs w:val="22"/>
+        </w:rPr>
+        <w:t>sale</w:t>
+      </w:r>
+      <w:r>
+        <w:rPr>
+          <w:rFonts w:ascii="Arial" w:hAnsi="Arial" w:cs="Arial"/>
+          <w:sz w:val="22"/>
+          <w:szCs w:val="22"/>
         </w:rPr>
         <w:t xml:space="preserve"> </w:t>
       </w:r>
       <w:r>
         <w:rPr>
           <w:rFonts w:ascii="Arial" w:hAnsi="Arial" w:cs="Arial"/>
-        </w:rPr>
-        <w:t xml:space="preserve">to feed </w:t>
-      </w:r>
-      <w:r>
-        <w:rPr>
-          <w:rFonts w:ascii="Arial" w:hAnsi="Arial" w:cs="Arial"/>
-        </w:rPr>
-        <w:t xml:space="preserve">increased </w:t>
-      </w:r>
-      <w:r>
-        <w:rPr>
-          <w:rFonts w:ascii="Arial" w:hAnsi="Arial" w:cs="Arial"/>
-        </w:rPr>
-        <w:t>sale</w:t>
-      </w:r>
-      <w:r>
-        <w:rPr>
-          <w:rFonts w:ascii="Arial" w:hAnsi="Arial" w:cs="Arial"/>
-        </w:rPr>
-        <w:t xml:space="preserve"> </w:t>
-      </w:r>
-      <w:r>
-        <w:rPr>
-          <w:rFonts w:ascii="Arial" w:hAnsi="Arial" w:cs="Arial"/>
+          <w:sz w:val="22"/>
+          <w:szCs w:val="22"/>
         </w:rPr>
         <w:t>demand</w:t>
       </w:r>
       <w:r>
         <w:rPr>
           <w:rFonts w:ascii="Arial" w:hAnsi="Arial" w:cs="Arial"/>
+          <w:sz w:val="22"/>
+          <w:szCs w:val="22"/>
         </w:rPr>
         <w:t>s</w:t>
       </w:r>
       <w:r>
         <w:rPr>
           <w:rFonts w:ascii="Arial" w:hAnsi="Arial" w:cs="Arial"/>
+          <w:sz w:val="22"/>
+          <w:szCs w:val="22"/>
         </w:rPr>
         <w:t>.</w:t>
       </w:r>
       <w:r>
         <w:rPr>
           <w:rFonts w:ascii="Arial" w:hAnsi="Arial" w:cs="Arial"/>
+          <w:sz w:val="22"/>
+          <w:szCs w:val="22"/>
         </w:rPr>
         <w:t xml:space="preserve"> This impact also meant that </w:t>
       </w:r>
       <w:r>
         <w:rPr>
           <w:rFonts w:ascii="Arial" w:hAnsi="Arial" w:cs="Arial"/>
+          <w:sz w:val="22"/>
+          <w:szCs w:val="22"/>
         </w:rPr>
         <w:t xml:space="preserve">digital </w:t>
       </w:r>
       <w:r>
         <w:rPr>
           <w:rFonts w:ascii="Arial" w:hAnsi="Arial" w:cs="Arial"/>
+          <w:sz w:val="22"/>
+          <w:szCs w:val="22"/>
         </w:rPr>
         <w:t>sales has</w:t>
       </w:r>
       <w:r>
         <w:rPr>
           <w:rFonts w:ascii="Arial" w:hAnsi="Arial" w:cs="Arial"/>
+          <w:sz w:val="22"/>
+          <w:szCs w:val="22"/>
         </w:rPr>
         <w:t xml:space="preserve"> exponentially risen resulting in UK gaming outlets to struggle </w:t>
       </w:r>
       <w:r>
         <w:rPr>
           <w:rFonts w:ascii="Arial" w:hAnsi="Arial" w:cs="Arial"/>
+          <w:sz w:val="22"/>
+          <w:szCs w:val="22"/>
         </w:rPr>
         <w:t>selling</w:t>
       </w:r>
       <w:r>
         <w:rPr>
           <w:rFonts w:ascii="Arial" w:hAnsi="Arial" w:cs="Arial"/>
+          <w:sz w:val="22"/>
+          <w:szCs w:val="22"/>
         </w:rPr>
         <w:t xml:space="preserve"> physical units. </w:t>
       </w:r>
       <w:r>
         <w:rPr>
           <w:rFonts w:ascii="Arial" w:hAnsi="Arial" w:cs="Arial"/>
+          <w:sz w:val="22"/>
+          <w:szCs w:val="22"/>
         </w:rPr>
         <w:t>Severity of the impact can be assessed from one of UK’s leading video game outlets – ‘GAME’ store</w:t>
       </w:r>
@@ -3122,6 +3141,8 @@
           <w:rFonts w:ascii="Arial" w:hAnsi="Arial" w:cs="Arial"/>
           <w:b/>
           <w:bCs/>
+          <w:sz w:val="22"/>
+          <w:szCs w:val="22"/>
           <w:vertAlign w:val="superscript"/>
         </w:rPr>
         <w:t>3</w:t>
@@ -3129,6 +3150,8 @@
       <w:r>
         <w:rPr>
           <w:rFonts w:ascii="Arial" w:hAnsi="Arial" w:cs="Arial"/>
+          <w:sz w:val="22"/>
+          <w:szCs w:val="22"/>
         </w:rPr>
         <w:t xml:space="preserve">. </w:t>
       </w:r>
@@ -3136,12 +3159,12 @@
     <w:p>
       <w:pPr>
         <w:pStyle w:val="Heading2"/>
+        <w:spacing w:after="120"/>
         <w:rPr>
           <w:rFonts w:ascii="Arial" w:eastAsia="Times New Roman" w:hAnsi="Arial" w:cs="Arial"/>
           <w:color w:val="auto"/>
           <w:sz w:val="28"/>
           <w:szCs w:val="28"/>
-          <w:lang w:eastAsia="en-GB"/>
         </w:rPr>
       </w:pPr>
       <w:bookmarkStart w:id="1" w:name="_Toc59011548"/>
@@ -3151,7 +3174,6 @@
           <w:color w:val="auto"/>
           <w:sz w:val="28"/>
           <w:szCs w:val="28"/>
-          <w:lang w:eastAsia="en-GB"/>
         </w:rPr>
         <w:t xml:space="preserve">1.1 </w:t>
       </w:r>
@@ -3161,7 +3183,6 @@
           <w:color w:val="auto"/>
           <w:sz w:val="28"/>
           <w:szCs w:val="28"/>
-          <w:lang w:eastAsia="en-GB"/>
         </w:rPr>
         <w:t>PROBLEM DOMAIN</w:t>
       </w:r>
@@ -3169,80 +3190,401 @@
     </w:p>
     <w:p>
       <w:pPr>
-        <w:spacing w:before="240" w:after="240" w:line="240" w:lineRule="auto"/>
-        <w:rPr>
-          <w:rFonts w:ascii="Arial" w:eastAsia="Times New Roman" w:hAnsi="Arial" w:cs="Arial"/>
-          <w:sz w:val="24"/>
-          <w:szCs w:val="24"/>
-          <w:highlight w:val="yellow"/>
-          <w:lang w:eastAsia="en-GB"/>
-        </w:rPr>
-      </w:pPr>
-      <w:r>
-        <w:rPr>
-          <w:rFonts w:ascii="Arial" w:eastAsia="Times New Roman" w:hAnsi="Arial" w:cs="Arial"/>
-          <w:color w:val="000000"/>
-          <w:highlight w:val="yellow"/>
-          <w:lang w:eastAsia="en-GB"/>
-        </w:rPr>
-        <w:t xml:space="preserve">Our main focus is on the video game industry, especially video game retail stores. The problem  with the video game industry is that physical stores are dying due to events like coronavirus or just because digital copies of games are more convenient. However we know that there are a lot of people that love physical game copies as big console companies such as Microsoft and Sony still release consoles with a disc reader in them (PS5 and Xbox X series). Our aim is to </w:t>
-      </w:r>
-      <w:r>
-        <w:rPr>
-          <w:rFonts w:ascii="Arial" w:eastAsia="Times New Roman" w:hAnsi="Arial" w:cs="Arial"/>
-          <w:color w:val="000000"/>
-          <w:highlight w:val="yellow"/>
-          <w:lang w:eastAsia="en-GB"/>
-        </w:rPr>
-        <w:t>help these</w:t>
-      </w:r>
-      <w:r>
-        <w:rPr>
-          <w:rFonts w:ascii="Arial" w:eastAsia="Times New Roman" w:hAnsi="Arial" w:cs="Arial"/>
-          <w:color w:val="000000"/>
-          <w:highlight w:val="yellow"/>
-          <w:lang w:eastAsia="en-GB"/>
-        </w:rPr>
-        <w:t xml:space="preserve"> stores predict which games will be the best sellers before they get released which will allow them to decide if they want to stock their store with a game that is sure to sell a lot compared to games that won’t.</w:t>
+        <w:rPr>
+          <w:rFonts w:ascii="Arial" w:hAnsi="Arial" w:cs="Arial"/>
+          <w:color w:val="333333"/>
+          <w:sz w:val="22"/>
+          <w:szCs w:val="22"/>
+          <w:shd w:val="clear" w:color="auto" w:fill="FFFFFF"/>
+        </w:rPr>
+      </w:pPr>
+      <w:r>
+        <w:rPr>
+          <w:rFonts w:ascii="Arial" w:hAnsi="Arial" w:cs="Arial"/>
+          <w:sz w:val="22"/>
+          <w:szCs w:val="22"/>
+        </w:rPr>
+        <w:t xml:space="preserve">The distribution of video game sales </w:t>
+      </w:r>
+      <w:r>
+        <w:rPr>
+          <w:rFonts w:ascii="Arial" w:hAnsi="Arial" w:cs="Arial"/>
+          <w:sz w:val="22"/>
+          <w:szCs w:val="22"/>
+        </w:rPr>
+        <w:t xml:space="preserve">in </w:t>
+      </w:r>
+      <w:r>
+        <w:rPr>
+          <w:rFonts w:ascii="Arial" w:hAnsi="Arial" w:cs="Arial"/>
+          <w:sz w:val="22"/>
+          <w:szCs w:val="22"/>
+        </w:rPr>
+        <w:t xml:space="preserve">the </w:t>
+      </w:r>
+      <w:r>
+        <w:rPr>
+          <w:rFonts w:ascii="Arial" w:hAnsi="Arial" w:cs="Arial"/>
+          <w:sz w:val="22"/>
+          <w:szCs w:val="22"/>
+        </w:rPr>
+        <w:t xml:space="preserve">UK </w:t>
+      </w:r>
+      <w:r>
+        <w:rPr>
+          <w:rFonts w:ascii="Arial" w:hAnsi="Arial" w:cs="Arial"/>
+          <w:sz w:val="22"/>
+          <w:szCs w:val="22"/>
+        </w:rPr>
+        <w:t>reflects</w:t>
+      </w:r>
+      <w:r>
+        <w:rPr>
+          <w:rFonts w:ascii="Arial" w:hAnsi="Arial" w:cs="Arial"/>
+          <w:sz w:val="22"/>
+          <w:szCs w:val="22"/>
+        </w:rPr>
+        <w:t xml:space="preserve"> that 80%</w:t>
+      </w:r>
+      <w:r>
+        <w:rPr>
+          <w:rFonts w:ascii="Arial" w:hAnsi="Arial" w:cs="Arial"/>
+          <w:sz w:val="22"/>
+          <w:szCs w:val="22"/>
+        </w:rPr>
+        <w:t xml:space="preserve"> is sold digitally via </w:t>
+      </w:r>
+      <w:r>
+        <w:rPr>
+          <w:rFonts w:ascii="Arial" w:hAnsi="Arial" w:cs="Arial"/>
+          <w:sz w:val="22"/>
+          <w:szCs w:val="22"/>
+        </w:rPr>
+        <w:br/>
+      </w:r>
+      <w:r>
+        <w:rPr>
+          <w:rFonts w:ascii="Arial" w:hAnsi="Arial" w:cs="Arial"/>
+          <w:sz w:val="22"/>
+          <w:szCs w:val="22"/>
+        </w:rPr>
+        <w:t>micro</w:t>
+      </w:r>
+      <w:r>
+        <w:rPr>
+          <w:rFonts w:ascii="Arial" w:hAnsi="Arial" w:cs="Arial"/>
+          <w:sz w:val="22"/>
+          <w:szCs w:val="22"/>
+        </w:rPr>
+        <w:t>-</w:t>
+      </w:r>
+      <w:r>
+        <w:rPr>
+          <w:rFonts w:ascii="Arial" w:hAnsi="Arial" w:cs="Arial"/>
+          <w:sz w:val="22"/>
+          <w:szCs w:val="22"/>
+        </w:rPr>
+        <w:t>transactions</w:t>
+      </w:r>
+      <w:r>
+        <w:rPr>
+          <w:rFonts w:ascii="Arial" w:hAnsi="Arial" w:cs="Arial"/>
+          <w:sz w:val="22"/>
+          <w:szCs w:val="22"/>
+        </w:rPr>
+        <w:t>, DLC</w:t>
+      </w:r>
+      <w:r>
+        <w:rPr>
+          <w:rFonts w:ascii="Arial" w:hAnsi="Arial" w:cs="Arial"/>
+          <w:sz w:val="22"/>
+          <w:szCs w:val="22"/>
+        </w:rPr>
+        <w:t xml:space="preserve"> and</w:t>
+      </w:r>
+      <w:r>
+        <w:rPr>
+          <w:rFonts w:ascii="Arial" w:hAnsi="Arial" w:cs="Arial"/>
+          <w:sz w:val="22"/>
+          <w:szCs w:val="22"/>
+        </w:rPr>
+        <w:t xml:space="preserve"> </w:t>
+      </w:r>
+      <w:r>
+        <w:rPr>
+          <w:rFonts w:ascii="Arial" w:hAnsi="Arial" w:cs="Arial"/>
+          <w:color w:val="333333"/>
+          <w:sz w:val="22"/>
+          <w:szCs w:val="22"/>
+          <w:shd w:val="clear" w:color="auto" w:fill="FFFFFF"/>
+        </w:rPr>
+        <w:t>subscription services</w:t>
+      </w:r>
+      <w:r>
+        <w:rPr>
+          <w:rFonts w:ascii="Arial" w:hAnsi="Arial" w:cs="Arial"/>
+          <w:color w:val="333333"/>
+          <w:sz w:val="22"/>
+          <w:szCs w:val="22"/>
+          <w:shd w:val="clear" w:color="auto" w:fill="FFFFFF"/>
+        </w:rPr>
+        <w:t xml:space="preserve">. </w:t>
+      </w:r>
+      <w:r>
+        <w:rPr>
+          <w:rFonts w:ascii="Arial" w:hAnsi="Arial" w:cs="Arial"/>
+          <w:color w:val="333333"/>
+          <w:sz w:val="22"/>
+          <w:szCs w:val="22"/>
+          <w:shd w:val="clear" w:color="auto" w:fill="FFFFFF"/>
+        </w:rPr>
+        <w:t xml:space="preserve">Thus, digital revenue is up by 12.5% year-on-year whilst </w:t>
+      </w:r>
+      <w:r>
+        <w:rPr>
+          <w:rFonts w:ascii="Arial" w:hAnsi="Arial" w:cs="Arial"/>
+          <w:color w:val="333333"/>
+          <w:sz w:val="22"/>
+          <w:szCs w:val="22"/>
+          <w:shd w:val="clear" w:color="auto" w:fill="FFFFFF"/>
+        </w:rPr>
+        <w:t xml:space="preserve">physical revenue </w:t>
+      </w:r>
+      <w:r>
+        <w:rPr>
+          <w:rFonts w:ascii="Arial" w:hAnsi="Arial" w:cs="Arial"/>
+          <w:color w:val="333333"/>
+          <w:sz w:val="22"/>
+          <w:szCs w:val="22"/>
+          <w:shd w:val="clear" w:color="auto" w:fill="FFFFFF"/>
+        </w:rPr>
+        <w:t>goes</w:t>
+      </w:r>
+      <w:r>
+        <w:rPr>
+          <w:rFonts w:ascii="Arial" w:hAnsi="Arial" w:cs="Arial"/>
+          <w:color w:val="333333"/>
+          <w:sz w:val="22"/>
+          <w:szCs w:val="22"/>
+          <w:shd w:val="clear" w:color="auto" w:fill="FFFFFF"/>
+        </w:rPr>
+        <w:t xml:space="preserve"> down by 2.8</w:t>
+      </w:r>
+      <w:r>
+        <w:rPr>
+          <w:rFonts w:ascii="Arial" w:hAnsi="Arial" w:cs="Arial"/>
+          <w:color w:val="333333"/>
+          <w:sz w:val="22"/>
+          <w:szCs w:val="22"/>
+          <w:shd w:val="clear" w:color="auto" w:fill="FFFFFF"/>
+        </w:rPr>
+        <w:t>%</w:t>
+      </w:r>
+      <w:r>
+        <w:rPr>
+          <w:rFonts w:ascii="Arial" w:hAnsi="Arial" w:cs="Arial"/>
+          <w:b/>
+          <w:bCs/>
+          <w:color w:val="333333"/>
+          <w:sz w:val="22"/>
+          <w:szCs w:val="22"/>
+          <w:shd w:val="clear" w:color="auto" w:fill="FFFFFF"/>
+          <w:vertAlign w:val="superscript"/>
+        </w:rPr>
+        <w:t>4</w:t>
+      </w:r>
+      <w:r>
+        <w:rPr>
+          <w:rFonts w:ascii="Arial" w:hAnsi="Arial" w:cs="Arial"/>
+          <w:color w:val="333333"/>
+          <w:sz w:val="22"/>
+          <w:szCs w:val="22"/>
+          <w:shd w:val="clear" w:color="auto" w:fill="FFFFFF"/>
+        </w:rPr>
+        <w:t xml:space="preserve">. </w:t>
+      </w:r>
+      <w:r>
+        <w:rPr>
+          <w:rFonts w:ascii="Arial" w:hAnsi="Arial" w:cs="Arial"/>
+          <w:color w:val="333333"/>
+          <w:sz w:val="22"/>
+          <w:szCs w:val="22"/>
+          <w:shd w:val="clear" w:color="auto" w:fill="FFFFFF"/>
+        </w:rPr>
+        <w:t>As a result,</w:t>
+      </w:r>
+      <w:r>
+        <w:rPr>
+          <w:rFonts w:ascii="Arial" w:hAnsi="Arial" w:cs="Arial"/>
+          <w:color w:val="333333"/>
+          <w:sz w:val="22"/>
+          <w:szCs w:val="22"/>
+          <w:shd w:val="clear" w:color="auto" w:fill="FFFFFF"/>
+        </w:rPr>
+        <w:t xml:space="preserve"> </w:t>
+      </w:r>
+      <w:r>
+        <w:rPr>
+          <w:rFonts w:ascii="Arial" w:hAnsi="Arial" w:cs="Arial"/>
+          <w:color w:val="333333"/>
+          <w:sz w:val="22"/>
+          <w:szCs w:val="22"/>
+          <w:shd w:val="clear" w:color="auto" w:fill="FFFFFF"/>
+        </w:rPr>
+        <w:t xml:space="preserve">commercial retailers </w:t>
+      </w:r>
+      <w:r>
+        <w:rPr>
+          <w:rFonts w:ascii="Arial" w:hAnsi="Arial" w:cs="Arial"/>
+          <w:color w:val="333333"/>
+          <w:sz w:val="22"/>
+          <w:szCs w:val="22"/>
+          <w:shd w:val="clear" w:color="auto" w:fill="FFFFFF"/>
+        </w:rPr>
+        <w:t xml:space="preserve">are threatened </w:t>
+      </w:r>
+      <w:r>
+        <w:rPr>
+          <w:rFonts w:ascii="Arial" w:hAnsi="Arial" w:cs="Arial"/>
+          <w:color w:val="333333"/>
+          <w:sz w:val="22"/>
+          <w:szCs w:val="22"/>
+          <w:shd w:val="clear" w:color="auto" w:fill="FFFFFF"/>
+        </w:rPr>
+        <w:t xml:space="preserve">by losing profit </w:t>
+      </w:r>
+      <w:r>
+        <w:rPr>
+          <w:rFonts w:ascii="Arial" w:hAnsi="Arial" w:cs="Arial"/>
+          <w:color w:val="333333"/>
+          <w:sz w:val="22"/>
+          <w:szCs w:val="22"/>
+          <w:shd w:val="clear" w:color="auto" w:fill="FFFFFF"/>
+        </w:rPr>
+        <w:t xml:space="preserve">from </w:t>
+      </w:r>
+      <w:r>
+        <w:rPr>
+          <w:rFonts w:ascii="Arial" w:hAnsi="Arial" w:cs="Arial"/>
+          <w:color w:val="333333"/>
+          <w:sz w:val="22"/>
+          <w:szCs w:val="22"/>
+          <w:shd w:val="clear" w:color="auto" w:fill="FFFFFF"/>
+        </w:rPr>
+        <w:t>excess supply of physical video game units</w:t>
+      </w:r>
+      <w:r>
+        <w:rPr>
+          <w:rFonts w:ascii="Arial" w:hAnsi="Arial" w:cs="Arial"/>
+          <w:color w:val="333333"/>
+          <w:sz w:val="22"/>
+          <w:szCs w:val="22"/>
+          <w:shd w:val="clear" w:color="auto" w:fill="FFFFFF"/>
+        </w:rPr>
+        <w:t xml:space="preserve">. </w:t>
+      </w:r>
+      <w:r>
+        <w:rPr>
+          <w:rFonts w:ascii="Arial" w:hAnsi="Arial" w:cs="Arial"/>
+          <w:color w:val="333333"/>
+          <w:sz w:val="22"/>
+          <w:szCs w:val="22"/>
+          <w:shd w:val="clear" w:color="auto" w:fill="FFFFFF"/>
+        </w:rPr>
+        <w:t>This is reflected by the UK’s prominent video games retailer ‘GAME’ store case study below:</w:t>
       </w:r>
     </w:p>
     <w:p>
       <w:pPr>
-        <w:spacing w:before="240" w:after="240" w:line="240" w:lineRule="auto"/>
-        <w:rPr>
-          <w:rFonts w:ascii="Arial" w:eastAsia="Times New Roman" w:hAnsi="Arial" w:cs="Arial"/>
-          <w:sz w:val="24"/>
-          <w:szCs w:val="24"/>
-          <w:highlight w:val="yellow"/>
-          <w:lang w:eastAsia="en-GB"/>
-        </w:rPr>
-      </w:pPr>
-      <w:r>
-        <w:rPr>
-          <w:rFonts w:ascii="Arial" w:eastAsia="Times New Roman" w:hAnsi="Arial" w:cs="Arial"/>
-          <w:color w:val="000000"/>
-          <w:highlight w:val="yellow"/>
-          <w:lang w:eastAsia="en-GB"/>
-        </w:rPr>
-        <w:t>The dataset we will be using identifies games based on Genres, Publisher, Platform, and many more which could give us multiple factors that can be useful for predicting a games success. This will help the video game market and video game companies as sales have been declining quite a lot in the past few years with sales falling by 4.7% in the first half of 2019, putting the popular known store called GAME in grave danger. Having this analysis allows Game stores to stock games that have a high chance of being successful to avoid losing money and going out of business. </w:t>
-      </w:r>
+        <w:rPr>
+          <w:rFonts w:ascii="Arial" w:hAnsi="Arial" w:cs="Arial"/>
+        </w:rPr>
+      </w:pPr>
     </w:p>
     <w:p>
       <w:pPr>
-        <w:spacing w:before="240" w:after="240" w:line="240" w:lineRule="auto"/>
-        <w:rPr>
-          <w:rFonts w:ascii="Arial" w:eastAsia="Times New Roman" w:hAnsi="Arial" w:cs="Arial"/>
-          <w:sz w:val="24"/>
-          <w:szCs w:val="24"/>
-          <w:lang w:eastAsia="en-GB"/>
-        </w:rPr>
-      </w:pPr>
-      <w:r>
-        <w:rPr>
-          <w:rFonts w:ascii="Arial" w:eastAsia="Times New Roman" w:hAnsi="Arial" w:cs="Arial"/>
-          <w:color w:val="000000"/>
+        <w:spacing w:before="240" w:after="240"/>
+        <w:rPr>
+          <w:rFonts w:ascii="Arial" w:hAnsi="Arial" w:cs="Arial"/>
+          <w:sz w:val="22"/>
+          <w:szCs w:val="22"/>
+        </w:rPr>
+      </w:pPr>
+      <w:r>
+        <w:rPr>
+          <w:rFonts w:ascii="Arial" w:hAnsi="Arial" w:cs="Arial"/>
+          <w:color w:val="000000"/>
+          <w:sz w:val="22"/>
+          <w:szCs w:val="22"/>
           <w:highlight w:val="yellow"/>
-          <w:lang w:eastAsia="en-GB"/>
+        </w:rPr>
+        <w:t xml:space="preserve">Our main focus is on the video game industry, especially video game retail stores. The problem  with the video game industry is that physical stores are dying due to events like coronavirus or just because digital copies of games are more convenient. However we know that there are a lot of people that love physical game copies as big console companies such as Microsoft and Sony still release consoles with a disc reader in them (PS5 and Xbox X series). </w:t>
+      </w:r>
+      <w:r>
+        <w:rPr>
+          <w:rFonts w:ascii="Arial" w:hAnsi="Arial" w:cs="Arial"/>
+          <w:color w:val="000000"/>
+          <w:sz w:val="22"/>
+          <w:szCs w:val="22"/>
+        </w:rPr>
+        <w:t xml:space="preserve">Our aim is to </w:t>
+      </w:r>
+      <w:r>
+        <w:rPr>
+          <w:rFonts w:ascii="Arial" w:hAnsi="Arial" w:cs="Arial"/>
+          <w:color w:val="000000"/>
+          <w:sz w:val="22"/>
+          <w:szCs w:val="22"/>
+        </w:rPr>
+        <w:t>help these</w:t>
+      </w:r>
+      <w:r>
+        <w:rPr>
+          <w:rFonts w:ascii="Arial" w:hAnsi="Arial" w:cs="Arial"/>
+          <w:color w:val="000000"/>
+          <w:sz w:val="22"/>
+          <w:szCs w:val="22"/>
+        </w:rPr>
+        <w:t xml:space="preserve"> stores predict which games will be the best sellers before they get released which will allow them to decide if they want to stock their store with a game that is sure to sell a lot compared to games that won’t.</w:t>
+      </w:r>
+    </w:p>
+    <w:p>
+      <w:pPr>
+        <w:spacing w:before="240" w:after="240"/>
+        <w:rPr>
+          <w:rFonts w:ascii="Arial" w:hAnsi="Arial" w:cs="Arial"/>
+          <w:sz w:val="22"/>
+          <w:szCs w:val="22"/>
+          <w:highlight w:val="yellow"/>
+        </w:rPr>
+      </w:pPr>
+      <w:r>
+        <w:rPr>
+          <w:rFonts w:ascii="Arial" w:hAnsi="Arial" w:cs="Arial"/>
+          <w:color w:val="000000"/>
+          <w:sz w:val="22"/>
+          <w:szCs w:val="22"/>
+          <w:highlight w:val="yellow"/>
+        </w:rPr>
+        <w:t>The dataset we will be using identifies games based on Genres, Publisher, Platform, and many more which could give us multiple factors that can be useful for predicting a games success. This will help the video game market and video game companies as sales have been declining quite a lot in the past few years with sales falling by 4.7% in the first half of 2019, putting the popular known store called GAME in grave danger. Having this analysis allows Game stores to stock games that have a high chance of being successful to avoid losing money and going out of business. </w:t>
+      </w:r>
+    </w:p>
+    <w:p>
+      <w:pPr>
+        <w:spacing w:before="240" w:after="240"/>
+        <w:rPr>
+          <w:rFonts w:ascii="Arial" w:hAnsi="Arial" w:cs="Arial"/>
+          <w:sz w:val="22"/>
+          <w:szCs w:val="22"/>
+        </w:rPr>
+      </w:pPr>
+      <w:r>
+        <w:rPr>
+          <w:rFonts w:ascii="Arial" w:hAnsi="Arial" w:cs="Arial"/>
+          <w:color w:val="000000"/>
+          <w:sz w:val="22"/>
+          <w:szCs w:val="22"/>
+          <w:highlight w:val="yellow"/>
         </w:rPr>
         <w:t>https://www.thesun.co.uk/tech/9231044/game-stores-danger-sports-direct-takeover/</w:t>
       </w:r>
@@ -3255,7 +3597,6 @@
           <w:color w:val="auto"/>
           <w:sz w:val="40"/>
           <w:szCs w:val="40"/>
-          <w:lang w:eastAsia="en-GB"/>
         </w:rPr>
       </w:pPr>
       <w:bookmarkStart w:id="2" w:name="_Toc59011549"/>
@@ -3265,7 +3606,6 @@
           <w:color w:val="auto"/>
           <w:sz w:val="28"/>
           <w:szCs w:val="28"/>
-          <w:lang w:eastAsia="en-GB"/>
         </w:rPr>
         <w:t xml:space="preserve">1.2 </w:t>
       </w:r>
@@ -3275,7 +3615,6 @@
           <w:color w:val="auto"/>
           <w:sz w:val="28"/>
           <w:szCs w:val="28"/>
-          <w:lang w:eastAsia="en-GB"/>
         </w:rPr>
         <w:t>DATASET</w:t>
       </w:r>
@@ -3283,41 +3622,120 @@
     </w:p>
     <w:p>
       <w:pPr>
-        <w:spacing w:before="240" w:after="240" w:line="240" w:lineRule="auto"/>
-        <w:rPr>
-          <w:rFonts w:ascii="Times New Roman" w:eastAsia="Times New Roman" w:hAnsi="Times New Roman" w:cs="Times New Roman"/>
-          <w:sz w:val="24"/>
-          <w:szCs w:val="24"/>
-          <w:lang w:eastAsia="en-GB"/>
+        <w:spacing w:before="240" w:after="240"/>
+        <w:rPr>
+          <w:rFonts w:ascii="Arial" w:hAnsi="Arial" w:cs="Arial"/>
+          <w:sz w:val="22"/>
+          <w:szCs w:val="22"/>
         </w:rPr>
       </w:pPr>
       <w:bookmarkStart w:id="3" w:name="_Toc59011550"/>
       <w:r>
         <w:rPr>
-          <w:rFonts w:ascii="Arial" w:eastAsia="Times New Roman" w:hAnsi="Arial" w:cs="Arial"/>
-          <w:color w:val="000000"/>
-          <w:lang w:eastAsia="en-GB"/>
-        </w:rPr>
-        <w:t>The original dataset titled ‘Video Game Sales with Rating’ can be found on Kaggle (https://www.kaggle.com/rush4ratio/video-game-sales-with-ratings). </w:t>
-      </w:r>
-    </w:p>
-    <w:p>
-      <w:pPr>
-        <w:spacing w:before="240" w:after="240" w:line="240" w:lineRule="auto"/>
-        <w:rPr>
-          <w:rFonts w:ascii="Times New Roman" w:eastAsia="Times New Roman" w:hAnsi="Times New Roman" w:cs="Times New Roman"/>
-          <w:sz w:val="24"/>
-          <w:szCs w:val="24"/>
-          <w:lang w:eastAsia="en-GB"/>
-        </w:rPr>
-      </w:pPr>
-      <w:r>
-        <w:rPr>
-          <w:rFonts w:ascii="Arial" w:eastAsia="Times New Roman" w:hAnsi="Arial" w:cs="Arial"/>
-          <w:color w:val="000000"/>
-          <w:lang w:eastAsia="en-GB"/>
-        </w:rPr>
-        <w:t xml:space="preserve">The dataset itself contained outdated gaming platforms and game titles thus opted to narrow down our dataset to the top 100 selling video games across 5 platforms that are released within the years 2010 and 2016 – PC, Xbox One, PS4, Nintendo Wii U and 3DS. To ensure accurate predictions are generated about future sales, we are focusing on video games released between 2010 &amp; 2016 as within this period the dataset with sales from each region is consistent thus enabling better predictive analysis from which patterns can be identified.  </w:t>
+          <w:rFonts w:ascii="Arial" w:hAnsi="Arial" w:cs="Arial"/>
+          <w:color w:val="000000"/>
+          <w:sz w:val="22"/>
+          <w:szCs w:val="22"/>
+        </w:rPr>
+        <w:t>The original dataset titled ‘Video Game Sales with Rating’ can be found on Kaggle</w:t>
+      </w:r>
+      <w:r>
+        <w:rPr>
+          <w:rFonts w:ascii="Arial" w:hAnsi="Arial" w:cs="Arial"/>
+          <w:color w:val="000000"/>
+          <w:sz w:val="22"/>
+          <w:szCs w:val="22"/>
+        </w:rPr>
+        <w:t>, here is the link</w:t>
+      </w:r>
+      <w:r>
+        <w:rPr>
+          <w:rFonts w:ascii="Arial" w:hAnsi="Arial" w:cs="Arial"/>
+          <w:sz w:val="22"/>
+          <w:szCs w:val="22"/>
+        </w:rPr>
+        <w:t xml:space="preserve">. </w:t>
+      </w:r>
+      <w:r>
+        <w:rPr>
+          <w:rFonts w:ascii="Arial" w:hAnsi="Arial" w:cs="Arial"/>
+          <w:color w:val="000000"/>
+          <w:sz w:val="22"/>
+          <w:szCs w:val="22"/>
+        </w:rPr>
+        <w:t xml:space="preserve">The dataset itself contained outdated gaming platforms and game titles thus opted to narrow down our dataset to the top 100 selling video games across 5 platforms that are released within the years 2010 and 2016 – PC, Xbox One, PS4, Nintendo Wii U and 3DS. To ensure accurate predictions are generated about future sales, we are focusing on video games released between 2010 &amp; 2016 as within this period the dataset with </w:t>
+      </w:r>
+      <w:r>
+        <w:rPr>
+          <w:rFonts w:ascii="Arial" w:hAnsi="Arial" w:cs="Arial"/>
+          <w:color w:val="000000"/>
+          <w:sz w:val="22"/>
+          <w:szCs w:val="22"/>
+        </w:rPr>
+        <w:t>regional sales</w:t>
+      </w:r>
+      <w:r>
+        <w:rPr>
+          <w:rFonts w:ascii="Arial" w:hAnsi="Arial" w:cs="Arial"/>
+          <w:color w:val="000000"/>
+          <w:sz w:val="22"/>
+          <w:szCs w:val="22"/>
+        </w:rPr>
+        <w:t xml:space="preserve"> </w:t>
+      </w:r>
+      <w:r>
+        <w:rPr>
+          <w:rFonts w:ascii="Arial" w:hAnsi="Arial" w:cs="Arial"/>
+          <w:color w:val="000000"/>
+          <w:sz w:val="22"/>
+          <w:szCs w:val="22"/>
+        </w:rPr>
+        <w:t>is</w:t>
+      </w:r>
+      <w:r>
+        <w:rPr>
+          <w:rFonts w:ascii="Arial" w:hAnsi="Arial" w:cs="Arial"/>
+          <w:color w:val="000000"/>
+          <w:sz w:val="22"/>
+          <w:szCs w:val="22"/>
+        </w:rPr>
+        <w:t xml:space="preserve"> </w:t>
+      </w:r>
+      <w:r>
+        <w:rPr>
+          <w:rFonts w:ascii="Arial" w:hAnsi="Arial" w:cs="Arial"/>
+          <w:color w:val="000000"/>
+          <w:sz w:val="22"/>
+          <w:szCs w:val="22"/>
+        </w:rPr>
+        <w:t xml:space="preserve">consistent thus </w:t>
+      </w:r>
+      <w:r>
+        <w:rPr>
+          <w:rFonts w:ascii="Arial" w:hAnsi="Arial" w:cs="Arial"/>
+          <w:color w:val="000000"/>
+          <w:sz w:val="22"/>
+          <w:szCs w:val="22"/>
+        </w:rPr>
+        <w:t>enabl</w:t>
+      </w:r>
+      <w:r>
+        <w:rPr>
+          <w:rFonts w:ascii="Arial" w:hAnsi="Arial" w:cs="Arial"/>
+          <w:color w:val="000000"/>
+          <w:sz w:val="22"/>
+          <w:szCs w:val="22"/>
+        </w:rPr>
+        <w:t>ing</w:t>
+      </w:r>
+      <w:r>
+        <w:rPr>
+          <w:rFonts w:ascii="Arial" w:hAnsi="Arial" w:cs="Arial"/>
+          <w:color w:val="000000"/>
+          <w:sz w:val="22"/>
+          <w:szCs w:val="22"/>
+        </w:rPr>
+        <w:t xml:space="preserve"> better predictive analysis from which patterns can be identified.  </w:t>
       </w:r>
     </w:p>
     <w:p>
@@ -3337,7 +3755,6 @@
           <w:color w:val="000000" w:themeColor="text1"/>
           <w:sz w:val="34"/>
           <w:szCs w:val="34"/>
-          <w:lang w:eastAsia="en-GB"/>
         </w:rPr>
       </w:pPr>
       <w:r>
@@ -3348,38 +3765,29 @@
           <w:color w:val="000000" w:themeColor="text1"/>
           <w:sz w:val="34"/>
           <w:szCs w:val="34"/>
-          <w:lang w:eastAsia="en-GB"/>
-        </w:rPr>
+        </w:rPr>
+        <w:lastRenderedPageBreak/>
         <w:t>REGRESSION</w:t>
       </w:r>
       <w:bookmarkEnd w:id="3"/>
     </w:p>
     <w:p>
       <w:pPr>
-        <w:spacing w:before="240" w:after="0" w:line="240" w:lineRule="auto"/>
-        <w:rPr>
-          <w:rFonts w:ascii="Arial" w:eastAsia="Times New Roman" w:hAnsi="Arial" w:cs="Arial"/>
-          <w:sz w:val="24"/>
-          <w:szCs w:val="24"/>
-          <w:lang w:eastAsia="en-GB"/>
-        </w:rPr>
-      </w:pPr>
-      <w:r>
-        <w:rPr>
-          <w:rFonts w:ascii="Arial" w:eastAsia="Times New Roman" w:hAnsi="Arial" w:cs="Arial"/>
-          <w:color w:val="000000"/>
-          <w:lang w:eastAsia="en-GB"/>
-        </w:rPr>
-        <w:t xml:space="preserve">Our models will mainly be computed using supervised learning methods like Linear Regression, SVM and Random Forest Regression. The main goal is to allow us to predict new continuous data based on the trends and results of the datasets that have already been tested using the different regression algorithms and see which variables are most correlated </w:t>
-      </w:r>
-      <w:r>
-        <w:rPr>
-          <w:rFonts w:ascii="Arial" w:eastAsia="Times New Roman" w:hAnsi="Arial" w:cs="Arial"/>
-          <w:color w:val="000000"/>
-          <w:lang w:eastAsia="en-GB"/>
-        </w:rPr>
-        <w:lastRenderedPageBreak/>
-        <w:t>to Video Games having high sales numbers. We will use Pearson’s correlation coefficient to see which 2 variables have the best correlation. R value of 1 meaning perfect correlation, 0 meaning no correlation and -1 meaning perfect inverse correlation.</w:t>
+        <w:spacing w:before="240"/>
+        <w:rPr>
+          <w:rFonts w:ascii="Arial" w:hAnsi="Arial" w:cs="Arial"/>
+          <w:sz w:val="22"/>
+          <w:szCs w:val="22"/>
+        </w:rPr>
+      </w:pPr>
+      <w:r>
+        <w:rPr>
+          <w:rFonts w:ascii="Arial" w:hAnsi="Arial" w:cs="Arial"/>
+          <w:color w:val="000000"/>
+          <w:sz w:val="22"/>
+          <w:szCs w:val="22"/>
+        </w:rPr>
+        <w:t>Our models will mainly be computed using supervised learning methods like Linear Regression, SVM and Random Forest Regression. The main goal is to allow us to predict new continuous data based on the trends and results of the datasets that have already been tested using the different regression algorithms and see which variables are most correlated to Video Games having high sales numbers. We will use Pearson’s correlation coefficient to see which 2 variables have the best correlation. R value of 1 meaning perfect correlation, 0 meaning no correlation and -1 meaning perfect inverse correlation.</w:t>
       </w:r>
     </w:p>
     <w:p>
@@ -3399,7 +3807,6 @@
           <w:color w:val="000000" w:themeColor="text1"/>
           <w:sz w:val="34"/>
           <w:szCs w:val="34"/>
-          <w:lang w:eastAsia="en-GB"/>
         </w:rPr>
       </w:pPr>
       <w:bookmarkStart w:id="4" w:name="_Toc59011551"/>
@@ -3411,7 +3818,6 @@
           <w:color w:val="000000" w:themeColor="text1"/>
           <w:sz w:val="34"/>
           <w:szCs w:val="34"/>
-          <w:lang w:eastAsia="en-GB"/>
         </w:rPr>
         <w:t>MISSING DATA</w:t>
       </w:r>
@@ -3419,21 +3825,91 @@
     </w:p>
     <w:p>
       <w:pPr>
-        <w:spacing w:after="0" w:line="240" w:lineRule="auto"/>
-        <w:rPr>
-          <w:rFonts w:ascii="Times New Roman" w:eastAsia="Times New Roman" w:hAnsi="Times New Roman" w:cs="Times New Roman"/>
-          <w:sz w:val="24"/>
-          <w:szCs w:val="24"/>
-          <w:lang w:eastAsia="en-GB"/>
-        </w:rPr>
-      </w:pPr>
-      <w:r>
-        <w:rPr>
-          <w:rFonts w:ascii="Arial" w:eastAsia="Times New Roman" w:hAnsi="Arial" w:cs="Arial"/>
-          <w:color w:val="000000"/>
-          <w:lang w:eastAsia="en-GB"/>
-        </w:rPr>
-        <w:t>Having filtered the top 100 sales for each platform within the years 2010 to 2016, we found that a lot of games had their critic score and critic count missing. This would hinder our results as it won’t give an accurate representation between critic scores and sales. We thought about using the mean or median of the critic score/count values to fill in the blanks, but this wouldn’t be adequate. We concluded that since critic score and count is an opinion-based system, we decided to manually enter the missing data for each game which has been taken from a website called Metacritic.com.</w:t>
+        <w:rPr>
+          <w:sz w:val="22"/>
+          <w:szCs w:val="22"/>
+        </w:rPr>
+      </w:pPr>
+      <w:r>
+        <w:rPr>
+          <w:rFonts w:ascii="Arial" w:hAnsi="Arial" w:cs="Arial"/>
+          <w:color w:val="000000"/>
+          <w:sz w:val="22"/>
+          <w:szCs w:val="22"/>
+        </w:rPr>
+        <w:t xml:space="preserve">Having filtered the top 100 sales for each platform within </w:t>
+      </w:r>
+      <w:r>
+        <w:rPr>
+          <w:rFonts w:ascii="Arial" w:hAnsi="Arial" w:cs="Arial"/>
+          <w:color w:val="000000"/>
+          <w:sz w:val="22"/>
+          <w:szCs w:val="22"/>
+        </w:rPr>
+        <w:t xml:space="preserve">time period </w:t>
+      </w:r>
+      <w:r>
+        <w:rPr>
+          <w:rFonts w:ascii="Arial" w:hAnsi="Arial" w:cs="Arial"/>
+          <w:color w:val="000000"/>
+          <w:sz w:val="22"/>
+          <w:szCs w:val="22"/>
+        </w:rPr>
+        <w:t>2010</w:t>
+      </w:r>
+      <w:r>
+        <w:rPr>
+          <w:rFonts w:ascii="Arial" w:hAnsi="Arial" w:cs="Arial"/>
+          <w:color w:val="000000"/>
+          <w:sz w:val="22"/>
+          <w:szCs w:val="22"/>
+        </w:rPr>
+        <w:t>-</w:t>
+      </w:r>
+      <w:r>
+        <w:rPr>
+          <w:rFonts w:ascii="Arial" w:hAnsi="Arial" w:cs="Arial"/>
+          <w:color w:val="000000"/>
+          <w:sz w:val="22"/>
+          <w:szCs w:val="22"/>
+        </w:rPr>
+        <w:t xml:space="preserve">2016, we found </w:t>
+      </w:r>
+      <w:r>
+        <w:rPr>
+          <w:rFonts w:ascii="Arial" w:hAnsi="Arial" w:cs="Arial"/>
+          <w:color w:val="000000"/>
+          <w:sz w:val="22"/>
+          <w:szCs w:val="22"/>
+        </w:rPr>
+        <w:t xml:space="preserve">discrepancies within columns </w:t>
+      </w:r>
+      <w:r>
+        <w:rPr>
+          <w:rFonts w:ascii="Arial" w:hAnsi="Arial" w:cs="Arial"/>
+          <w:color w:val="000000"/>
+          <w:sz w:val="22"/>
+          <w:szCs w:val="22"/>
+        </w:rPr>
+        <w:t xml:space="preserve">critic score and critic count missing. This would hinder our results </w:t>
+      </w:r>
+      <w:r>
+        <w:rPr>
+          <w:rFonts w:ascii="Arial" w:hAnsi="Arial" w:cs="Arial"/>
+          <w:color w:val="000000"/>
+          <w:sz w:val="22"/>
+          <w:szCs w:val="22"/>
+        </w:rPr>
+        <w:t>as no correlation can be identified between user reviews and video games sold over time</w:t>
+      </w:r>
+      <w:r>
+        <w:rPr>
+          <w:rFonts w:ascii="Arial" w:hAnsi="Arial" w:cs="Arial"/>
+          <w:color w:val="000000"/>
+          <w:sz w:val="22"/>
+          <w:szCs w:val="22"/>
+        </w:rPr>
+        <w:t>. We thought about using the mean or median of the critic score/count values to fill in the blanks, but this wouldn’t be adequate. We concluded that since critic score and count is an opinion-based system, we decided to manually enter the missing data for each game which has been taken from a website called Metacritic.com.</w:t>
       </w:r>
     </w:p>
     <w:p>
@@ -3453,7 +3929,6 @@
           <w:color w:val="000000" w:themeColor="text1"/>
           <w:sz w:val="34"/>
           <w:szCs w:val="34"/>
-          <w:lang w:eastAsia="en-GB"/>
         </w:rPr>
       </w:pPr>
       <w:r>
@@ -3464,7 +3939,6 @@
           <w:color w:val="000000" w:themeColor="text1"/>
           <w:sz w:val="34"/>
           <w:szCs w:val="34"/>
-          <w:lang w:eastAsia="en-GB"/>
         </w:rPr>
         <w:t>TECHNIQUES</w:t>
       </w:r>
@@ -3476,7 +3950,6 @@
           <w:color w:val="000000" w:themeColor="text1"/>
           <w:sz w:val="34"/>
           <w:szCs w:val="34"/>
-          <w:lang w:eastAsia="en-GB"/>
         </w:rPr>
         <w:t xml:space="preserve"> USED</w:t>
       </w:r>
@@ -3484,32 +3957,9 @@
     <w:p>
       <w:pPr>
         <w:pStyle w:val="NormalWeb"/>
-        <w:numPr>
-          <w:ilvl w:val="0"/>
-          <w:numId w:val="2"/>
-        </w:numPr>
         <w:spacing w:before="240" w:beforeAutospacing="0" w:after="240" w:afterAutospacing="0"/>
       </w:pPr>
       <w:bookmarkStart w:id="5" w:name="_Toc59011552"/>
-      <w:r>
-        <w:rPr>
-          <w:rFonts w:ascii="Arial" w:hAnsi="Arial" w:cs="Arial"/>
-          <w:color w:val="000000"/>
-          <w:sz w:val="22"/>
-          <w:szCs w:val="22"/>
-        </w:rPr>
-        <w:t>For our dataset, we decided to use Pearson's correlation coefficient in order to find out which 2 variables have the strongest relationship which will help us predict video game sales in the future.</w:t>
-      </w:r>
-    </w:p>
-    <w:p>
-      <w:pPr>
-        <w:pStyle w:val="Heading1"/>
-        <w:numPr>
-          <w:ilvl w:val="0"/>
-          <w:numId w:val="2"/>
-        </w:numPr>
-        <w:spacing w:after="120" w:line="0" w:lineRule="auto"/>
-      </w:pPr>
       <w:r>
         <w:rPr>
           <w:rFonts w:ascii="Arial" w:hAnsi="Arial" w:cs="Arial"/>
@@ -3522,9 +3972,25 @@
           <w:bdr w:val="none" w:sz="0" w:space="0" w:color="auto" w:frame="1"/>
         </w:rPr>
         <w:drawing>
-          <wp:inline distT="0" distB="0" distL="0" distR="0" wp14:anchorId="791140AC" wp14:editId="55F3A08B">
-            <wp:extent cx="4619625" cy="4105275"/>
-            <wp:effectExtent l="0" t="0" r="9525" b="9525"/>
+          <wp:anchor distT="0" distB="0" distL="114300" distR="114300" simplePos="0" relativeHeight="251663360" behindDoc="1" locked="0" layoutInCell="1" allowOverlap="1" wp14:anchorId="791140AC" wp14:editId="5453BF1B">
+            <wp:simplePos x="0" y="0"/>
+            <wp:positionH relativeFrom="column">
+              <wp:posOffset>2491740</wp:posOffset>
+            </wp:positionH>
+            <wp:positionV relativeFrom="paragraph">
+              <wp:posOffset>562610</wp:posOffset>
+            </wp:positionV>
+            <wp:extent cx="3268980" cy="2903855"/>
+            <wp:effectExtent l="0" t="0" r="0" b="4445"/>
+            <wp:wrapTight wrapText="bothSides">
+              <wp:wrapPolygon edited="0">
+                <wp:start x="0" y="0"/>
+                <wp:lineTo x="0" y="21539"/>
+                <wp:lineTo x="21483" y="21539"/>
+                <wp:lineTo x="21483" y="0"/>
+                <wp:lineTo x="0" y="0"/>
+              </wp:wrapPolygon>
+            </wp:wrapTight>
             <wp:docPr id="1" name="Picture 1"/>
             <wp:cNvGraphicFramePr>
               <a:graphicFrameLocks xmlns:a="http://schemas.openxmlformats.org/drawingml/2006/main" noChangeAspect="1"/>
@@ -3554,7 +4020,7 @@
                   <pic:spPr bwMode="auto">
                     <a:xfrm>
                       <a:off x="0" y="0"/>
-                      <a:ext cx="4619625" cy="4105275"/>
+                      <a:ext cx="3268980" cy="2903855"/>
                     </a:xfrm>
                     <a:prstGeom prst="rect">
                       <a:avLst/>
@@ -3567,17 +4033,98 @@
                 </pic:pic>
               </a:graphicData>
             </a:graphic>
-          </wp:inline>
+            <wp14:sizeRelH relativeFrom="page">
+              <wp14:pctWidth>0</wp14:pctWidth>
+            </wp14:sizeRelH>
+            <wp14:sizeRelV relativeFrom="page">
+              <wp14:pctHeight>0</wp14:pctHeight>
+            </wp14:sizeRelV>
+          </wp:anchor>
         </w:drawing>
+      </w:r>
+      <w:r>
+        <w:rPr>
+          <w:rFonts w:ascii="Arial" w:hAnsi="Arial" w:cs="Arial"/>
+          <w:color w:val="000000"/>
+          <w:sz w:val="22"/>
+          <w:szCs w:val="22"/>
+        </w:rPr>
+        <w:t xml:space="preserve">For our dataset, we decided to use </w:t>
+      </w:r>
+      <w:r>
+        <w:rPr>
+          <w:rFonts w:ascii="Arial" w:hAnsi="Arial" w:cs="Arial"/>
+          <w:b/>
+          <w:bCs/>
+          <w:color w:val="000000"/>
+          <w:sz w:val="22"/>
+          <w:szCs w:val="22"/>
+        </w:rPr>
+        <w:t xml:space="preserve">Pearson's </w:t>
+      </w:r>
+      <w:r>
+        <w:rPr>
+          <w:rFonts w:ascii="Arial" w:hAnsi="Arial" w:cs="Arial"/>
+          <w:b/>
+          <w:bCs/>
+          <w:color w:val="000000"/>
+          <w:sz w:val="22"/>
+          <w:szCs w:val="22"/>
+        </w:rPr>
+        <w:t>C</w:t>
+      </w:r>
+      <w:r>
+        <w:rPr>
+          <w:rFonts w:ascii="Arial" w:hAnsi="Arial" w:cs="Arial"/>
+          <w:b/>
+          <w:bCs/>
+          <w:color w:val="000000"/>
+          <w:sz w:val="22"/>
+          <w:szCs w:val="22"/>
+        </w:rPr>
+        <w:t>oefficient</w:t>
+      </w:r>
+      <w:r>
+        <w:rPr>
+          <w:rFonts w:ascii="Arial" w:hAnsi="Arial" w:cs="Arial"/>
+          <w:color w:val="000000"/>
+          <w:sz w:val="22"/>
+          <w:szCs w:val="22"/>
+        </w:rPr>
+        <w:t xml:space="preserve"> in order to find out which 2 variables </w:t>
+      </w:r>
+      <w:r>
+        <w:rPr>
+          <w:rFonts w:ascii="Arial" w:hAnsi="Arial" w:cs="Arial"/>
+          <w:color w:val="000000"/>
+          <w:sz w:val="22"/>
+          <w:szCs w:val="22"/>
+        </w:rPr>
+        <w:t>depict the strongest correlation that</w:t>
+      </w:r>
+      <w:r>
+        <w:rPr>
+          <w:rFonts w:ascii="Arial" w:hAnsi="Arial" w:cs="Arial"/>
+          <w:color w:val="000000"/>
+          <w:sz w:val="22"/>
+          <w:szCs w:val="22"/>
+        </w:rPr>
+        <w:t xml:space="preserve"> will help us predict video game sales in the future.</w:t>
       </w:r>
     </w:p>
     <w:p>
       <w:pPr>
-        <w:pStyle w:val="NormalWeb"/>
+        <w:pStyle w:val="Heading1"/>
         <w:numPr>
           <w:ilvl w:val="0"/>
           <w:numId w:val="2"/>
         </w:numPr>
+        <w:spacing w:after="120" w:line="0" w:lineRule="auto"/>
+      </w:pPr>
+    </w:p>
+    <w:p>
+      <w:pPr>
+        <w:pStyle w:val="NormalWeb"/>
         <w:spacing w:before="0" w:beforeAutospacing="0" w:after="0" w:afterAutospacing="0"/>
       </w:pPr>
       <w:r>
@@ -3607,7 +4154,47 @@
           <w:sz w:val="22"/>
           <w:szCs w:val="22"/>
         </w:rPr>
-        <w:t xml:space="preserve"> our dependent variable and as it counts for all regions we decided to drop the other sales features. So when disregarding the relationship between Global sales and region we can see that </w:t>
+        <w:t xml:space="preserve"> our dependent variable and as it counts for all </w:t>
+      </w:r>
+      <w:proofErr w:type="gramStart"/>
+      <w:r>
+        <w:rPr>
+          <w:rFonts w:ascii="Arial" w:hAnsi="Arial" w:cs="Arial"/>
+          <w:color w:val="000000"/>
+          <w:sz w:val="22"/>
+          <w:szCs w:val="22"/>
+        </w:rPr>
+        <w:t>regions</w:t>
+      </w:r>
+      <w:proofErr w:type="gramEnd"/>
+      <w:r>
+        <w:rPr>
+          <w:rFonts w:ascii="Arial" w:hAnsi="Arial" w:cs="Arial"/>
+          <w:color w:val="000000"/>
+          <w:sz w:val="22"/>
+          <w:szCs w:val="22"/>
+        </w:rPr>
+        <w:t xml:space="preserve"> we decided to drop the other sales features. </w:t>
+      </w:r>
+      <w:proofErr w:type="gramStart"/>
+      <w:r>
+        <w:rPr>
+          <w:rFonts w:ascii="Arial" w:hAnsi="Arial" w:cs="Arial"/>
+          <w:color w:val="000000"/>
+          <w:sz w:val="22"/>
+          <w:szCs w:val="22"/>
+        </w:rPr>
+        <w:t>So</w:t>
+      </w:r>
+      <w:proofErr w:type="gramEnd"/>
+      <w:r>
+        <w:rPr>
+          <w:rFonts w:ascii="Arial" w:hAnsi="Arial" w:cs="Arial"/>
+          <w:color w:val="000000"/>
+          <w:sz w:val="22"/>
+          <w:szCs w:val="22"/>
+        </w:rPr>
+        <w:t xml:space="preserve"> when disregarding the relationship between Global sales and region we can see that </w:t>
       </w:r>
       <w:proofErr w:type="spellStart"/>
       <w:r>
@@ -3687,17 +4274,7 @@
           <w:sz w:val="22"/>
           <w:szCs w:val="22"/>
         </w:rPr>
-        <w:t xml:space="preserve"> however users </w:t>
-      </w:r>
-      <w:r>
-        <w:rPr>
-          <w:rFonts w:ascii="Arial" w:hAnsi="Arial" w:cs="Arial"/>
-          <w:color w:val="000000"/>
-          <w:sz w:val="22"/>
-          <w:szCs w:val="22"/>
-        </w:rPr>
-        <w:lastRenderedPageBreak/>
-        <w:t xml:space="preserve">buy games depending on the critic score and not critic count. </w:t>
+        <w:t xml:space="preserve"> however users buy games depending on the critic score and not critic count. </w:t>
       </w:r>
       <w:proofErr w:type="gramStart"/>
       <w:r>
@@ -3725,7 +4302,7 @@
         <w:pStyle w:val="Heading1"/>
         <w:numPr>
           <w:ilvl w:val="0"/>
-          <w:numId w:val="2"/>
+          <w:numId w:val="5"/>
         </w:numPr>
         <w:pBdr>
           <w:bottom w:val="single" w:sz="6" w:space="1" w:color="auto"/>
@@ -3737,7 +4314,6 @@
           <w:color w:val="000000" w:themeColor="text1"/>
           <w:sz w:val="34"/>
           <w:szCs w:val="34"/>
-          <w:lang w:eastAsia="en-GB"/>
         </w:rPr>
       </w:pPr>
       <w:r>
@@ -3748,7 +4324,6 @@
           <w:color w:val="000000" w:themeColor="text1"/>
           <w:sz w:val="34"/>
           <w:szCs w:val="34"/>
-          <w:lang w:eastAsia="en-GB"/>
         </w:rPr>
         <w:t>MODELS USED</w:t>
       </w:r>
@@ -3762,7 +4337,6 @@
           <w:color w:val="auto"/>
           <w:sz w:val="40"/>
           <w:szCs w:val="40"/>
-          <w:lang w:eastAsia="en-GB"/>
         </w:rPr>
       </w:pPr>
       <w:bookmarkStart w:id="6" w:name="_Toc59011553"/>
@@ -3772,7 +4346,6 @@
           <w:color w:val="auto"/>
           <w:sz w:val="28"/>
           <w:szCs w:val="28"/>
-          <w:lang w:eastAsia="en-GB"/>
         </w:rPr>
         <w:t>4.1 LINEAR REGRESSION</w:t>
       </w:r>
@@ -3793,7 +4366,6 @@
           <w:color w:val="auto"/>
           <w:sz w:val="40"/>
           <w:szCs w:val="40"/>
-          <w:lang w:eastAsia="en-GB"/>
         </w:rPr>
       </w:pPr>
       <w:bookmarkStart w:id="7" w:name="_Toc59011554"/>
@@ -3803,7 +4375,6 @@
           <w:color w:val="auto"/>
           <w:sz w:val="28"/>
           <w:szCs w:val="28"/>
-          <w:lang w:eastAsia="en-GB"/>
         </w:rPr>
         <w:t>4.2 SUPPORT VECTOR MACHINES</w:t>
       </w:r>
@@ -3819,12 +4390,15 @@
     <w:p>
       <w:pPr>
         <w:pStyle w:val="Heading2"/>
+        <w:numPr>
+          <w:ilvl w:val="1"/>
+          <w:numId w:val="6"/>
+        </w:numPr>
         <w:rPr>
           <w:rFonts w:ascii="Arial" w:eastAsia="Times New Roman" w:hAnsi="Arial" w:cs="Arial"/>
           <w:color w:val="auto"/>
           <w:sz w:val="40"/>
           <w:szCs w:val="40"/>
-          <w:lang w:eastAsia="en-GB"/>
         </w:rPr>
       </w:pPr>
       <w:bookmarkStart w:id="8" w:name="_Toc59011555"/>
@@ -3834,9 +4408,9 @@
           <w:color w:val="auto"/>
           <w:sz w:val="28"/>
           <w:szCs w:val="28"/>
-          <w:lang w:eastAsia="en-GB"/>
-        </w:rPr>
-        <w:t>4.3 RANDOM FOREST REGRESSION</w:t>
+        </w:rPr>
+        <w:lastRenderedPageBreak/>
+        <w:t>RANDOM FOREST REGRESSION</w:t>
       </w:r>
       <w:bookmarkEnd w:id="8"/>
     </w:p>
@@ -3852,7 +4426,7 @@
         <w:pStyle w:val="Heading1"/>
         <w:numPr>
           <w:ilvl w:val="0"/>
-          <w:numId w:val="2"/>
+          <w:numId w:val="5"/>
         </w:numPr>
         <w:pBdr>
           <w:bottom w:val="single" w:sz="6" w:space="1" w:color="auto"/>
@@ -3864,7 +4438,6 @@
           <w:color w:val="000000" w:themeColor="text1"/>
           <w:sz w:val="34"/>
           <w:szCs w:val="34"/>
-          <w:lang w:eastAsia="en-GB"/>
         </w:rPr>
       </w:pPr>
       <w:bookmarkStart w:id="9" w:name="_Toc59011556"/>
@@ -3876,7 +4449,6 @@
           <w:color w:val="000000" w:themeColor="text1"/>
           <w:sz w:val="34"/>
           <w:szCs w:val="34"/>
-          <w:lang w:eastAsia="en-GB"/>
         </w:rPr>
         <w:t>INPUT VARIABLES ENCODED</w:t>
       </w:r>
@@ -3894,7 +4466,7 @@
         <w:pStyle w:val="Heading1"/>
         <w:numPr>
           <w:ilvl w:val="0"/>
-          <w:numId w:val="2"/>
+          <w:numId w:val="5"/>
         </w:numPr>
         <w:pBdr>
           <w:bottom w:val="single" w:sz="6" w:space="1" w:color="auto"/>
@@ -3906,7 +4478,6 @@
           <w:color w:val="000000" w:themeColor="text1"/>
           <w:sz w:val="34"/>
           <w:szCs w:val="34"/>
-          <w:lang w:eastAsia="en-GB"/>
         </w:rPr>
       </w:pPr>
       <w:bookmarkStart w:id="10" w:name="_Toc59011557"/>
@@ -3918,7 +4489,6 @@
           <w:color w:val="000000" w:themeColor="text1"/>
           <w:sz w:val="34"/>
           <w:szCs w:val="34"/>
-          <w:lang w:eastAsia="en-GB"/>
         </w:rPr>
         <w:t>ACCURACY EVALUATION CRITERIA</w:t>
       </w:r>
@@ -3936,7 +4506,7 @@
         <w:pStyle w:val="Heading1"/>
         <w:numPr>
           <w:ilvl w:val="0"/>
-          <w:numId w:val="2"/>
+          <w:numId w:val="5"/>
         </w:numPr>
         <w:pBdr>
           <w:bottom w:val="single" w:sz="6" w:space="1" w:color="auto"/>
@@ -3948,7 +4518,6 @@
           <w:color w:val="000000" w:themeColor="text1"/>
           <w:sz w:val="34"/>
           <w:szCs w:val="34"/>
-          <w:lang w:eastAsia="en-GB"/>
         </w:rPr>
       </w:pPr>
       <w:bookmarkStart w:id="11" w:name="_Toc59011558"/>
@@ -3960,7 +4529,6 @@
           <w:color w:val="000000" w:themeColor="text1"/>
           <w:sz w:val="34"/>
           <w:szCs w:val="34"/>
-          <w:lang w:eastAsia="en-GB"/>
         </w:rPr>
         <w:t>RESULTS</w:t>
       </w:r>
@@ -3974,7 +4542,6 @@
           <w:color w:val="auto"/>
           <w:sz w:val="40"/>
           <w:szCs w:val="40"/>
-          <w:lang w:eastAsia="en-GB"/>
         </w:rPr>
       </w:pPr>
       <w:bookmarkStart w:id="12" w:name="_Toc59011559"/>
@@ -3984,7 +4551,6 @@
           <w:color w:val="auto"/>
           <w:sz w:val="28"/>
           <w:szCs w:val="28"/>
-          <w:lang w:eastAsia="en-GB"/>
         </w:rPr>
         <w:t>7.1 LINEAR REGRESSION</w:t>
       </w:r>
@@ -4005,7 +4571,6 @@
           <w:color w:val="auto"/>
           <w:sz w:val="40"/>
           <w:szCs w:val="40"/>
-          <w:lang w:eastAsia="en-GB"/>
         </w:rPr>
       </w:pPr>
       <w:bookmarkStart w:id="13" w:name="_Toc59011560"/>
@@ -4015,7 +4580,6 @@
           <w:color w:val="auto"/>
           <w:sz w:val="28"/>
           <w:szCs w:val="28"/>
-          <w:lang w:eastAsia="en-GB"/>
         </w:rPr>
         <w:t>7.2 SUPPORT VECTOR MACHINES</w:t>
       </w:r>
@@ -4036,7 +4600,6 @@
           <w:color w:val="auto"/>
           <w:sz w:val="40"/>
           <w:szCs w:val="40"/>
-          <w:lang w:eastAsia="en-GB"/>
         </w:rPr>
       </w:pPr>
       <w:bookmarkStart w:id="14" w:name="_Toc59011561"/>
@@ -4046,7 +4609,6 @@
           <w:color w:val="auto"/>
           <w:sz w:val="28"/>
           <w:szCs w:val="28"/>
-          <w:lang w:eastAsia="en-GB"/>
         </w:rPr>
         <w:t>7.3 RANDOM FOREST REGRESSION</w:t>
       </w:r>
@@ -4064,7 +4626,7 @@
         <w:pStyle w:val="Heading1"/>
         <w:numPr>
           <w:ilvl w:val="0"/>
-          <w:numId w:val="2"/>
+          <w:numId w:val="5"/>
         </w:numPr>
         <w:pBdr>
           <w:bottom w:val="single" w:sz="6" w:space="1" w:color="auto"/>
@@ -4076,7 +4638,6 @@
           <w:color w:val="000000" w:themeColor="text1"/>
           <w:sz w:val="34"/>
           <w:szCs w:val="34"/>
-          <w:lang w:eastAsia="en-GB"/>
         </w:rPr>
       </w:pPr>
       <w:bookmarkStart w:id="15" w:name="_Toc59011562"/>
@@ -4088,7 +4649,6 @@
           <w:color w:val="000000" w:themeColor="text1"/>
           <w:sz w:val="34"/>
           <w:szCs w:val="34"/>
-          <w:lang w:eastAsia="en-GB"/>
         </w:rPr>
         <w:t>ENCOUNTERED DATASET PROBLEMS</w:t>
       </w:r>
@@ -4110,10 +4670,66 @@
     </w:p>
     <w:p>
       <w:pPr>
+        <w:rPr>
+          <w:rFonts w:ascii="Arial" w:hAnsi="Arial" w:cs="Arial"/>
+        </w:rPr>
+      </w:pPr>
+    </w:p>
+    <w:p>
+      <w:pPr>
+        <w:rPr>
+          <w:rFonts w:ascii="Arial" w:hAnsi="Arial" w:cs="Arial"/>
+        </w:rPr>
+      </w:pPr>
+    </w:p>
+    <w:p>
+      <w:pPr>
+        <w:rPr>
+          <w:rFonts w:ascii="Arial" w:hAnsi="Arial" w:cs="Arial"/>
+        </w:rPr>
+      </w:pPr>
+    </w:p>
+    <w:p>
+      <w:pPr>
+        <w:rPr>
+          <w:rFonts w:ascii="Arial" w:hAnsi="Arial" w:cs="Arial"/>
+        </w:rPr>
+      </w:pPr>
+    </w:p>
+    <w:p>
+      <w:pPr>
+        <w:rPr>
+          <w:rFonts w:ascii="Arial" w:hAnsi="Arial" w:cs="Arial"/>
+        </w:rPr>
+      </w:pPr>
+    </w:p>
+    <w:p>
+      <w:pPr>
+        <w:rPr>
+          <w:rFonts w:ascii="Arial" w:hAnsi="Arial" w:cs="Arial"/>
+        </w:rPr>
+      </w:pPr>
+    </w:p>
+    <w:p>
+      <w:pPr>
+        <w:rPr>
+          <w:rFonts w:ascii="Arial" w:hAnsi="Arial" w:cs="Arial"/>
+        </w:rPr>
+      </w:pPr>
+    </w:p>
+    <w:p>
+      <w:pPr>
+        <w:rPr>
+          <w:rFonts w:ascii="Arial" w:hAnsi="Arial" w:cs="Arial"/>
+        </w:rPr>
+      </w:pPr>
+    </w:p>
+    <w:p>
+      <w:pPr>
         <w:pStyle w:val="Heading1"/>
         <w:numPr>
           <w:ilvl w:val="0"/>
-          <w:numId w:val="2"/>
+          <w:numId w:val="5"/>
         </w:numPr>
         <w:pBdr>
           <w:bottom w:val="single" w:sz="6" w:space="1" w:color="auto"/>
@@ -4125,7 +4741,6 @@
           <w:color w:val="000000" w:themeColor="text1"/>
           <w:sz w:val="34"/>
           <w:szCs w:val="34"/>
-          <w:lang w:eastAsia="en-GB"/>
         </w:rPr>
       </w:pPr>
       <w:bookmarkStart w:id="16" w:name="_Toc59011563"/>
@@ -4137,7 +4752,6 @@
           <w:color w:val="000000" w:themeColor="text1"/>
           <w:sz w:val="34"/>
           <w:szCs w:val="34"/>
-          <w:lang w:eastAsia="en-GB"/>
         </w:rPr>
         <w:t>REFERENCES</w:t>
       </w:r>
@@ -4159,28 +4773,26 @@
       <w:proofErr w:type="spellStart"/>
       <w:r>
         <w:rPr>
-          <w:rFonts w:ascii="Arial" w:eastAsia="Times New Roman" w:hAnsi="Arial" w:cs="Arial"/>
+          <w:rFonts w:ascii="Arial" w:hAnsi="Arial" w:cs="Arial"/>
           <w:b/>
           <w:bCs/>
           <w:color w:val="000000"/>
           <w:sz w:val="20"/>
           <w:szCs w:val="20"/>
           <w:shd w:val="clear" w:color="auto" w:fill="FFFFFF"/>
-          <w:lang w:eastAsia="en-GB"/>
         </w:rPr>
         <w:t>Gamescrate</w:t>
       </w:r>
       <w:proofErr w:type="spellEnd"/>
       <w:r>
         <w:rPr>
-          <w:rFonts w:ascii="Arial" w:eastAsia="Times New Roman" w:hAnsi="Arial" w:cs="Arial"/>
+          <w:rFonts w:ascii="Arial" w:hAnsi="Arial" w:cs="Arial"/>
           <w:b/>
           <w:bCs/>
           <w:color w:val="000000"/>
           <w:sz w:val="20"/>
           <w:szCs w:val="20"/>
           <w:shd w:val="clear" w:color="auto" w:fill="FFFFFF"/>
-          <w:lang w:eastAsia="en-GB"/>
         </w:rPr>
         <w:t xml:space="preserve">. </w:t>
       </w:r>
@@ -4208,20 +4820,19 @@
       <w:proofErr w:type="spellEnd"/>
       <w:r>
         <w:rPr>
-          <w:rFonts w:ascii="Arial" w:eastAsia="Times New Roman" w:hAnsi="Arial" w:cs="Arial"/>
+          <w:rFonts w:ascii="Arial" w:hAnsi="Arial" w:cs="Arial"/>
           <w:b/>
           <w:bCs/>
           <w:color w:val="000000"/>
           <w:sz w:val="20"/>
           <w:szCs w:val="20"/>
           <w:shd w:val="clear" w:color="auto" w:fill="FFFFFF"/>
-          <w:lang w:eastAsia="en-GB"/>
         </w:rPr>
         <w:t>., 2020. </w:t>
       </w:r>
       <w:r>
         <w:rPr>
-          <w:rFonts w:ascii="Arial" w:eastAsia="Times New Roman" w:hAnsi="Arial" w:cs="Arial"/>
+          <w:rFonts w:ascii="Arial" w:hAnsi="Arial" w:cs="Arial"/>
           <w:b/>
           <w:bCs/>
           <w:i/>
@@ -4230,13 +4841,12 @@
           <w:sz w:val="20"/>
           <w:szCs w:val="20"/>
           <w:shd w:val="clear" w:color="auto" w:fill="FFFFFF"/>
-          <w:lang w:eastAsia="en-GB"/>
         </w:rPr>
         <w:t xml:space="preserve">Statistically, Video Games Are Now The </w:t>
       </w:r>
       <w:r>
         <w:rPr>
-          <w:rFonts w:ascii="Arial" w:eastAsia="Times New Roman" w:hAnsi="Arial" w:cs="Arial"/>
+          <w:rFonts w:ascii="Arial" w:hAnsi="Arial" w:cs="Arial"/>
           <w:b/>
           <w:bCs/>
           <w:i/>
@@ -4245,14 +4855,13 @@
           <w:sz w:val="20"/>
           <w:szCs w:val="20"/>
           <w:shd w:val="clear" w:color="auto" w:fill="FFFFFF"/>
-          <w:lang w:eastAsia="en-GB"/>
         </w:rPr>
         <w:br/>
         <w:t xml:space="preserve">  </w:t>
       </w:r>
       <w:r>
         <w:rPr>
-          <w:rFonts w:ascii="Arial" w:eastAsia="Times New Roman" w:hAnsi="Arial" w:cs="Arial"/>
+          <w:rFonts w:ascii="Arial" w:hAnsi="Arial" w:cs="Arial"/>
           <w:b/>
           <w:bCs/>
           <w:i/>
@@ -4261,13 +4870,12 @@
           <w:sz w:val="20"/>
           <w:szCs w:val="20"/>
           <w:shd w:val="clear" w:color="auto" w:fill="FFFFFF"/>
-          <w:lang w:eastAsia="en-GB"/>
         </w:rPr>
         <w:t xml:space="preserve">Most Popular </w:t>
       </w:r>
       <w:r>
         <w:rPr>
-          <w:rFonts w:ascii="Arial" w:eastAsia="Times New Roman" w:hAnsi="Arial" w:cs="Arial"/>
+          <w:rFonts w:ascii="Arial" w:hAnsi="Arial" w:cs="Arial"/>
           <w:b/>
           <w:bCs/>
           <w:i/>
@@ -4276,13 +4884,12 @@
           <w:sz w:val="20"/>
           <w:szCs w:val="20"/>
           <w:shd w:val="clear" w:color="auto" w:fill="FFFFFF"/>
-          <w:lang w:eastAsia="en-GB"/>
         </w:rPr>
         <w:t>and</w:t>
       </w:r>
       <w:r>
         <w:rPr>
-          <w:rFonts w:ascii="Arial" w:eastAsia="Times New Roman" w:hAnsi="Arial" w:cs="Arial"/>
+          <w:rFonts w:ascii="Arial" w:hAnsi="Arial" w:cs="Arial"/>
           <w:b/>
           <w:bCs/>
           <w:i/>
@@ -4291,13 +4898,12 @@
           <w:sz w:val="20"/>
           <w:szCs w:val="20"/>
           <w:shd w:val="clear" w:color="auto" w:fill="FFFFFF"/>
-          <w:lang w:eastAsia="en-GB"/>
         </w:rPr>
         <w:t xml:space="preserve"> </w:t>
       </w:r>
       <w:r>
         <w:rPr>
-          <w:rFonts w:ascii="Arial" w:eastAsia="Times New Roman" w:hAnsi="Arial" w:cs="Arial"/>
+          <w:rFonts w:ascii="Arial" w:hAnsi="Arial" w:cs="Arial"/>
           <w:b/>
           <w:bCs/>
           <w:i/>
@@ -4306,76 +4912,69 @@
           <w:sz w:val="20"/>
           <w:szCs w:val="20"/>
           <w:shd w:val="clear" w:color="auto" w:fill="FFFFFF"/>
-          <w:lang w:eastAsia="en-GB"/>
         </w:rPr>
         <w:t>Profitable Form Of Entertainment</w:t>
       </w:r>
       <w:r>
         <w:rPr>
-          <w:rFonts w:ascii="Arial" w:eastAsia="Times New Roman" w:hAnsi="Arial" w:cs="Arial"/>
+          <w:rFonts w:ascii="Arial" w:hAnsi="Arial" w:cs="Arial"/>
           <w:b/>
           <w:bCs/>
           <w:color w:val="000000"/>
           <w:sz w:val="20"/>
           <w:szCs w:val="20"/>
           <w:shd w:val="clear" w:color="auto" w:fill="FFFFFF"/>
-          <w:lang w:eastAsia="en-GB"/>
         </w:rPr>
         <w:t xml:space="preserve">. [online] </w:t>
       </w:r>
       <w:r>
         <w:rPr>
-          <w:rFonts w:ascii="Arial" w:eastAsia="Times New Roman" w:hAnsi="Arial" w:cs="Arial"/>
+          <w:rFonts w:ascii="Arial" w:hAnsi="Arial" w:cs="Arial"/>
           <w:color w:val="000000"/>
           <w:sz w:val="20"/>
           <w:szCs w:val="20"/>
           <w:shd w:val="clear" w:color="auto" w:fill="FFFFFF"/>
-          <w:lang w:eastAsia="en-GB"/>
         </w:rPr>
         <w:br/>
       </w:r>
       <w:r>
         <w:rPr>
-          <w:rFonts w:ascii="Arial" w:eastAsia="Times New Roman" w:hAnsi="Arial" w:cs="Arial"/>
+          <w:rFonts w:ascii="Arial" w:hAnsi="Arial" w:cs="Arial"/>
           <w:color w:val="000000"/>
           <w:sz w:val="20"/>
           <w:szCs w:val="20"/>
           <w:shd w:val="clear" w:color="auto" w:fill="FFFFFF"/>
-          <w:lang w:eastAsia="en-GB"/>
         </w:rPr>
         <w:t xml:space="preserve">  </w:t>
       </w:r>
       <w:r>
         <w:rPr>
-          <w:rFonts w:ascii="Arial" w:eastAsia="Times New Roman" w:hAnsi="Arial" w:cs="Arial"/>
+          <w:rFonts w:ascii="Arial" w:hAnsi="Arial" w:cs="Arial"/>
           <w:color w:val="000000"/>
           <w:sz w:val="20"/>
           <w:szCs w:val="20"/>
           <w:shd w:val="clear" w:color="auto" w:fill="FFFFFF"/>
-          <w:lang w:eastAsia="en-GB"/>
         </w:rPr>
         <w:t>Available at: &lt;https://gamecrate.com/statistically-video-games-are-now-most-popular-and-</w:t>
       </w:r>
       <w:r>
         <w:rPr>
-          <w:rFonts w:ascii="Arial" w:eastAsia="Times New Roman" w:hAnsi="Arial" w:cs="Arial"/>
+          <w:rFonts w:ascii="Arial" w:hAnsi="Arial" w:cs="Arial"/>
           <w:color w:val="000000"/>
           <w:sz w:val="20"/>
           <w:szCs w:val="20"/>
           <w:shd w:val="clear" w:color="auto" w:fill="FFFFFF"/>
-          <w:lang w:eastAsia="en-GB"/>
         </w:rPr>
         <w:br/>
         <w:t xml:space="preserve">  </w:t>
       </w:r>
       <w:r>
         <w:rPr>
-          <w:rFonts w:ascii="Arial" w:eastAsia="Times New Roman" w:hAnsi="Arial" w:cs="Arial"/>
+          <w:rFonts w:ascii="Arial" w:hAnsi="Arial" w:cs="Arial"/>
           <w:color w:val="000000"/>
           <w:sz w:val="20"/>
           <w:szCs w:val="20"/>
           <w:shd w:val="clear" w:color="auto" w:fill="FFFFFF"/>
-          <w:lang w:eastAsia="en-GB"/>
         </w:rPr>
         <w:t>profitable-form-entertainment/20087&gt; [Accessed 16 December 2020].</w:t>
       </w:r>
@@ -4384,12 +4983,11 @@
       <w:pPr>
         <w:ind w:left="360"/>
         <w:rPr>
-          <w:rFonts w:ascii="Arial" w:eastAsia="Times New Roman" w:hAnsi="Arial" w:cs="Arial"/>
+          <w:rFonts w:ascii="Arial" w:hAnsi="Arial" w:cs="Arial"/>
           <w:color w:val="000000"/>
           <w:sz w:val="20"/>
           <w:szCs w:val="20"/>
           <w:shd w:val="clear" w:color="auto" w:fill="FFFFFF"/>
-          <w:lang w:eastAsia="en-GB"/>
         </w:rPr>
       </w:pPr>
       <w:r>
@@ -4412,20 +5010,19 @@
       </w:r>
       <w:r>
         <w:rPr>
-          <w:rFonts w:ascii="Arial" w:eastAsia="Times New Roman" w:hAnsi="Arial" w:cs="Arial"/>
+          <w:rFonts w:ascii="Arial" w:hAnsi="Arial" w:cs="Arial"/>
           <w:b/>
           <w:bCs/>
           <w:color w:val="000000"/>
           <w:sz w:val="20"/>
           <w:szCs w:val="20"/>
           <w:shd w:val="clear" w:color="auto" w:fill="FFFFFF"/>
-          <w:lang w:eastAsia="en-GB"/>
         </w:rPr>
         <w:t>Reuters. 2020. </w:t>
       </w:r>
       <w:r>
         <w:rPr>
-          <w:rFonts w:ascii="Arial" w:eastAsia="Times New Roman" w:hAnsi="Arial" w:cs="Arial"/>
+          <w:rFonts w:ascii="Arial" w:hAnsi="Arial" w:cs="Arial"/>
           <w:b/>
           <w:bCs/>
           <w:i/>
@@ -4434,54 +5031,49 @@
           <w:sz w:val="20"/>
           <w:szCs w:val="20"/>
           <w:shd w:val="clear" w:color="auto" w:fill="FFFFFF"/>
-          <w:lang w:eastAsia="en-GB"/>
         </w:rPr>
         <w:t>Report: Gaming Revenue To Top $159B In 2020</w:t>
       </w:r>
       <w:r>
         <w:rPr>
-          <w:rFonts w:ascii="Arial" w:eastAsia="Times New Roman" w:hAnsi="Arial" w:cs="Arial"/>
+          <w:rFonts w:ascii="Arial" w:hAnsi="Arial" w:cs="Arial"/>
           <w:b/>
           <w:bCs/>
           <w:color w:val="000000"/>
           <w:sz w:val="20"/>
           <w:szCs w:val="20"/>
           <w:shd w:val="clear" w:color="auto" w:fill="FFFFFF"/>
-          <w:lang w:eastAsia="en-GB"/>
         </w:rPr>
         <w:t>. [online]</w:t>
       </w:r>
       <w:r>
         <w:rPr>
-          <w:rFonts w:ascii="Arial" w:eastAsia="Times New Roman" w:hAnsi="Arial" w:cs="Arial"/>
+          <w:rFonts w:ascii="Arial" w:hAnsi="Arial" w:cs="Arial"/>
           <w:color w:val="000000"/>
           <w:sz w:val="20"/>
           <w:szCs w:val="20"/>
           <w:shd w:val="clear" w:color="auto" w:fill="FFFFFF"/>
-          <w:lang w:eastAsia="en-GB"/>
         </w:rPr>
         <w:t xml:space="preserve"> </w:t>
       </w:r>
       <w:r>
         <w:rPr>
-          <w:rFonts w:ascii="Arial" w:eastAsia="Times New Roman" w:hAnsi="Arial" w:cs="Arial"/>
+          <w:rFonts w:ascii="Arial" w:hAnsi="Arial" w:cs="Arial"/>
           <w:color w:val="000000"/>
           <w:sz w:val="20"/>
           <w:szCs w:val="20"/>
           <w:shd w:val="clear" w:color="auto" w:fill="FFFFFF"/>
-          <w:lang w:eastAsia="en-GB"/>
         </w:rPr>
         <w:br/>
         <w:t xml:space="preserve">  Available at: &lt;https://uk.reuters.com/article/esports-business-gaming-revenues/report-gaming-revenue-to-</w:t>
       </w:r>
       <w:r>
         <w:rPr>
-          <w:rFonts w:ascii="Arial" w:eastAsia="Times New Roman" w:hAnsi="Arial" w:cs="Arial"/>
+          <w:rFonts w:ascii="Arial" w:hAnsi="Arial" w:cs="Arial"/>
           <w:color w:val="000000"/>
           <w:sz w:val="20"/>
           <w:szCs w:val="20"/>
           <w:shd w:val="clear" w:color="auto" w:fill="FFFFFF"/>
-          <w:lang w:eastAsia="en-GB"/>
         </w:rPr>
         <w:br/>
         <w:t xml:space="preserve">  top-159b-in-2020-idUSFLM8jkJMl&gt; [Accessed 16 December 2020].</w:t>
@@ -4491,10 +5083,11 @@
       <w:pPr>
         <w:ind w:left="360"/>
         <w:rPr>
-          <w:rFonts w:ascii="Times New Roman" w:eastAsia="Times New Roman" w:hAnsi="Times New Roman" w:cs="Times New Roman"/>
-          <w:sz w:val="24"/>
-          <w:szCs w:val="24"/>
-          <w:lang w:eastAsia="en-GB"/>
+          <w:rFonts w:ascii="Arial" w:hAnsi="Arial" w:cs="Arial"/>
+          <w:color w:val="000000"/>
+          <w:sz w:val="20"/>
+          <w:szCs w:val="20"/>
+          <w:shd w:val="clear" w:color="auto" w:fill="FFFFFF"/>
         </w:rPr>
       </w:pPr>
       <w:r>
@@ -4508,20 +5101,19 @@
       </w:r>
       <w:r>
         <w:rPr>
-          <w:rFonts w:ascii="Arial" w:eastAsia="Times New Roman" w:hAnsi="Arial" w:cs="Arial"/>
+          <w:rFonts w:ascii="Arial" w:hAnsi="Arial" w:cs="Arial"/>
           <w:b/>
           <w:bCs/>
           <w:color w:val="000000"/>
           <w:sz w:val="20"/>
           <w:szCs w:val="20"/>
           <w:shd w:val="clear" w:color="auto" w:fill="FFFFFF"/>
-          <w:lang w:eastAsia="en-GB"/>
         </w:rPr>
         <w:t>Eurogamer.net. 2020. </w:t>
       </w:r>
       <w:r>
         <w:rPr>
-          <w:rFonts w:ascii="Arial" w:eastAsia="Times New Roman" w:hAnsi="Arial" w:cs="Arial"/>
+          <w:rFonts w:ascii="Arial" w:hAnsi="Arial" w:cs="Arial"/>
           <w:b/>
           <w:bCs/>
           <w:i/>
@@ -4530,124 +5122,255 @@
           <w:sz w:val="20"/>
           <w:szCs w:val="20"/>
           <w:shd w:val="clear" w:color="auto" w:fill="FFFFFF"/>
-          <w:lang w:eastAsia="en-GB"/>
         </w:rPr>
         <w:t>GAME Intends To Close 40 Stores In The UK</w:t>
       </w:r>
       <w:r>
         <w:rPr>
-          <w:rFonts w:ascii="Arial" w:eastAsia="Times New Roman" w:hAnsi="Arial" w:cs="Arial"/>
+          <w:rFonts w:ascii="Arial" w:hAnsi="Arial" w:cs="Arial"/>
           <w:b/>
           <w:bCs/>
           <w:color w:val="000000"/>
           <w:sz w:val="20"/>
           <w:szCs w:val="20"/>
           <w:shd w:val="clear" w:color="auto" w:fill="FFFFFF"/>
-          <w:lang w:eastAsia="en-GB"/>
         </w:rPr>
         <w:t xml:space="preserve">. [online] </w:t>
       </w:r>
       <w:r>
         <w:rPr>
-          <w:rFonts w:ascii="Arial" w:eastAsia="Times New Roman" w:hAnsi="Arial" w:cs="Arial"/>
+          <w:rFonts w:ascii="Arial" w:hAnsi="Arial" w:cs="Arial"/>
           <w:b/>
           <w:bCs/>
           <w:color w:val="000000"/>
           <w:sz w:val="20"/>
           <w:szCs w:val="20"/>
           <w:shd w:val="clear" w:color="auto" w:fill="FFFFFF"/>
-          <w:lang w:eastAsia="en-GB"/>
         </w:rPr>
         <w:br/>
       </w:r>
       <w:r>
         <w:rPr>
-          <w:rFonts w:ascii="Arial" w:eastAsia="Times New Roman" w:hAnsi="Arial" w:cs="Arial"/>
+          <w:rFonts w:ascii="Arial" w:hAnsi="Arial" w:cs="Arial"/>
           <w:color w:val="000000"/>
           <w:sz w:val="20"/>
           <w:szCs w:val="20"/>
           <w:shd w:val="clear" w:color="auto" w:fill="FFFFFF"/>
-          <w:lang w:eastAsia="en-GB"/>
         </w:rPr>
         <w:t xml:space="preserve">  </w:t>
       </w:r>
       <w:r>
         <w:rPr>
-          <w:rFonts w:ascii="Arial" w:eastAsia="Times New Roman" w:hAnsi="Arial" w:cs="Arial"/>
+          <w:rFonts w:ascii="Arial" w:hAnsi="Arial" w:cs="Arial"/>
           <w:color w:val="000000"/>
           <w:sz w:val="20"/>
           <w:szCs w:val="20"/>
           <w:shd w:val="clear" w:color="auto" w:fill="FFFFFF"/>
-          <w:lang w:eastAsia="en-GB"/>
         </w:rPr>
         <w:t>Available at: &lt;https://www.eurogamer.net/articles/2020-01-09-game-intends-to-close-40</w:t>
       </w:r>
       <w:r>
         <w:rPr>
-          <w:rFonts w:ascii="Arial" w:eastAsia="Times New Roman" w:hAnsi="Arial" w:cs="Arial"/>
+          <w:rFonts w:ascii="Arial" w:hAnsi="Arial" w:cs="Arial"/>
           <w:color w:val="000000"/>
           <w:sz w:val="20"/>
           <w:szCs w:val="20"/>
           <w:shd w:val="clear" w:color="auto" w:fill="FFFFFF"/>
-          <w:lang w:eastAsia="en-GB"/>
         </w:rPr>
         <w:br/>
         <w:t xml:space="preserve">  </w:t>
       </w:r>
       <w:r>
         <w:rPr>
-          <w:rFonts w:ascii="Arial" w:eastAsia="Times New Roman" w:hAnsi="Arial" w:cs="Arial"/>
+          <w:rFonts w:ascii="Arial" w:hAnsi="Arial" w:cs="Arial"/>
           <w:color w:val="000000"/>
           <w:sz w:val="20"/>
           <w:szCs w:val="20"/>
           <w:shd w:val="clear" w:color="auto" w:fill="FFFFFF"/>
-          <w:lang w:eastAsia="en-GB"/>
         </w:rPr>
         <w:t>-stores-in-the-</w:t>
       </w:r>
       <w:proofErr w:type="spellStart"/>
       <w:r>
         <w:rPr>
-          <w:rFonts w:ascii="Arial" w:eastAsia="Times New Roman" w:hAnsi="Arial" w:cs="Arial"/>
+          <w:rFonts w:ascii="Arial" w:hAnsi="Arial" w:cs="Arial"/>
           <w:color w:val="000000"/>
           <w:sz w:val="20"/>
           <w:szCs w:val="20"/>
           <w:shd w:val="clear" w:color="auto" w:fill="FFFFFF"/>
-          <w:lang w:eastAsia="en-GB"/>
         </w:rPr>
         <w:t>uk</w:t>
       </w:r>
       <w:proofErr w:type="spellEnd"/>
       <w:r>
         <w:rPr>
-          <w:rFonts w:ascii="Arial" w:eastAsia="Times New Roman" w:hAnsi="Arial" w:cs="Arial"/>
+          <w:rFonts w:ascii="Arial" w:hAnsi="Arial" w:cs="Arial"/>
           <w:color w:val="000000"/>
           <w:sz w:val="20"/>
           <w:szCs w:val="20"/>
           <w:shd w:val="clear" w:color="auto" w:fill="FFFFFF"/>
-          <w:lang w:eastAsia="en-GB"/>
         </w:rPr>
         <w:t>&gt; [Accessed 15 December 2020].</w:t>
       </w:r>
     </w:p>
     <w:p>
       <w:pPr>
-        <w:ind w:left="360"/>
+        <w:ind w:firstLine="360"/>
+        <w:rPr>
+          <w:rFonts w:ascii="Arial" w:hAnsi="Arial" w:cs="Arial"/>
+          <w:color w:val="000000"/>
+          <w:sz w:val="20"/>
+          <w:szCs w:val="20"/>
+          <w:shd w:val="clear" w:color="auto" w:fill="FFFFFF"/>
+        </w:rPr>
+      </w:pPr>
+      <w:r>
         <w:rPr>
           <w:rFonts w:ascii="Arial" w:hAnsi="Arial" w:cs="Arial"/>
           <w:b/>
           <w:bCs/>
           <w:vertAlign w:val="superscript"/>
         </w:rPr>
-      </w:pPr>
+        <w:t xml:space="preserve">4 </w:t>
+      </w:r>
+      <w:r>
+        <w:rPr>
+          <w:rFonts w:ascii="Arial" w:hAnsi="Arial" w:cs="Arial"/>
+          <w:b/>
+          <w:bCs/>
+          <w:color w:val="000000"/>
+          <w:sz w:val="20"/>
+          <w:szCs w:val="20"/>
+          <w:shd w:val="clear" w:color="auto" w:fill="FFFFFF"/>
+        </w:rPr>
+        <w:t>Eurogamer.net. 2020. </w:t>
+      </w:r>
+      <w:r>
+        <w:rPr>
+          <w:rFonts w:ascii="Arial" w:hAnsi="Arial" w:cs="Arial"/>
+          <w:b/>
+          <w:bCs/>
+          <w:i/>
+          <w:iCs/>
+          <w:color w:val="000000"/>
+          <w:sz w:val="20"/>
+          <w:szCs w:val="20"/>
+          <w:shd w:val="clear" w:color="auto" w:fill="FFFFFF"/>
+        </w:rPr>
+        <w:t>UK Video Game Sales Now 80% Digital</w:t>
+      </w:r>
+      <w:r>
+        <w:rPr>
+          <w:rFonts w:ascii="Arial" w:hAnsi="Arial" w:cs="Arial"/>
+          <w:b/>
+          <w:bCs/>
+          <w:color w:val="000000"/>
+          <w:sz w:val="20"/>
+          <w:szCs w:val="20"/>
+          <w:shd w:val="clear" w:color="auto" w:fill="FFFFFF"/>
+        </w:rPr>
+        <w:t>. [online]</w:t>
+      </w:r>
+      <w:r>
+        <w:rPr>
+          <w:rFonts w:ascii="Arial" w:hAnsi="Arial" w:cs="Arial"/>
+          <w:color w:val="000000"/>
+          <w:sz w:val="20"/>
+          <w:szCs w:val="20"/>
+          <w:shd w:val="clear" w:color="auto" w:fill="FFFFFF"/>
+        </w:rPr>
+        <w:t xml:space="preserve"> </w:t>
+      </w:r>
     </w:p>
     <w:p>
-      <w:pPr>
-        <w:rPr>
-          <w:rFonts w:ascii="Arial" w:eastAsia="Times New Roman" w:hAnsi="Arial" w:cs="Arial"/>
-          <w:sz w:val="24"/>
-          <w:szCs w:val="24"/>
-          <w:lang w:eastAsia="en-GB"/>
+      <w:r>
+        <w:rPr>
+          <w:rFonts w:ascii="Arial" w:hAnsi="Arial" w:cs="Arial"/>
+          <w:color w:val="000000"/>
+          <w:sz w:val="20"/>
+          <w:szCs w:val="20"/>
+          <w:shd w:val="clear" w:color="auto" w:fill="FFFFFF"/>
+        </w:rPr>
+        <w:t xml:space="preserve">         </w:t>
+      </w:r>
+      <w:r>
+        <w:rPr>
+          <w:rFonts w:ascii="Arial" w:hAnsi="Arial" w:cs="Arial"/>
+          <w:color w:val="000000"/>
+          <w:sz w:val="20"/>
+          <w:szCs w:val="20"/>
+          <w:shd w:val="clear" w:color="auto" w:fill="FFFFFF"/>
+        </w:rPr>
+        <w:t>Available at: &lt;https://www.eurogamer.net/articles/2019-01-03-uk-video-game-sales-</w:t>
+      </w:r>
+      <w:r>
+        <w:rPr>
+          <w:rFonts w:ascii="Arial" w:hAnsi="Arial" w:cs="Arial"/>
+          <w:color w:val="000000"/>
+          <w:sz w:val="20"/>
+          <w:szCs w:val="20"/>
+          <w:shd w:val="clear" w:color="auto" w:fill="FFFFFF"/>
+        </w:rPr>
+        <w:br/>
+        <w:t xml:space="preserve">         </w:t>
+      </w:r>
+      <w:r>
+        <w:rPr>
+          <w:rFonts w:ascii="Arial" w:hAnsi="Arial" w:cs="Arial"/>
+          <w:color w:val="000000"/>
+          <w:sz w:val="20"/>
+          <w:szCs w:val="20"/>
+          <w:shd w:val="clear" w:color="auto" w:fill="FFFFFF"/>
+        </w:rPr>
+        <w:t>now-80-percent-digital&gt; [Accessed 15 December 2020].</w:t>
+      </w:r>
+    </w:p>
+    <w:p>
+      <w:pPr>
+        <w:ind w:left="360"/>
+        <w:rPr>
+          <w:rFonts w:ascii="Arial" w:hAnsi="Arial" w:cs="Arial"/>
+          <w:b/>
+          <w:bCs/>
+          <w:color w:val="000000"/>
+          <w:sz w:val="20"/>
+          <w:szCs w:val="20"/>
+          <w:shd w:val="clear" w:color="auto" w:fill="FFFFFF"/>
+        </w:rPr>
+      </w:pPr>
+    </w:p>
+    <w:p>
+      <w:pPr>
+        <w:ind w:left="360"/>
+        <w:rPr>
+          <w:rFonts w:ascii="Arial" w:hAnsi="Arial" w:cs="Arial"/>
+          <w:color w:val="000000"/>
+          <w:sz w:val="20"/>
+          <w:szCs w:val="20"/>
+          <w:shd w:val="clear" w:color="auto" w:fill="FFFFFF"/>
+        </w:rPr>
+      </w:pPr>
+    </w:p>
+    <w:p>
+      <w:pPr>
+        <w:ind w:left="360"/>
+      </w:pPr>
+    </w:p>
+    <w:p>
+      <w:pPr>
+        <w:ind w:left="360"/>
+        <w:rPr>
+          <w:rFonts w:ascii="Arial" w:hAnsi="Arial" w:cs="Arial"/>
+          <w:b/>
+          <w:bCs/>
+          <w:vertAlign w:val="superscript"/>
+        </w:rPr>
+      </w:pPr>
+    </w:p>
+    <w:p>
+      <w:pPr>
+        <w:rPr>
+          <w:rFonts w:ascii="Arial" w:hAnsi="Arial" w:cs="Arial"/>
         </w:rPr>
       </w:pPr>
     </w:p>
@@ -4675,9 +5398,6 @@
 <w:endnotes xmlns:wpc="http://schemas.microsoft.com/office/word/2010/wordprocessingCanvas" xmlns:cx="http://schemas.microsoft.com/office/drawing/2014/chartex" xmlns:cx1="http://schemas.microsoft.com/office/drawing/2015/9/8/chartex" xmlns:cx2="http://schemas.microsoft.com/office/drawing/2015/10/21/chartex" xmlns:cx3="http://schemas.microsoft.com/office/drawing/2016/5/9/chartex" xmlns:cx4="http://schemas.microsoft.com/office/drawing/2016/5/10/chartex" xmlns:cx5="http://schemas.microsoft.com/office/drawing/2016/5/11/chartex" xmlns:cx6="http://schemas.microsoft.com/office/drawing/2016/5/12/chartex" xmlns:cx7="http://schemas.microsoft.com/office/drawing/2016/5/13/chartex" xmlns:cx8="http://schemas.microsoft.com/office/drawing/2016/5/14/chartex" xmlns:mc="http://schemas.openxmlformats.org/markup-compatibility/2006" xmlns:aink="http://schemas.microsoft.com/office/drawing/2016/ink" xmlns:am3d="http://schemas.microsoft.com/office/drawing/2017/model3d" xmlns:o="urn:schemas-microsoft-com:office:office" xmlns:r="http://schemas.openxmlformats.org/officeDocument/2006/relationships" xmlns:m="http://schemas.openxmlformats.org/officeDocument/2006/math" xmlns:v="urn:schemas-microsoft-com:vml" xmlns:wp14="http://schemas.microsoft.com/office/word/2010/wordprocessingDrawing" xmlns:wp="http://schemas.openxmlformats.org/drawingml/2006/wordprocessingDrawing" xmlns:w10="urn:schemas-microsoft-com:office:word" xmlns:w="http://schemas.openxmlformats.org/wordprocessingml/2006/main" xmlns:w14="http://schemas.microsoft.com/office/word/2010/wordml" xmlns:w15="http://schemas.microsoft.com/office/word/2012/wordml" xmlns:w16cex="http://schemas.microsoft.com/office/word/2018/wordml/cex" xmlns:w16cid="http://schemas.microsoft.com/office/word/2016/wordml/cid" xmlns:w16="http://schemas.microsoft.com/office/word/2018/wordml" xmlns:w16se="http://schemas.microsoft.com/office/word/2015/wordml/symex" xmlns:wpg="http://schemas.microsoft.com/office/word/2010/wordprocessingGroup" xmlns:wpi="http://schemas.microsoft.com/office/word/2010/wordprocessingInk" xmlns:wne="http://schemas.microsoft.com/office/word/2006/wordml" xmlns:wps="http://schemas.microsoft.com/office/word/2010/wordprocessingShape" mc:Ignorable="w14 w15 w16se w16cid w16 w16cex wp14">
   <w:endnote w:type="separator" w:id="-1">
     <w:p>
-      <w:pPr>
-        <w:spacing w:after="0" w:line="240" w:lineRule="auto"/>
-      </w:pPr>
       <w:r>
         <w:separator/>
       </w:r>
@@ -4685,9 +5405,6 @@
   </w:endnote>
   <w:endnote w:type="continuationSeparator" w:id="0">
     <w:p>
-      <w:pPr>
-        <w:spacing w:after="0" w:line="240" w:lineRule="auto"/>
-      </w:pPr>
       <w:r>
         <w:continuationSeparator/>
       </w:r>
@@ -4700,9 +5417,6 @@
 <w:footnotes xmlns:wpc="http://schemas.microsoft.com/office/word/2010/wordprocessingCanvas" xmlns:cx="http://schemas.microsoft.com/office/drawing/2014/chartex" xmlns:cx1="http://schemas.microsoft.com/office/drawing/2015/9/8/chartex" xmlns:cx2="http://schemas.microsoft.com/office/drawing/2015/10/21/chartex" xmlns:cx3="http://schemas.microsoft.com/office/drawing/2016/5/9/chartex" xmlns:cx4="http://schemas.microsoft.com/office/drawing/2016/5/10/chartex" xmlns:cx5="http://schemas.microsoft.com/office/drawing/2016/5/11/chartex" xmlns:cx6="http://schemas.microsoft.com/office/drawing/2016/5/12/chartex" xmlns:cx7="http://schemas.microsoft.com/office/drawing/2016/5/13/chartex" xmlns:cx8="http://schemas.microsoft.com/office/drawing/2016/5/14/chartex" xmlns:mc="http://schemas.openxmlformats.org/markup-compatibility/2006" xmlns:aink="http://schemas.microsoft.com/office/drawing/2016/ink" xmlns:am3d="http://schemas.microsoft.com/office/drawing/2017/model3d" xmlns:o="urn:schemas-microsoft-com:office:office" xmlns:r="http://schemas.openxmlformats.org/officeDocument/2006/relationships" xmlns:m="http://schemas.openxmlformats.org/officeDocument/2006/math" xmlns:v="urn:schemas-microsoft-com:vml" xmlns:wp14="http://schemas.microsoft.com/office/word/2010/wordprocessingDrawing" xmlns:wp="http://schemas.openxmlformats.org/drawingml/2006/wordprocessingDrawing" xmlns:w10="urn:schemas-microsoft-com:office:word" xmlns:w="http://schemas.openxmlformats.org/wordprocessingml/2006/main" xmlns:w14="http://schemas.microsoft.com/office/word/2010/wordml" xmlns:w15="http://schemas.microsoft.com/office/word/2012/wordml" xmlns:w16cex="http://schemas.microsoft.com/office/word/2018/wordml/cex" xmlns:w16cid="http://schemas.microsoft.com/office/word/2016/wordml/cid" xmlns:w16="http://schemas.microsoft.com/office/word/2018/wordml" xmlns:w16se="http://schemas.microsoft.com/office/word/2015/wordml/symex" xmlns:wpg="http://schemas.microsoft.com/office/word/2010/wordprocessingGroup" xmlns:wpi="http://schemas.microsoft.com/office/word/2010/wordprocessingInk" xmlns:wne="http://schemas.microsoft.com/office/word/2006/wordml" xmlns:wps="http://schemas.microsoft.com/office/word/2010/wordprocessingShape" mc:Ignorable="w14 w15 w16se w16cid w16 w16cex wp14">
   <w:footnote w:type="separator" w:id="-1">
     <w:p>
-      <w:pPr>
-        <w:spacing w:after="0" w:line="240" w:lineRule="auto"/>
-      </w:pPr>
       <w:r>
         <w:separator/>
       </w:r>
@@ -4710,9 +5424,6 @@
   </w:footnote>
   <w:footnote w:type="continuationSeparator" w:id="0">
     <w:p>
-      <w:pPr>
-        <w:spacing w:after="0" w:line="240" w:lineRule="auto"/>
-      </w:pPr>
       <w:r>
         <w:continuationSeparator/>
       </w:r>
@@ -4724,11 +5435,11 @@
 <file path=word/numbering.xml><?xml version="1.0" encoding="utf-8"?>
 <w:numbering xmlns:wpc="http://schemas.microsoft.com/office/word/2010/wordprocessingCanvas" xmlns:cx="http://schemas.microsoft.com/office/drawing/2014/chartex" xmlns:cx1="http://schemas.microsoft.com/office/drawing/2015/9/8/chartex" xmlns:cx2="http://schemas.microsoft.com/office/drawing/2015/10/21/chartex" xmlns:cx3="http://schemas.microsoft.com/office/drawing/2016/5/9/chartex" xmlns:cx4="http://schemas.microsoft.com/office/drawing/2016/5/10/chartex" xmlns:cx5="http://schemas.microsoft.com/office/drawing/2016/5/11/chartex" xmlns:cx6="http://schemas.microsoft.com/office/drawing/2016/5/12/chartex" xmlns:cx7="http://schemas.microsoft.com/office/drawing/2016/5/13/chartex" xmlns:cx8="http://schemas.microsoft.com/office/drawing/2016/5/14/chartex" xmlns:mc="http://schemas.openxmlformats.org/markup-compatibility/2006" xmlns:aink="http://schemas.microsoft.com/office/drawing/2016/ink" xmlns:am3d="http://schemas.microsoft.com/office/drawing/2017/model3d" xmlns:o="urn:schemas-microsoft-com:office:office" xmlns:r="http://schemas.openxmlformats.org/officeDocument/2006/relationships" xmlns:m="http://schemas.openxmlformats.org/officeDocument/2006/math" xmlns:v="urn:schemas-microsoft-com:vml" xmlns:wp14="http://schemas.microsoft.com/office/word/2010/wordprocessingDrawing" xmlns:wp="http://schemas.openxmlformats.org/drawingml/2006/wordprocessingDrawing" xmlns:w10="urn:schemas-microsoft-com:office:word" xmlns:w="http://schemas.openxmlformats.org/wordprocessingml/2006/main" xmlns:w14="http://schemas.microsoft.com/office/word/2010/wordml" xmlns:w15="http://schemas.microsoft.com/office/word/2012/wordml" xmlns:w16cex="http://schemas.microsoft.com/office/word/2018/wordml/cex" xmlns:w16cid="http://schemas.microsoft.com/office/word/2016/wordml/cid" xmlns:w16="http://schemas.microsoft.com/office/word/2018/wordml" xmlns:w16se="http://schemas.microsoft.com/office/word/2015/wordml/symex" xmlns:wpg="http://schemas.microsoft.com/office/word/2010/wordprocessingGroup" xmlns:wpi="http://schemas.microsoft.com/office/word/2010/wordprocessingInk" xmlns:wne="http://schemas.microsoft.com/office/word/2006/wordml" xmlns:wps="http://schemas.microsoft.com/office/word/2010/wordprocessingShape" mc:Ignorable="w14 w15 w16se w16cid w16 w16cex wp14">
   <w:abstractNum w:abstractNumId="0" w15:restartNumberingAfterBreak="0">
-    <w:nsid w:val="2E7E5A83"/>
+    <w:nsid w:val="1ABB1CBC"/>
     <w:multiLevelType w:val="hybridMultilevel"/>
-    <w:tmpl w:val="8C32E2FC"/>
+    <w:tmpl w:val="E0C0B93A"/>
     <w:lvl w:ilvl="0" w:tplc="0809000F">
-      <w:start w:val="1"/>
+      <w:start w:val="5"/>
       <w:numFmt w:val="decimal"/>
       <w:lvlText w:val="%1."/>
       <w:lvlJc w:val="left"/>
@@ -4813,7 +5524,7 @@
     </w:lvl>
   </w:abstractNum>
   <w:abstractNum w:abstractNumId="1" w15:restartNumberingAfterBreak="0">
-    <w:nsid w:val="60BE363D"/>
+    <w:nsid w:val="2E7E5A83"/>
     <w:multiLevelType w:val="hybridMultilevel"/>
     <w:tmpl w:val="8C32E2FC"/>
     <w:lvl w:ilvl="0" w:tplc="0809000F">
@@ -4902,6 +5613,217 @@
     </w:lvl>
   </w:abstractNum>
   <w:abstractNum w:abstractNumId="2" w15:restartNumberingAfterBreak="0">
+    <w:nsid w:val="375030B8"/>
+    <w:multiLevelType w:val="multilevel"/>
+    <w:tmpl w:val="62FCD010"/>
+    <w:lvl w:ilvl="0">
+      <w:start w:val="4"/>
+      <w:numFmt w:val="decimal"/>
+      <w:lvlText w:val="%1"/>
+      <w:lvlJc w:val="left"/>
+      <w:pPr>
+        <w:ind w:left="380" w:hanging="380"/>
+      </w:pPr>
+      <w:rPr>
+        <w:rFonts w:hint="default"/>
+        <w:sz w:val="28"/>
+      </w:rPr>
+    </w:lvl>
+    <w:lvl w:ilvl="1">
+      <w:start w:val="3"/>
+      <w:numFmt w:val="decimal"/>
+      <w:lvlText w:val="%1.%2"/>
+      <w:lvlJc w:val="left"/>
+      <w:pPr>
+        <w:ind w:left="720" w:hanging="720"/>
+      </w:pPr>
+      <w:rPr>
+        <w:rFonts w:hint="default"/>
+        <w:sz w:val="28"/>
+      </w:rPr>
+    </w:lvl>
+    <w:lvl w:ilvl="2">
+      <w:start w:val="1"/>
+      <w:numFmt w:val="decimal"/>
+      <w:lvlText w:val="%1.%2.%3"/>
+      <w:lvlJc w:val="left"/>
+      <w:pPr>
+        <w:ind w:left="1080" w:hanging="1080"/>
+      </w:pPr>
+      <w:rPr>
+        <w:rFonts w:hint="default"/>
+        <w:sz w:val="28"/>
+      </w:rPr>
+    </w:lvl>
+    <w:lvl w:ilvl="3">
+      <w:start w:val="1"/>
+      <w:numFmt w:val="decimal"/>
+      <w:lvlText w:val="%1.%2.%3.%4"/>
+      <w:lvlJc w:val="left"/>
+      <w:pPr>
+        <w:ind w:left="1080" w:hanging="1080"/>
+      </w:pPr>
+      <w:rPr>
+        <w:rFonts w:hint="default"/>
+        <w:sz w:val="28"/>
+      </w:rPr>
+    </w:lvl>
+    <w:lvl w:ilvl="4">
+      <w:start w:val="1"/>
+      <w:numFmt w:val="decimal"/>
+      <w:lvlText w:val="%1.%2.%3.%4.%5"/>
+      <w:lvlJc w:val="left"/>
+      <w:pPr>
+        <w:ind w:left="1440" w:hanging="1440"/>
+      </w:pPr>
+      <w:rPr>
+        <w:rFonts w:hint="default"/>
+        <w:sz w:val="28"/>
+      </w:rPr>
+    </w:lvl>
+    <w:lvl w:ilvl="5">
+      <w:start w:val="1"/>
+      <w:numFmt w:val="decimal"/>
+      <w:lvlText w:val="%1.%2.%3.%4.%5.%6"/>
+      <w:lvlJc w:val="left"/>
+      <w:pPr>
+        <w:ind w:left="1800" w:hanging="1800"/>
+      </w:pPr>
+      <w:rPr>
+        <w:rFonts w:hint="default"/>
+        <w:sz w:val="28"/>
+      </w:rPr>
+    </w:lvl>
+    <w:lvl w:ilvl="6">
+      <w:start w:val="1"/>
+      <w:numFmt w:val="decimal"/>
+      <w:lvlText w:val="%1.%2.%3.%4.%5.%6.%7"/>
+      <w:lvlJc w:val="left"/>
+      <w:pPr>
+        <w:ind w:left="2160" w:hanging="2160"/>
+      </w:pPr>
+      <w:rPr>
+        <w:rFonts w:hint="default"/>
+        <w:sz w:val="28"/>
+      </w:rPr>
+    </w:lvl>
+    <w:lvl w:ilvl="7">
+      <w:start w:val="1"/>
+      <w:numFmt w:val="decimal"/>
+      <w:lvlText w:val="%1.%2.%3.%4.%5.%6.%7.%8"/>
+      <w:lvlJc w:val="left"/>
+      <w:pPr>
+        <w:ind w:left="2520" w:hanging="2520"/>
+      </w:pPr>
+      <w:rPr>
+        <w:rFonts w:hint="default"/>
+        <w:sz w:val="28"/>
+      </w:rPr>
+    </w:lvl>
+    <w:lvl w:ilvl="8">
+      <w:start w:val="1"/>
+      <w:numFmt w:val="decimal"/>
+      <w:lvlText w:val="%1.%2.%3.%4.%5.%6.%7.%8.%9"/>
+      <w:lvlJc w:val="left"/>
+      <w:pPr>
+        <w:ind w:left="2520" w:hanging="2520"/>
+      </w:pPr>
+      <w:rPr>
+        <w:rFonts w:hint="default"/>
+        <w:sz w:val="28"/>
+      </w:rPr>
+    </w:lvl>
+  </w:abstractNum>
+  <w:abstractNum w:abstractNumId="3" w15:restartNumberingAfterBreak="0">
+    <w:nsid w:val="60BE363D"/>
+    <w:multiLevelType w:val="hybridMultilevel"/>
+    <w:tmpl w:val="8C32E2FC"/>
+    <w:lvl w:ilvl="0" w:tplc="0809000F">
+      <w:start w:val="1"/>
+      <w:numFmt w:val="decimal"/>
+      <w:lvlText w:val="%1."/>
+      <w:lvlJc w:val="left"/>
+      <w:pPr>
+        <w:ind w:left="720" w:hanging="360"/>
+      </w:pPr>
+      <w:rPr>
+        <w:rFonts w:hint="default"/>
+      </w:rPr>
+    </w:lvl>
+    <w:lvl w:ilvl="1" w:tplc="08090019" w:tentative="1">
+      <w:start w:val="1"/>
+      <w:numFmt w:val="lowerLetter"/>
+      <w:lvlText w:val="%2."/>
+      <w:lvlJc w:val="left"/>
+      <w:pPr>
+        <w:ind w:left="1440" w:hanging="360"/>
+      </w:pPr>
+    </w:lvl>
+    <w:lvl w:ilvl="2" w:tplc="0809001B" w:tentative="1">
+      <w:start w:val="1"/>
+      <w:numFmt w:val="lowerRoman"/>
+      <w:lvlText w:val="%3."/>
+      <w:lvlJc w:val="right"/>
+      <w:pPr>
+        <w:ind w:left="2160" w:hanging="180"/>
+      </w:pPr>
+    </w:lvl>
+    <w:lvl w:ilvl="3" w:tplc="0809000F" w:tentative="1">
+      <w:start w:val="1"/>
+      <w:numFmt w:val="decimal"/>
+      <w:lvlText w:val="%4."/>
+      <w:lvlJc w:val="left"/>
+      <w:pPr>
+        <w:ind w:left="2880" w:hanging="360"/>
+      </w:pPr>
+    </w:lvl>
+    <w:lvl w:ilvl="4" w:tplc="08090019" w:tentative="1">
+      <w:start w:val="1"/>
+      <w:numFmt w:val="lowerLetter"/>
+      <w:lvlText w:val="%5."/>
+      <w:lvlJc w:val="left"/>
+      <w:pPr>
+        <w:ind w:left="3600" w:hanging="360"/>
+      </w:pPr>
+    </w:lvl>
+    <w:lvl w:ilvl="5" w:tplc="0809001B" w:tentative="1">
+      <w:start w:val="1"/>
+      <w:numFmt w:val="lowerRoman"/>
+      <w:lvlText w:val="%6."/>
+      <w:lvlJc w:val="right"/>
+      <w:pPr>
+        <w:ind w:left="4320" w:hanging="180"/>
+      </w:pPr>
+    </w:lvl>
+    <w:lvl w:ilvl="6" w:tplc="0809000F" w:tentative="1">
+      <w:start w:val="1"/>
+      <w:numFmt w:val="decimal"/>
+      <w:lvlText w:val="%7."/>
+      <w:lvlJc w:val="left"/>
+      <w:pPr>
+        <w:ind w:left="5040" w:hanging="360"/>
+      </w:pPr>
+    </w:lvl>
+    <w:lvl w:ilvl="7" w:tplc="08090019" w:tentative="1">
+      <w:start w:val="1"/>
+      <w:numFmt w:val="lowerLetter"/>
+      <w:lvlText w:val="%8."/>
+      <w:lvlJc w:val="left"/>
+      <w:pPr>
+        <w:ind w:left="5760" w:hanging="360"/>
+      </w:pPr>
+    </w:lvl>
+    <w:lvl w:ilvl="8" w:tplc="0809001B" w:tentative="1">
+      <w:start w:val="1"/>
+      <w:numFmt w:val="lowerRoman"/>
+      <w:lvlText w:val="%9."/>
+      <w:lvlJc w:val="right"/>
+      <w:pPr>
+        <w:ind w:left="6480" w:hanging="180"/>
+      </w:pPr>
+    </w:lvl>
+  </w:abstractNum>
+  <w:abstractNum w:abstractNumId="4" w15:restartNumberingAfterBreak="0">
     <w:nsid w:val="671305F4"/>
     <w:multiLevelType w:val="multilevel"/>
     <w:tmpl w:val="499C6640"/>
@@ -5050,7 +5972,7 @@
       </w:rPr>
     </w:lvl>
   </w:abstractNum>
-  <w:abstractNum w:abstractNumId="3" w15:restartNumberingAfterBreak="0">
+  <w:abstractNum w:abstractNumId="5" w15:restartNumberingAfterBreak="0">
     <w:nsid w:val="783564E5"/>
     <w:multiLevelType w:val="multilevel"/>
     <w:tmpl w:val="CCA68446"/>
@@ -5200,15 +6122,21 @@
     </w:lvl>
   </w:abstractNum>
   <w:num w:numId="1">
+    <w:abstractNumId w:val="5"/>
+  </w:num>
+  <w:num w:numId="2">
+    <w:abstractNumId w:val="1"/>
+  </w:num>
+  <w:num w:numId="3">
     <w:abstractNumId w:val="3"/>
   </w:num>
-  <w:num w:numId="2">
+  <w:num w:numId="4">
+    <w:abstractNumId w:val="4"/>
+  </w:num>
+  <w:num w:numId="5">
     <w:abstractNumId w:val="0"/>
   </w:num>
-  <w:num w:numId="3">
-    <w:abstractNumId w:val="1"/>
-  </w:num>
-  <w:num w:numId="4">
+  <w:num w:numId="6">
     <w:abstractNumId w:val="2"/>
   </w:num>
 </w:numbering>
@@ -5612,6 +6540,16 @@
   <w:style w:type="paragraph" w:default="1" w:styleId="Normal">
     <w:name w:val="Normal"/>
     <w:qFormat/>
+    <w:rsid w:val="00220801"/>
+    <w:pPr>
+      <w:spacing w:after="0" w:line="240" w:lineRule="auto"/>
+    </w:pPr>
+    <w:rPr>
+      <w:rFonts w:ascii="Times New Roman" w:eastAsia="Times New Roman" w:hAnsi="Times New Roman" w:cs="Times New Roman"/>
+      <w:sz w:val="24"/>
+      <w:szCs w:val="24"/>
+      <w:lang w:eastAsia="en-GB"/>
+    </w:rPr>
   </w:style>
   <w:style w:type="paragraph" w:styleId="Heading1">
     <w:name w:val="heading 1"/>
@@ -5624,7 +6562,7 @@
     <w:pPr>
       <w:keepNext/>
       <w:keepLines/>
-      <w:spacing w:before="240" w:after="0"/>
+      <w:spacing w:before="240"/>
       <w:outlineLvl w:val="0"/>
     </w:pPr>
     <w:rPr>
@@ -5646,7 +6584,7 @@
     <w:pPr>
       <w:keepNext/>
       <w:keepLines/>
-      <w:spacing w:before="40" w:after="0"/>
+      <w:spacing w:before="40"/>
       <w:outlineLvl w:val="1"/>
     </w:pPr>
     <w:rPr>
@@ -5703,14 +6641,8 @@
     <w:unhideWhenUsed/>
     <w:rsid w:val="00ED176E"/>
     <w:pPr>
-      <w:spacing w:before="100" w:beforeAutospacing="1" w:after="100" w:afterAutospacing="1" w:line="240" w:lineRule="auto"/>
+      <w:spacing w:before="100" w:beforeAutospacing="1" w:after="100" w:afterAutospacing="1"/>
     </w:pPr>
-    <w:rPr>
-      <w:rFonts w:ascii="Times New Roman" w:eastAsia="Times New Roman" w:hAnsi="Times New Roman" w:cs="Times New Roman"/>
-      <w:sz w:val="24"/>
-      <w:szCs w:val="24"/>
-      <w:lang w:eastAsia="en-GB"/>
-    </w:rPr>
   </w:style>
   <w:style w:type="character" w:customStyle="1" w:styleId="Heading1Char">
     <w:name w:val="Heading 1 Char"/>
@@ -5779,15 +6711,13 @@
     <w:unhideWhenUsed/>
     <w:rsid w:val="00CB69E0"/>
     <w:pPr>
-      <w:spacing w:before="120" w:after="0"/>
+      <w:spacing w:before="120"/>
     </w:pPr>
     <w:rPr>
       <w:b/>
       <w:bCs/>
       <w:i/>
       <w:iCs/>
-      <w:sz w:val="24"/>
-      <w:szCs w:val="24"/>
     </w:rPr>
   </w:style>
   <w:style w:type="paragraph" w:styleId="TOC2">
@@ -5799,7 +6729,7 @@
     <w:unhideWhenUsed/>
     <w:rsid w:val="00CB69E0"/>
     <w:pPr>
-      <w:spacing w:before="120" w:after="0"/>
+      <w:spacing w:before="120"/>
       <w:ind w:left="220"/>
     </w:pPr>
     <w:rPr>
@@ -5828,7 +6758,6 @@
     <w:unhideWhenUsed/>
     <w:rsid w:val="00CB69E0"/>
     <w:pPr>
-      <w:spacing w:after="0"/>
       <w:ind w:left="440"/>
     </w:pPr>
     <w:rPr>
@@ -5846,7 +6775,6 @@
     <w:unhideWhenUsed/>
     <w:rsid w:val="00CB69E0"/>
     <w:pPr>
-      <w:spacing w:after="0"/>
       <w:ind w:left="660"/>
     </w:pPr>
     <w:rPr>
@@ -5864,7 +6792,6 @@
     <w:unhideWhenUsed/>
     <w:rsid w:val="00CB69E0"/>
     <w:pPr>
-      <w:spacing w:after="0"/>
       <w:ind w:left="880"/>
     </w:pPr>
     <w:rPr>
@@ -5882,7 +6809,6 @@
     <w:unhideWhenUsed/>
     <w:rsid w:val="00CB69E0"/>
     <w:pPr>
-      <w:spacing w:after="0"/>
       <w:ind w:left="1100"/>
     </w:pPr>
     <w:rPr>
@@ -5900,7 +6826,6 @@
     <w:unhideWhenUsed/>
     <w:rsid w:val="00CB69E0"/>
     <w:pPr>
-      <w:spacing w:after="0"/>
       <w:ind w:left="1320"/>
     </w:pPr>
     <w:rPr>
@@ -5918,7 +6843,6 @@
     <w:unhideWhenUsed/>
     <w:rsid w:val="00CB69E0"/>
     <w:pPr>
-      <w:spacing w:after="0"/>
       <w:ind w:left="1540"/>
     </w:pPr>
     <w:rPr>
@@ -5936,7 +6860,6 @@
     <w:unhideWhenUsed/>
     <w:rsid w:val="00CB69E0"/>
     <w:pPr>
-      <w:spacing w:after="0"/>
       <w:ind w:left="1760"/>
     </w:pPr>
     <w:rPr>
@@ -5967,7 +6890,6 @@
         <w:tab w:val="center" w:pos="4513"/>
         <w:tab w:val="right" w:pos="9026"/>
       </w:tabs>
-      <w:spacing w:after="0" w:line="240" w:lineRule="auto"/>
     </w:pPr>
   </w:style>
   <w:style w:type="character" w:customStyle="1" w:styleId="HeaderChar">
@@ -5989,7 +6911,6 @@
         <w:tab w:val="center" w:pos="4513"/>
         <w:tab w:val="right" w:pos="9026"/>
       </w:tabs>
-      <w:spacing w:after="0" w:line="240" w:lineRule="auto"/>
     </w:pPr>
   </w:style>
   <w:style w:type="character" w:customStyle="1" w:styleId="FooterChar">

</xml_diff>